<commit_message>
add book and translate first paragraph 4-1
</commit_message>
<xml_diff>
--- a/javad-begayof.docx
+++ b/javad-begayof.docx
@@ -574,7 +574,10 @@
       </w:pPr>
       <w:r>
         <w:rPr>
-          <w:rtl w:val="true"/>
+          <w:sz w:val="28"/>
+          <w:szCs w:val="28"/>
+          <w:rtl w:val="true"/>
+          <w:lang w:bidi="fa-IR"/>
         </w:rPr>
       </w:r>
     </w:p>
@@ -591,7 +594,10 @@
       </w:pPr>
       <w:r>
         <w:rPr>
-          <w:rtl w:val="true"/>
+          <w:sz w:val="28"/>
+          <w:szCs w:val="28"/>
+          <w:rtl w:val="true"/>
+          <w:lang w:bidi="fa-IR"/>
         </w:rPr>
       </w:r>
     </w:p>
@@ -624,6 +630,1581 @@
           <w:lang w:bidi="fa-IR"/>
         </w:rPr>
         <w:t>:</w:t>
+      </w:r>
+    </w:p>
+    <w:p>
+      <w:pPr>
+        <w:pStyle w:val="Normal"/>
+        <w:bidi w:val="1"/>
+        <w:jc w:val="left"/>
+        <w:rPr>
+          <w:sz w:val="28"/>
+          <w:szCs w:val="28"/>
+          <w:lang w:bidi="fa-IR"/>
+        </w:rPr>
+      </w:pPr>
+      <w:r>
+        <w:rPr>
+          <w:rtl w:val="true"/>
+        </w:rPr>
+      </w:r>
+    </w:p>
+    <w:p>
+      <w:pPr>
+        <w:pStyle w:val="Normal"/>
+        <w:bidi w:val="1"/>
+        <w:jc w:val="left"/>
+        <w:rPr>
+          <w:sz w:val="28"/>
+          <w:szCs w:val="28"/>
+          <w:lang w:bidi="fa-IR"/>
+        </w:rPr>
+      </w:pPr>
+      <w:r>
+        <w:rPr>
+          <w:rtl w:val="true"/>
+        </w:rPr>
+      </w:r>
+    </w:p>
+    <w:p>
+      <w:pPr>
+        <w:pStyle w:val="Normal"/>
+        <w:bidi w:val="1"/>
+        <w:jc w:val="left"/>
+        <w:rPr>
+          <w:sz w:val="28"/>
+          <w:szCs w:val="28"/>
+          <w:lang w:bidi="fa-IR"/>
+        </w:rPr>
+      </w:pPr>
+      <w:r>
+        <w:rPr>
+          <w:rtl w:val="true"/>
+        </w:rPr>
+      </w:r>
+    </w:p>
+    <w:p>
+      <w:pPr>
+        <w:pStyle w:val="Normal"/>
+        <w:bidi w:val="1"/>
+        <w:jc w:val="left"/>
+        <w:rPr>
+          <w:sz w:val="28"/>
+          <w:szCs w:val="28"/>
+          <w:lang w:bidi="fa-IR"/>
+        </w:rPr>
+      </w:pPr>
+      <w:r>
+        <w:rPr>
+          <w:rtl w:val="true"/>
+        </w:rPr>
+      </w:r>
+    </w:p>
+    <w:p>
+      <w:pPr>
+        <w:pStyle w:val="Normal"/>
+        <w:bidi w:val="1"/>
+        <w:jc w:val="left"/>
+        <w:rPr>
+          <w:sz w:val="28"/>
+          <w:szCs w:val="28"/>
+          <w:lang w:bidi="fa-IR"/>
+        </w:rPr>
+      </w:pPr>
+      <w:r>
+        <w:rPr>
+          <w:rtl w:val="true"/>
+        </w:rPr>
+      </w:r>
+    </w:p>
+    <w:p>
+      <w:pPr>
+        <w:pStyle w:val="Normal"/>
+        <w:bidi w:val="1"/>
+        <w:jc w:val="left"/>
+        <w:rPr>
+          <w:sz w:val="28"/>
+          <w:szCs w:val="28"/>
+          <w:lang w:bidi="fa-IR"/>
+        </w:rPr>
+      </w:pPr>
+      <w:r>
+        <w:rPr>
+          <w:rtl w:val="true"/>
+        </w:rPr>
+      </w:r>
+    </w:p>
+    <w:p>
+      <w:pPr>
+        <w:pStyle w:val="Normal"/>
+        <w:bidi w:val="1"/>
+        <w:jc w:val="left"/>
+        <w:rPr>
+          <w:sz w:val="28"/>
+          <w:szCs w:val="28"/>
+          <w:lang w:bidi="fa-IR"/>
+        </w:rPr>
+      </w:pPr>
+      <w:r>
+        <w:rPr>
+          <w:rtl w:val="true"/>
+        </w:rPr>
+      </w:r>
+    </w:p>
+    <w:p>
+      <w:pPr>
+        <w:pStyle w:val="Normal"/>
+        <w:bidi w:val="1"/>
+        <w:jc w:val="left"/>
+        <w:rPr>
+          <w:sz w:val="28"/>
+          <w:szCs w:val="28"/>
+          <w:lang w:bidi="fa-IR"/>
+        </w:rPr>
+      </w:pPr>
+      <w:r>
+        <w:rPr>
+          <w:rtl w:val="true"/>
+        </w:rPr>
+      </w:r>
+    </w:p>
+    <w:p>
+      <w:pPr>
+        <w:pStyle w:val="Normal"/>
+        <w:bidi w:val="1"/>
+        <w:jc w:val="left"/>
+        <w:rPr>
+          <w:sz w:val="28"/>
+          <w:szCs w:val="28"/>
+          <w:lang w:bidi="fa-IR"/>
+        </w:rPr>
+      </w:pPr>
+      <w:r>
+        <w:rPr>
+          <w:rtl w:val="true"/>
+        </w:rPr>
+      </w:r>
+    </w:p>
+    <w:p>
+      <w:pPr>
+        <w:pStyle w:val="Normal"/>
+        <w:bidi w:val="1"/>
+        <w:jc w:val="left"/>
+        <w:rPr>
+          <w:sz w:val="28"/>
+          <w:szCs w:val="28"/>
+          <w:lang w:bidi="fa-IR"/>
+        </w:rPr>
+      </w:pPr>
+      <w:r>
+        <w:rPr>
+          <w:rtl w:val="true"/>
+        </w:rPr>
+      </w:r>
+    </w:p>
+    <w:p>
+      <w:pPr>
+        <w:pStyle w:val="Normal"/>
+        <w:bidi w:val="1"/>
+        <w:jc w:val="left"/>
+        <w:rPr>
+          <w:sz w:val="28"/>
+          <w:szCs w:val="28"/>
+          <w:lang w:bidi="fa-IR"/>
+        </w:rPr>
+      </w:pPr>
+      <w:r>
+        <w:rPr>
+          <w:rtl w:val="true"/>
+        </w:rPr>
+      </w:r>
+    </w:p>
+    <w:p>
+      <w:pPr>
+        <w:pStyle w:val="Normal"/>
+        <w:bidi w:val="1"/>
+        <w:jc w:val="left"/>
+        <w:rPr>
+          <w:sz w:val="28"/>
+          <w:szCs w:val="28"/>
+          <w:lang w:bidi="fa-IR"/>
+        </w:rPr>
+      </w:pPr>
+      <w:r>
+        <w:rPr>
+          <w:rtl w:val="true"/>
+        </w:rPr>
+      </w:r>
+    </w:p>
+    <w:p>
+      <w:pPr>
+        <w:pStyle w:val="Normal"/>
+        <w:bidi w:val="1"/>
+        <w:jc w:val="left"/>
+        <w:rPr>
+          <w:sz w:val="28"/>
+          <w:szCs w:val="28"/>
+          <w:lang w:bidi="fa-IR"/>
+        </w:rPr>
+      </w:pPr>
+      <w:r>
+        <w:rPr>
+          <w:rtl w:val="true"/>
+        </w:rPr>
+      </w:r>
+    </w:p>
+    <w:p>
+      <w:pPr>
+        <w:pStyle w:val="Normal"/>
+        <w:bidi w:val="1"/>
+        <w:jc w:val="left"/>
+        <w:rPr>
+          <w:sz w:val="28"/>
+          <w:szCs w:val="28"/>
+          <w:lang w:bidi="fa-IR"/>
+        </w:rPr>
+      </w:pPr>
+      <w:r>
+        <w:rPr>
+          <w:rtl w:val="true"/>
+        </w:rPr>
+      </w:r>
+    </w:p>
+    <w:p>
+      <w:pPr>
+        <w:pStyle w:val="Normal"/>
+        <w:bidi w:val="1"/>
+        <w:jc w:val="left"/>
+        <w:rPr>
+          <w:sz w:val="28"/>
+          <w:szCs w:val="28"/>
+          <w:lang w:bidi="fa-IR"/>
+        </w:rPr>
+      </w:pPr>
+      <w:r>
+        <w:rPr>
+          <w:rtl w:val="true"/>
+        </w:rPr>
+      </w:r>
+    </w:p>
+    <w:p>
+      <w:pPr>
+        <w:pStyle w:val="Normal"/>
+        <w:bidi w:val="1"/>
+        <w:jc w:val="left"/>
+        <w:rPr>
+          <w:sz w:val="28"/>
+          <w:szCs w:val="28"/>
+          <w:lang w:bidi="fa-IR"/>
+        </w:rPr>
+      </w:pPr>
+      <w:r>
+        <w:rPr>
+          <w:rtl w:val="true"/>
+        </w:rPr>
+      </w:r>
+    </w:p>
+    <w:p>
+      <w:pPr>
+        <w:pStyle w:val="Normal"/>
+        <w:bidi w:val="1"/>
+        <w:jc w:val="left"/>
+        <w:rPr>
+          <w:sz w:val="28"/>
+          <w:szCs w:val="28"/>
+          <w:lang w:bidi="fa-IR"/>
+        </w:rPr>
+      </w:pPr>
+      <w:r>
+        <w:rPr>
+          <w:rtl w:val="true"/>
+        </w:rPr>
+      </w:r>
+    </w:p>
+    <w:p>
+      <w:pPr>
+        <w:pStyle w:val="Normal"/>
+        <w:bidi w:val="1"/>
+        <w:jc w:val="left"/>
+        <w:rPr>
+          <w:sz w:val="28"/>
+          <w:szCs w:val="28"/>
+          <w:lang w:bidi="fa-IR"/>
+        </w:rPr>
+      </w:pPr>
+      <w:r>
+        <w:rPr>
+          <w:rtl w:val="true"/>
+        </w:rPr>
+      </w:r>
+    </w:p>
+    <w:p>
+      <w:pPr>
+        <w:pStyle w:val="Normal"/>
+        <w:bidi w:val="1"/>
+        <w:jc w:val="left"/>
+        <w:rPr>
+          <w:sz w:val="28"/>
+          <w:szCs w:val="28"/>
+          <w:lang w:bidi="fa-IR"/>
+        </w:rPr>
+      </w:pPr>
+      <w:r>
+        <w:rPr>
+          <w:rtl w:val="true"/>
+        </w:rPr>
+      </w:r>
+    </w:p>
+    <w:p>
+      <w:pPr>
+        <w:pStyle w:val="Normal"/>
+        <w:bidi w:val="1"/>
+        <w:jc w:val="left"/>
+        <w:rPr>
+          <w:sz w:val="28"/>
+          <w:szCs w:val="28"/>
+          <w:lang w:bidi="fa-IR"/>
+        </w:rPr>
+      </w:pPr>
+      <w:r>
+        <w:rPr>
+          <w:rtl w:val="true"/>
+        </w:rPr>
+      </w:r>
+    </w:p>
+    <w:p>
+      <w:pPr>
+        <w:pStyle w:val="Normal"/>
+        <w:bidi w:val="1"/>
+        <w:jc w:val="left"/>
+        <w:rPr>
+          <w:sz w:val="28"/>
+          <w:szCs w:val="28"/>
+          <w:lang w:bidi="fa-IR"/>
+        </w:rPr>
+      </w:pPr>
+      <w:r>
+        <w:rPr>
+          <w:rtl w:val="true"/>
+        </w:rPr>
+      </w:r>
+    </w:p>
+    <w:p>
+      <w:pPr>
+        <w:pStyle w:val="Normal"/>
+        <w:bidi w:val="1"/>
+        <w:jc w:val="left"/>
+        <w:rPr>
+          <w:sz w:val="28"/>
+          <w:szCs w:val="28"/>
+          <w:lang w:bidi="fa-IR"/>
+        </w:rPr>
+      </w:pPr>
+      <w:r>
+        <w:rPr>
+          <w:rtl w:val="true"/>
+        </w:rPr>
+      </w:r>
+    </w:p>
+    <w:p>
+      <w:pPr>
+        <w:pStyle w:val="Normal"/>
+        <w:bidi w:val="1"/>
+        <w:jc w:val="left"/>
+        <w:rPr>
+          <w:sz w:val="28"/>
+          <w:szCs w:val="28"/>
+          <w:lang w:bidi="fa-IR"/>
+        </w:rPr>
+      </w:pPr>
+      <w:r>
+        <w:rPr>
+          <w:rtl w:val="true"/>
+        </w:rPr>
+      </w:r>
+    </w:p>
+    <w:p>
+      <w:pPr>
+        <w:pStyle w:val="Normal"/>
+        <w:bidi w:val="1"/>
+        <w:jc w:val="left"/>
+        <w:rPr>
+          <w:sz w:val="28"/>
+          <w:szCs w:val="28"/>
+          <w:lang w:bidi="fa-IR"/>
+        </w:rPr>
+      </w:pPr>
+      <w:r>
+        <w:rPr>
+          <w:rtl w:val="true"/>
+        </w:rPr>
+      </w:r>
+    </w:p>
+    <w:p>
+      <w:pPr>
+        <w:pStyle w:val="Normal"/>
+        <w:bidi w:val="1"/>
+        <w:jc w:val="left"/>
+        <w:rPr>
+          <w:sz w:val="28"/>
+          <w:szCs w:val="28"/>
+          <w:lang w:bidi="fa-IR"/>
+        </w:rPr>
+      </w:pPr>
+      <w:r>
+        <w:rPr>
+          <w:rtl w:val="true"/>
+        </w:rPr>
+      </w:r>
+    </w:p>
+    <w:p>
+      <w:pPr>
+        <w:pStyle w:val="Normal"/>
+        <w:bidi w:val="1"/>
+        <w:jc w:val="left"/>
+        <w:rPr>
+          <w:sz w:val="28"/>
+          <w:szCs w:val="28"/>
+          <w:lang w:bidi="fa-IR"/>
+        </w:rPr>
+      </w:pPr>
+      <w:r>
+        <w:rPr>
+          <w:rtl w:val="true"/>
+        </w:rPr>
+      </w:r>
+    </w:p>
+    <w:p>
+      <w:pPr>
+        <w:pStyle w:val="Normal"/>
+        <w:bidi w:val="1"/>
+        <w:jc w:val="left"/>
+        <w:rPr>
+          <w:sz w:val="28"/>
+          <w:szCs w:val="28"/>
+          <w:lang w:bidi="fa-IR"/>
+        </w:rPr>
+      </w:pPr>
+      <w:r>
+        <w:rPr>
+          <w:rtl w:val="true"/>
+        </w:rPr>
+      </w:r>
+    </w:p>
+    <w:p>
+      <w:pPr>
+        <w:pStyle w:val="Normal"/>
+        <w:bidi w:val="1"/>
+        <w:jc w:val="left"/>
+        <w:rPr>
+          <w:sz w:val="28"/>
+          <w:szCs w:val="28"/>
+          <w:lang w:bidi="fa-IR"/>
+        </w:rPr>
+      </w:pPr>
+      <w:r>
+        <w:rPr>
+          <w:rtl w:val="true"/>
+        </w:rPr>
+      </w:r>
+    </w:p>
+    <w:p>
+      <w:pPr>
+        <w:pStyle w:val="Normal"/>
+        <w:bidi w:val="1"/>
+        <w:jc w:val="left"/>
+        <w:rPr>
+          <w:sz w:val="28"/>
+          <w:szCs w:val="28"/>
+          <w:lang w:bidi="fa-IR"/>
+        </w:rPr>
+      </w:pPr>
+      <w:r>
+        <w:rPr>
+          <w:rtl w:val="true"/>
+        </w:rPr>
+      </w:r>
+    </w:p>
+    <w:p>
+      <w:pPr>
+        <w:pStyle w:val="Normal"/>
+        <w:bidi w:val="1"/>
+        <w:jc w:val="left"/>
+        <w:rPr>
+          <w:sz w:val="28"/>
+          <w:szCs w:val="28"/>
+          <w:lang w:bidi="fa-IR"/>
+        </w:rPr>
+      </w:pPr>
+      <w:r>
+        <w:rPr>
+          <w:rtl w:val="true"/>
+        </w:rPr>
+      </w:r>
+    </w:p>
+    <w:p>
+      <w:pPr>
+        <w:pStyle w:val="Normal"/>
+        <w:bidi w:val="1"/>
+        <w:jc w:val="left"/>
+        <w:rPr>
+          <w:sz w:val="28"/>
+          <w:szCs w:val="28"/>
+          <w:lang w:bidi="fa-IR"/>
+        </w:rPr>
+      </w:pPr>
+      <w:r>
+        <w:rPr>
+          <w:rtl w:val="true"/>
+        </w:rPr>
+      </w:r>
+    </w:p>
+    <w:p>
+      <w:pPr>
+        <w:pStyle w:val="Normal"/>
+        <w:bidi w:val="1"/>
+        <w:jc w:val="left"/>
+        <w:rPr>
+          <w:sz w:val="28"/>
+          <w:szCs w:val="28"/>
+          <w:lang w:bidi="fa-IR"/>
+        </w:rPr>
+      </w:pPr>
+      <w:r>
+        <w:rPr>
+          <w:rtl w:val="true"/>
+        </w:rPr>
+      </w:r>
+    </w:p>
+    <w:p>
+      <w:pPr>
+        <w:pStyle w:val="Normal"/>
+        <w:bidi w:val="1"/>
+        <w:jc w:val="left"/>
+        <w:rPr>
+          <w:sz w:val="28"/>
+          <w:szCs w:val="28"/>
+          <w:lang w:bidi="fa-IR"/>
+        </w:rPr>
+      </w:pPr>
+      <w:r>
+        <w:rPr>
+          <w:rtl w:val="true"/>
+        </w:rPr>
+      </w:r>
+    </w:p>
+    <w:p>
+      <w:pPr>
+        <w:pStyle w:val="Normal"/>
+        <w:bidi w:val="1"/>
+        <w:jc w:val="left"/>
+        <w:rPr>
+          <w:sz w:val="28"/>
+          <w:szCs w:val="28"/>
+          <w:lang w:bidi="fa-IR"/>
+        </w:rPr>
+      </w:pPr>
+      <w:r>
+        <w:rPr>
+          <w:rtl w:val="true"/>
+        </w:rPr>
+      </w:r>
+    </w:p>
+    <w:p>
+      <w:pPr>
+        <w:pStyle w:val="Normal"/>
+        <w:bidi w:val="1"/>
+        <w:jc w:val="left"/>
+        <w:rPr>
+          <w:sz w:val="28"/>
+          <w:szCs w:val="28"/>
+          <w:lang w:bidi="fa-IR"/>
+        </w:rPr>
+      </w:pPr>
+      <w:r>
+        <w:rPr>
+          <w:rtl w:val="true"/>
+        </w:rPr>
+      </w:r>
+    </w:p>
+    <w:p>
+      <w:pPr>
+        <w:pStyle w:val="Normal"/>
+        <w:bidi w:val="1"/>
+        <w:jc w:val="left"/>
+        <w:rPr>
+          <w:sz w:val="28"/>
+          <w:szCs w:val="28"/>
+          <w:lang w:bidi="fa-IR"/>
+        </w:rPr>
+      </w:pPr>
+      <w:r>
+        <w:rPr>
+          <w:rtl w:val="true"/>
+        </w:rPr>
+      </w:r>
+    </w:p>
+    <w:p>
+      <w:pPr>
+        <w:pStyle w:val="Normal"/>
+        <w:bidi w:val="1"/>
+        <w:jc w:val="left"/>
+        <w:rPr>
+          <w:sz w:val="28"/>
+          <w:szCs w:val="28"/>
+          <w:lang w:bidi="fa-IR"/>
+        </w:rPr>
+      </w:pPr>
+      <w:r>
+        <w:rPr>
+          <w:rtl w:val="true"/>
+        </w:rPr>
+      </w:r>
+    </w:p>
+    <w:p>
+      <w:pPr>
+        <w:pStyle w:val="Normal"/>
+        <w:bidi w:val="1"/>
+        <w:jc w:val="left"/>
+        <w:rPr>
+          <w:sz w:val="28"/>
+          <w:szCs w:val="28"/>
+          <w:lang w:bidi="fa-IR"/>
+        </w:rPr>
+      </w:pPr>
+      <w:r>
+        <w:rPr>
+          <w:rtl w:val="true"/>
+        </w:rPr>
+      </w:r>
+    </w:p>
+    <w:p>
+      <w:pPr>
+        <w:pStyle w:val="Normal"/>
+        <w:bidi w:val="1"/>
+        <w:jc w:val="left"/>
+        <w:rPr>
+          <w:sz w:val="28"/>
+          <w:szCs w:val="28"/>
+          <w:lang w:bidi="fa-IR"/>
+        </w:rPr>
+      </w:pPr>
+      <w:r>
+        <w:rPr>
+          <w:rtl w:val="true"/>
+        </w:rPr>
+      </w:r>
+    </w:p>
+    <w:p>
+      <w:pPr>
+        <w:pStyle w:val="Normal"/>
+        <w:bidi w:val="1"/>
+        <w:jc w:val="left"/>
+        <w:rPr>
+          <w:sz w:val="28"/>
+          <w:szCs w:val="28"/>
+          <w:lang w:bidi="fa-IR"/>
+        </w:rPr>
+      </w:pPr>
+      <w:r>
+        <w:rPr>
+          <w:rtl w:val="true"/>
+        </w:rPr>
+      </w:r>
+    </w:p>
+    <w:p>
+      <w:pPr>
+        <w:pStyle w:val="Normal"/>
+        <w:bidi w:val="1"/>
+        <w:jc w:val="left"/>
+        <w:rPr>
+          <w:sz w:val="28"/>
+          <w:szCs w:val="28"/>
+          <w:lang w:bidi="fa-IR"/>
+        </w:rPr>
+      </w:pPr>
+      <w:r>
+        <w:rPr>
+          <w:rtl w:val="true"/>
+        </w:rPr>
+      </w:r>
+    </w:p>
+    <w:p>
+      <w:pPr>
+        <w:pStyle w:val="Normal"/>
+        <w:bidi w:val="1"/>
+        <w:jc w:val="left"/>
+        <w:rPr>
+          <w:sz w:val="28"/>
+          <w:szCs w:val="28"/>
+          <w:lang w:bidi="fa-IR"/>
+        </w:rPr>
+      </w:pPr>
+      <w:r>
+        <w:rPr>
+          <w:rtl w:val="true"/>
+        </w:rPr>
+      </w:r>
+    </w:p>
+    <w:p>
+      <w:pPr>
+        <w:pStyle w:val="Normal"/>
+        <w:bidi w:val="1"/>
+        <w:jc w:val="left"/>
+        <w:rPr>
+          <w:sz w:val="28"/>
+          <w:szCs w:val="28"/>
+          <w:lang w:bidi="fa-IR"/>
+        </w:rPr>
+      </w:pPr>
+      <w:r>
+        <w:rPr>
+          <w:rtl w:val="true"/>
+        </w:rPr>
+      </w:r>
+    </w:p>
+    <w:p>
+      <w:pPr>
+        <w:pStyle w:val="Normal"/>
+        <w:bidi w:val="1"/>
+        <w:jc w:val="left"/>
+        <w:rPr>
+          <w:sz w:val="28"/>
+          <w:szCs w:val="28"/>
+          <w:lang w:bidi="fa-IR"/>
+        </w:rPr>
+      </w:pPr>
+      <w:r>
+        <w:rPr>
+          <w:rtl w:val="true"/>
+        </w:rPr>
+      </w:r>
+    </w:p>
+    <w:p>
+      <w:pPr>
+        <w:pStyle w:val="Normal"/>
+        <w:bidi w:val="1"/>
+        <w:jc w:val="left"/>
+        <w:rPr>
+          <w:sz w:val="28"/>
+          <w:szCs w:val="28"/>
+          <w:lang w:bidi="fa-IR"/>
+        </w:rPr>
+      </w:pPr>
+      <w:r>
+        <w:rPr>
+          <w:rtl w:val="true"/>
+        </w:rPr>
+      </w:r>
+    </w:p>
+    <w:p>
+      <w:pPr>
+        <w:pStyle w:val="Normal"/>
+        <w:bidi w:val="1"/>
+        <w:jc w:val="left"/>
+        <w:rPr>
+          <w:sz w:val="28"/>
+          <w:szCs w:val="28"/>
+          <w:lang w:bidi="fa-IR"/>
+        </w:rPr>
+      </w:pPr>
+      <w:r>
+        <w:rPr>
+          <w:rtl w:val="true"/>
+        </w:rPr>
+      </w:r>
+    </w:p>
+    <w:p>
+      <w:pPr>
+        <w:pStyle w:val="Normal"/>
+        <w:bidi w:val="1"/>
+        <w:jc w:val="left"/>
+        <w:rPr>
+          <w:sz w:val="28"/>
+          <w:szCs w:val="28"/>
+          <w:lang w:bidi="fa-IR"/>
+        </w:rPr>
+      </w:pPr>
+      <w:r>
+        <w:rPr>
+          <w:rtl w:val="true"/>
+        </w:rPr>
+      </w:r>
+    </w:p>
+    <w:p>
+      <w:pPr>
+        <w:pStyle w:val="Normal"/>
+        <w:bidi w:val="1"/>
+        <w:jc w:val="left"/>
+        <w:rPr>
+          <w:sz w:val="28"/>
+          <w:szCs w:val="28"/>
+          <w:lang w:bidi="fa-IR"/>
+        </w:rPr>
+      </w:pPr>
+      <w:r>
+        <w:rPr>
+          <w:rtl w:val="true"/>
+        </w:rPr>
+      </w:r>
+    </w:p>
+    <w:p>
+      <w:pPr>
+        <w:pStyle w:val="Normal"/>
+        <w:bidi w:val="1"/>
+        <w:jc w:val="left"/>
+        <w:rPr>
+          <w:sz w:val="28"/>
+          <w:szCs w:val="28"/>
+          <w:lang w:bidi="fa-IR"/>
+        </w:rPr>
+      </w:pPr>
+      <w:r>
+        <w:rPr>
+          <w:rtl w:val="true"/>
+        </w:rPr>
+      </w:r>
+    </w:p>
+    <w:p>
+      <w:pPr>
+        <w:pStyle w:val="Normal"/>
+        <w:bidi w:val="1"/>
+        <w:jc w:val="left"/>
+        <w:rPr>
+          <w:sz w:val="28"/>
+          <w:szCs w:val="28"/>
+          <w:lang w:bidi="fa-IR"/>
+        </w:rPr>
+      </w:pPr>
+      <w:r>
+        <w:rPr>
+          <w:rtl w:val="true"/>
+        </w:rPr>
+      </w:r>
+    </w:p>
+    <w:p>
+      <w:pPr>
+        <w:pStyle w:val="Normal"/>
+        <w:bidi w:val="1"/>
+        <w:jc w:val="left"/>
+        <w:rPr>
+          <w:sz w:val="28"/>
+          <w:szCs w:val="28"/>
+          <w:lang w:bidi="fa-IR"/>
+        </w:rPr>
+      </w:pPr>
+      <w:r>
+        <w:rPr>
+          <w:rtl w:val="true"/>
+        </w:rPr>
+      </w:r>
+    </w:p>
+    <w:p>
+      <w:pPr>
+        <w:pStyle w:val="Normal"/>
+        <w:bidi w:val="1"/>
+        <w:jc w:val="left"/>
+        <w:rPr>
+          <w:sz w:val="28"/>
+          <w:szCs w:val="28"/>
+          <w:lang w:bidi="fa-IR"/>
+        </w:rPr>
+      </w:pPr>
+      <w:r>
+        <w:rPr>
+          <w:rtl w:val="true"/>
+        </w:rPr>
+      </w:r>
+    </w:p>
+    <w:p>
+      <w:pPr>
+        <w:pStyle w:val="Normal"/>
+        <w:bidi w:val="1"/>
+        <w:jc w:val="left"/>
+        <w:rPr>
+          <w:sz w:val="28"/>
+          <w:szCs w:val="28"/>
+          <w:lang w:bidi="fa-IR"/>
+        </w:rPr>
+      </w:pPr>
+      <w:r>
+        <w:rPr>
+          <w:rtl w:val="true"/>
+        </w:rPr>
+      </w:r>
+    </w:p>
+    <w:p>
+      <w:pPr>
+        <w:pStyle w:val="Normal"/>
+        <w:bidi w:val="1"/>
+        <w:jc w:val="left"/>
+        <w:rPr>
+          <w:sz w:val="28"/>
+          <w:szCs w:val="28"/>
+          <w:lang w:bidi="fa-IR"/>
+        </w:rPr>
+      </w:pPr>
+      <w:r>
+        <w:rPr>
+          <w:rtl w:val="true"/>
+        </w:rPr>
+      </w:r>
+    </w:p>
+    <w:p>
+      <w:pPr>
+        <w:pStyle w:val="Normal"/>
+        <w:bidi w:val="1"/>
+        <w:jc w:val="left"/>
+        <w:rPr>
+          <w:sz w:val="28"/>
+          <w:szCs w:val="28"/>
+          <w:lang w:bidi="fa-IR"/>
+        </w:rPr>
+      </w:pPr>
+      <w:r>
+        <w:rPr>
+          <w:rtl w:val="true"/>
+        </w:rPr>
+      </w:r>
+    </w:p>
+    <w:p>
+      <w:pPr>
+        <w:pStyle w:val="Normal"/>
+        <w:bidi w:val="1"/>
+        <w:jc w:val="left"/>
+        <w:rPr>
+          <w:sz w:val="28"/>
+          <w:szCs w:val="28"/>
+          <w:lang w:bidi="fa-IR"/>
+        </w:rPr>
+      </w:pPr>
+      <w:r>
+        <w:rPr>
+          <w:rtl w:val="true"/>
+        </w:rPr>
+      </w:r>
+    </w:p>
+    <w:p>
+      <w:pPr>
+        <w:pStyle w:val="Normal"/>
+        <w:bidi w:val="1"/>
+        <w:jc w:val="left"/>
+        <w:rPr>
+          <w:sz w:val="28"/>
+          <w:szCs w:val="28"/>
+          <w:lang w:bidi="fa-IR"/>
+        </w:rPr>
+      </w:pPr>
+      <w:r>
+        <w:rPr>
+          <w:rtl w:val="true"/>
+        </w:rPr>
+      </w:r>
+    </w:p>
+    <w:p>
+      <w:pPr>
+        <w:pStyle w:val="Normal"/>
+        <w:bidi w:val="1"/>
+        <w:jc w:val="center"/>
+        <w:rPr>
+          <w:sz w:val="30"/>
+          <w:szCs w:val="30"/>
+        </w:rPr>
+      </w:pPr>
+      <w:r>
+        <w:rPr>
+          <w:sz w:val="30"/>
+          <w:sz w:val="26"/>
+          <w:szCs w:val="30"/>
+          <w:rtl w:val="true"/>
+        </w:rPr>
+        <w:t>فصل چهارم</w:t>
+      </w:r>
+    </w:p>
+    <w:p>
+      <w:pPr>
+        <w:pStyle w:val="Normal"/>
+        <w:bidi w:val="1"/>
+        <w:jc w:val="center"/>
+        <w:rPr>
+          <w:sz w:val="30"/>
+          <w:szCs w:val="30"/>
+        </w:rPr>
+      </w:pPr>
+      <w:r>
+        <w:rPr>
+          <w:sz w:val="30"/>
+          <w:sz w:val="26"/>
+          <w:szCs w:val="30"/>
+          <w:rtl w:val="true"/>
+        </w:rPr>
+        <w:t>طراحی و تحلیل تیر های خمشی</w:t>
+      </w:r>
+    </w:p>
+    <w:p>
+      <w:pPr>
+        <w:pStyle w:val="Normal"/>
+        <w:bidi w:val="1"/>
+        <w:jc w:val="left"/>
+        <w:rPr>
+          <w:sz w:val="28"/>
+          <w:szCs w:val="28"/>
+        </w:rPr>
+      </w:pPr>
+      <w:r>
+        <w:rPr>
+          <w:sz w:val="28"/>
+          <w:sz w:val="25"/>
+          <w:szCs w:val="28"/>
+        </w:rPr>
+        <w:t>۴</w:t>
+      </w:r>
+      <w:r>
+        <w:rPr>
+          <w:sz w:val="28"/>
+          <w:szCs w:val="28"/>
+        </w:rPr>
+        <w:t>-</w:t>
+      </w:r>
+      <w:r>
+        <w:rPr>
+          <w:sz w:val="28"/>
+          <w:sz w:val="25"/>
+          <w:szCs w:val="28"/>
+        </w:rPr>
+        <w:t>۱</w:t>
+      </w:r>
+      <w:r>
+        <w:rPr>
+          <w:sz w:val="28"/>
+          <w:sz w:val="25"/>
+          <w:szCs w:val="28"/>
+          <w:rtl w:val="true"/>
+        </w:rPr>
+        <w:t xml:space="preserve"> مقدمه</w:t>
+      </w:r>
+    </w:p>
+    <w:p>
+      <w:pPr>
+        <w:pStyle w:val="Normal"/>
+        <w:bidi w:val="1"/>
+        <w:jc w:val="left"/>
+        <w:rPr>
+          <w:sz w:val="28"/>
+          <w:szCs w:val="28"/>
+        </w:rPr>
+      </w:pPr>
+      <w:r>
+        <w:rPr>
+          <w:sz w:val="28"/>
+          <w:sz w:val="25"/>
+          <w:szCs w:val="28"/>
+          <w:rtl w:val="true"/>
+        </w:rPr>
+        <w:t xml:space="preserve">فرضیات اساسی تحلیل و طراحی اعضای بتن آرمه که در بخش </w:t>
+      </w:r>
+      <w:r>
+        <w:rPr>
+          <w:sz w:val="28"/>
+          <w:sz w:val="25"/>
+          <w:szCs w:val="28"/>
+        </w:rPr>
+        <w:t>۴</w:t>
+      </w:r>
+      <w:r>
+        <w:rPr>
+          <w:sz w:val="28"/>
+          <w:szCs w:val="28"/>
+          <w:rtl w:val="true"/>
+        </w:rPr>
+        <w:t>-</w:t>
+      </w:r>
+      <w:r>
+        <w:rPr>
+          <w:sz w:val="28"/>
+          <w:sz w:val="25"/>
+          <w:szCs w:val="28"/>
+        </w:rPr>
+        <w:t>۳</w:t>
+      </w:r>
+      <w:r>
+        <w:rPr>
+          <w:sz w:val="28"/>
+          <w:sz w:val="25"/>
+          <w:szCs w:val="28"/>
+          <w:rtl w:val="true"/>
+        </w:rPr>
+        <w:t xml:space="preserve"> معرفی شدند و کاربرد آن فرضیات در مورد بارگذاری ساده محوری در بخش </w:t>
+      </w:r>
+      <w:r>
+        <w:rPr>
+          <w:sz w:val="28"/>
+          <w:sz w:val="25"/>
+          <w:szCs w:val="28"/>
+        </w:rPr>
+        <w:t>۵</w:t>
+      </w:r>
+      <w:r>
+        <w:rPr>
+          <w:sz w:val="28"/>
+          <w:szCs w:val="28"/>
+          <w:rtl w:val="true"/>
+        </w:rPr>
+        <w:t>-</w:t>
+      </w:r>
+      <w:r>
+        <w:rPr>
+          <w:sz w:val="28"/>
+          <w:sz w:val="25"/>
+          <w:szCs w:val="28"/>
+        </w:rPr>
+        <w:t>۳</w:t>
+      </w:r>
+      <w:r>
+        <w:rPr>
+          <w:sz w:val="28"/>
+          <w:sz w:val="25"/>
+          <w:szCs w:val="28"/>
+          <w:rtl w:val="true"/>
+        </w:rPr>
+        <w:t xml:space="preserve"> توضیح داده شد</w:t>
+      </w:r>
+      <w:r>
+        <w:rPr>
+          <w:sz w:val="28"/>
+          <w:sz w:val="25"/>
+          <w:szCs w:val="28"/>
+          <w:rtl w:val="true"/>
+        </w:rPr>
+        <w:t>ه است</w:t>
+      </w:r>
+      <w:r>
+        <w:rPr>
+          <w:sz w:val="28"/>
+          <w:szCs w:val="28"/>
+          <w:rtl w:val="true"/>
+        </w:rPr>
+        <w:t xml:space="preserve">. </w:t>
+      </w:r>
+      <w:r>
+        <w:rPr>
+          <w:sz w:val="28"/>
+          <w:sz w:val="25"/>
+          <w:szCs w:val="28"/>
+          <w:rtl w:val="true"/>
+        </w:rPr>
+        <w:t xml:space="preserve">خمش تیر‌های همگن در بخش </w:t>
+      </w:r>
+      <w:r>
+        <w:rPr>
+          <w:sz w:val="28"/>
+          <w:sz w:val="25"/>
+          <w:szCs w:val="28"/>
+        </w:rPr>
+        <w:t>۶</w:t>
+      </w:r>
+      <w:r>
+        <w:rPr>
+          <w:sz w:val="28"/>
+          <w:szCs w:val="28"/>
+          <w:rtl w:val="true"/>
+        </w:rPr>
+        <w:t>-</w:t>
+      </w:r>
+      <w:r>
+        <w:rPr>
+          <w:sz w:val="28"/>
+          <w:sz w:val="25"/>
+          <w:szCs w:val="28"/>
+        </w:rPr>
+        <w:t>۳</w:t>
+      </w:r>
+      <w:r>
+        <w:rPr>
+          <w:sz w:val="28"/>
+          <w:sz w:val="25"/>
+          <w:szCs w:val="28"/>
+          <w:rtl w:val="true"/>
+        </w:rPr>
+        <w:t xml:space="preserve"> توضیح داده شد</w:t>
+      </w:r>
+      <w:r>
+        <w:rPr>
+          <w:sz w:val="28"/>
+          <w:sz w:val="25"/>
+          <w:szCs w:val="28"/>
+          <w:rtl w:val="true"/>
+        </w:rPr>
+        <w:t>ه است</w:t>
+      </w:r>
+      <w:r>
+        <w:rPr>
+          <w:sz w:val="28"/>
+          <w:szCs w:val="28"/>
+          <w:rtl w:val="true"/>
+        </w:rPr>
+        <w:t xml:space="preserve">. </w:t>
+      </w:r>
+      <w:r>
+        <w:rPr>
+          <w:sz w:val="28"/>
+          <w:sz w:val="25"/>
+          <w:szCs w:val="28"/>
+          <w:rtl w:val="true"/>
+        </w:rPr>
+        <w:t xml:space="preserve">و در حال حاضر دانشجو باید بخش های </w:t>
+      </w:r>
+      <w:r>
+        <w:rPr>
+          <w:sz w:val="28"/>
+          <w:sz w:val="25"/>
+          <w:szCs w:val="28"/>
+        </w:rPr>
+        <w:t>۴</w:t>
+      </w:r>
+      <w:r>
+        <w:rPr>
+          <w:sz w:val="28"/>
+          <w:szCs w:val="28"/>
+          <w:rtl w:val="true"/>
+        </w:rPr>
+        <w:t>-</w:t>
+      </w:r>
+      <w:r>
+        <w:rPr>
+          <w:sz w:val="28"/>
+          <w:sz w:val="25"/>
+          <w:szCs w:val="28"/>
+        </w:rPr>
+        <w:t>۳</w:t>
+      </w:r>
+      <w:r>
+        <w:rPr>
+          <w:sz w:val="28"/>
+          <w:sz w:val="25"/>
+          <w:szCs w:val="28"/>
+          <w:rtl w:val="true"/>
+        </w:rPr>
+        <w:t xml:space="preserve">و </w:t>
+      </w:r>
+      <w:r>
+        <w:rPr>
+          <w:sz w:val="28"/>
+          <w:sz w:val="25"/>
+          <w:szCs w:val="28"/>
+        </w:rPr>
+        <w:t>۵</w:t>
+      </w:r>
+      <w:r>
+        <w:rPr>
+          <w:sz w:val="28"/>
+          <w:szCs w:val="28"/>
+          <w:rtl w:val="true"/>
+        </w:rPr>
+        <w:t>-</w:t>
+      </w:r>
+      <w:r>
+        <w:rPr>
+          <w:sz w:val="28"/>
+          <w:sz w:val="25"/>
+          <w:szCs w:val="28"/>
+        </w:rPr>
+        <w:t>۳</w:t>
+      </w:r>
+      <w:r>
+        <w:rPr>
+          <w:sz w:val="28"/>
+          <w:sz w:val="25"/>
+          <w:szCs w:val="28"/>
+          <w:rtl w:val="true"/>
+        </w:rPr>
+        <w:t xml:space="preserve">و </w:t>
+      </w:r>
+      <w:r>
+        <w:rPr>
+          <w:sz w:val="28"/>
+          <w:sz w:val="25"/>
+          <w:szCs w:val="28"/>
+        </w:rPr>
+        <w:t>۶</w:t>
+      </w:r>
+      <w:r>
+        <w:rPr>
+          <w:sz w:val="28"/>
+          <w:szCs w:val="28"/>
+          <w:rtl w:val="true"/>
+        </w:rPr>
+        <w:t>-</w:t>
+      </w:r>
+      <w:r>
+        <w:rPr>
+          <w:sz w:val="28"/>
+          <w:sz w:val="25"/>
+          <w:szCs w:val="28"/>
+        </w:rPr>
+        <w:t>۳</w:t>
+      </w:r>
+      <w:r>
+        <w:rPr>
+          <w:sz w:val="28"/>
+          <w:sz w:val="25"/>
+          <w:szCs w:val="28"/>
+          <w:rtl w:val="true"/>
+        </w:rPr>
+        <w:t xml:space="preserve"> را  برای توسعه روش هایی برای تجزیه و تحلیل و طراحی تیر ها در این ف</w:t>
+      </w:r>
+      <w:r>
+        <w:rPr>
+          <w:sz w:val="28"/>
+          <w:sz w:val="25"/>
+          <w:szCs w:val="28"/>
+          <w:rtl w:val="true"/>
+        </w:rPr>
+        <w:t>ص</w:t>
+      </w:r>
+      <w:r>
+        <w:rPr>
+          <w:sz w:val="28"/>
+          <w:sz w:val="25"/>
+          <w:szCs w:val="28"/>
+          <w:rtl w:val="true"/>
+        </w:rPr>
+        <w:t xml:space="preserve">ل مرور کند </w:t>
+      </w:r>
+      <w:r>
+        <w:rPr>
+          <w:sz w:val="28"/>
+          <w:sz w:val="25"/>
+          <w:szCs w:val="28"/>
+          <w:rtl w:val="true"/>
+        </w:rPr>
+        <w:t>زیرا در این فضل از همان فرضیات و مفاهیم استفاده خواهد شد</w:t>
+      </w:r>
+      <w:r>
+        <w:rPr>
+          <w:sz w:val="28"/>
+          <w:szCs w:val="28"/>
+          <w:rtl w:val="true"/>
+        </w:rPr>
+        <w:t xml:space="preserve">. </w:t>
+      </w:r>
+      <w:r>
+        <w:rPr>
+          <w:sz w:val="28"/>
+          <w:sz w:val="25"/>
+          <w:szCs w:val="28"/>
+          <w:rtl w:val="true"/>
+        </w:rPr>
+        <w:t>این فصل شامل تجزیه و تحلیل برای خمش</w:t>
+      </w:r>
+      <w:r>
+        <w:rPr>
+          <w:sz w:val="28"/>
+          <w:szCs w:val="28"/>
+          <w:rtl w:val="true"/>
+        </w:rPr>
+        <w:t xml:space="preserve">, </w:t>
+      </w:r>
+      <w:r>
+        <w:rPr>
+          <w:sz w:val="28"/>
+          <w:sz w:val="25"/>
+          <w:szCs w:val="28"/>
+          <w:rtl w:val="true"/>
+        </w:rPr>
+        <w:t>از جمله ابعاد صلب بتنی و انتخاب و قرار دادن فولاد تقویت کننده است</w:t>
+      </w:r>
+      <w:r>
+        <w:rPr>
+          <w:sz w:val="28"/>
+          <w:szCs w:val="28"/>
+          <w:rtl w:val="true"/>
+        </w:rPr>
+        <w:t xml:space="preserve">. </w:t>
+      </w:r>
+      <w:r>
+        <w:rPr>
+          <w:sz w:val="28"/>
+          <w:sz w:val="25"/>
+          <w:szCs w:val="28"/>
+          <w:rtl w:val="true"/>
+        </w:rPr>
+        <w:t>سایر جنبه های مهم طراحی تیر</w:t>
+      </w:r>
+      <w:r>
+        <w:rPr>
+          <w:sz w:val="28"/>
+          <w:szCs w:val="28"/>
+          <w:rtl w:val="true"/>
+        </w:rPr>
+        <w:t xml:space="preserve">, </w:t>
+      </w:r>
+      <w:r>
+        <w:rPr>
+          <w:sz w:val="28"/>
+          <w:sz w:val="25"/>
+          <w:szCs w:val="28"/>
+          <w:rtl w:val="true"/>
+        </w:rPr>
+        <w:t>از جمله تقویت برشی، اتصال و لنگر تیر تقویت کننده و و سوالات مهم قابلیت استفاده</w:t>
+      </w:r>
+      <w:r>
+        <w:rPr>
+          <w:sz w:val="28"/>
+          <w:szCs w:val="28"/>
+          <w:rtl w:val="true"/>
+        </w:rPr>
+        <w:t>(</w:t>
+      </w:r>
+      <w:r>
+        <w:rPr>
+          <w:sz w:val="28"/>
+          <w:sz w:val="25"/>
+          <w:szCs w:val="28"/>
+          <w:rtl w:val="true"/>
+        </w:rPr>
+        <w:t>به عنوان مثال، محدود کردن انحرافات و کنترل ترک خوردگی بتن</w:t>
+      </w:r>
+      <w:r>
+        <w:rPr>
+          <w:sz w:val="28"/>
+          <w:szCs w:val="28"/>
+          <w:rtl w:val="true"/>
+        </w:rPr>
+        <w:t xml:space="preserve">) </w:t>
+      </w:r>
+      <w:r>
+        <w:rPr>
+          <w:sz w:val="28"/>
+          <w:sz w:val="25"/>
+          <w:szCs w:val="28"/>
+          <w:rtl w:val="true"/>
+        </w:rPr>
+        <w:t xml:space="preserve">در فصل های </w:t>
+      </w:r>
+      <w:r>
+        <w:rPr>
+          <w:sz w:val="28"/>
+          <w:szCs w:val="28"/>
+        </w:rPr>
+        <w:t>5</w:t>
+      </w:r>
+      <w:r>
+        <w:rPr>
+          <w:sz w:val="28"/>
+          <w:sz w:val="25"/>
+          <w:szCs w:val="28"/>
+          <w:rtl w:val="true"/>
+        </w:rPr>
+        <w:t xml:space="preserve">، </w:t>
+      </w:r>
+      <w:r>
+        <w:rPr>
+          <w:sz w:val="28"/>
+          <w:szCs w:val="28"/>
+        </w:rPr>
+        <w:t>6</w:t>
+      </w:r>
+      <w:r>
+        <w:rPr>
+          <w:sz w:val="28"/>
+          <w:szCs w:val="28"/>
+          <w:rtl w:val="true"/>
+        </w:rPr>
+        <w:t xml:space="preserve"> </w:t>
+      </w:r>
+      <w:r>
+        <w:rPr>
+          <w:sz w:val="28"/>
+          <w:sz w:val="25"/>
+          <w:szCs w:val="28"/>
+          <w:rtl w:val="true"/>
+        </w:rPr>
+        <w:t xml:space="preserve">و </w:t>
+      </w:r>
+      <w:r>
+        <w:rPr>
+          <w:sz w:val="28"/>
+          <w:szCs w:val="28"/>
+        </w:rPr>
+        <w:t>7</w:t>
+      </w:r>
+      <w:r>
+        <w:rPr>
+          <w:sz w:val="28"/>
+          <w:szCs w:val="28"/>
+          <w:rtl w:val="true"/>
+        </w:rPr>
+        <w:t xml:space="preserve"> </w:t>
+      </w:r>
+      <w:r>
+        <w:rPr>
+          <w:sz w:val="28"/>
+          <w:sz w:val="25"/>
+          <w:szCs w:val="28"/>
+          <w:rtl w:val="true"/>
+        </w:rPr>
+        <w:t>بررسی خواهد شد</w:t>
+      </w:r>
+      <w:r>
+        <w:rPr>
+          <w:sz w:val="28"/>
+          <w:szCs w:val="28"/>
+          <w:rtl w:val="true"/>
+        </w:rPr>
+        <w:t>.</w:t>
+      </w:r>
+    </w:p>
+    <w:p>
+      <w:pPr>
+        <w:pStyle w:val="Normal"/>
+        <w:bidi w:val="1"/>
+        <w:jc w:val="left"/>
+        <w:rPr>
+          <w:sz w:val="28"/>
+          <w:szCs w:val="28"/>
+        </w:rPr>
+      </w:pPr>
+      <w:r>
+        <w:rPr>
+          <w:sz w:val="28"/>
+          <w:szCs w:val="28"/>
+          <w:rtl w:val="true"/>
+        </w:rPr>
+      </w:r>
+    </w:p>
+    <w:p>
+      <w:pPr>
+        <w:pStyle w:val="Normal"/>
+        <w:bidi w:val="1"/>
+        <w:jc w:val="left"/>
+        <w:rPr>
+          <w:sz w:val="28"/>
+          <w:szCs w:val="28"/>
+        </w:rPr>
+      </w:pPr>
+      <w:r>
+        <w:rPr>
+          <w:sz w:val="28"/>
+          <w:sz w:val="25"/>
+          <w:szCs w:val="28"/>
+        </w:rPr>
+        <w:t>۴</w:t>
+      </w:r>
+      <w:r>
+        <w:rPr>
+          <w:sz w:val="28"/>
+          <w:szCs w:val="28"/>
+        </w:rPr>
+        <w:t>-</w:t>
+      </w:r>
+      <w:r>
+        <w:rPr>
+          <w:sz w:val="28"/>
+          <w:sz w:val="25"/>
+          <w:szCs w:val="28"/>
+        </w:rPr>
+        <w:t>۲</w:t>
       </w:r>
     </w:p>
     <w:p>
@@ -663,7 +2244,6 @@
     <w:rPrDefault>
       <w:rPr>
         <w:rFonts w:ascii="Calibri" w:hAnsi="Calibri" w:eastAsia="Calibri" w:cs="Arial" w:asciiTheme="minorHAnsi" w:cstheme="minorBidi" w:eastAsiaTheme="minorHAnsi" w:hAnsiTheme="minorHAnsi"/>
-        <w:sz w:val="22"/>
         <w:szCs w:val="22"/>
         <w:lang w:val="en-US" w:eastAsia="en-US" w:bidi="ar-SA"/>
       </w:rPr>
@@ -1057,6 +2637,7 @@
     <w:qFormat/>
     <w:pPr>
       <w:widowControl/>
+      <w:suppressAutoHyphens w:val="true"/>
       <w:bidi w:val="0"/>
       <w:spacing w:lineRule="auto" w:line="259" w:before="0" w:after="160"/>
       <w:jc w:val="left"/>

</xml_diff>

<commit_message>
translate page 91 and 92
</commit_message>
<xml_diff>
--- a/javad-begayof.docx
+++ b/javad-begayof.docx
@@ -4715,92 +4715,11 @@
         <w:pStyle w:val="Normal"/>
         <w:bidi w:val="1"/>
         <w:spacing w:before="0" w:after="160"/>
-        <w:jc w:val="left"/>
-        <w:rPr>
-          <w:sz w:val="28"/>
-          <w:szCs w:val="28"/>
-        </w:rPr>
-      </w:pPr>
-      <w:r>
-        <w:rPr>
-          <w:sz w:val="28"/>
-          <w:szCs w:val="28"/>
-          <w:rtl w:val="true"/>
-        </w:rPr>
-      </w:r>
-    </w:p>
-    <w:p>
-      <w:pPr>
-        <w:pStyle w:val="Normal"/>
-        <w:bidi w:val="1"/>
-        <w:spacing w:before="0" w:after="160"/>
-        <w:jc w:val="left"/>
-        <w:rPr>
-          <w:sz w:val="28"/>
-          <w:szCs w:val="28"/>
-        </w:rPr>
-      </w:pPr>
-      <w:r>
-        <w:rPr>
-          <w:sz w:val="28"/>
-          <w:szCs w:val="28"/>
-          <w:rtl w:val="true"/>
-        </w:rPr>
-      </w:r>
-    </w:p>
-    <w:p>
-      <w:pPr>
-        <w:pStyle w:val="Normal"/>
-        <w:bidi w:val="1"/>
-        <w:spacing w:before="0" w:after="160"/>
-        <w:jc w:val="left"/>
-        <w:rPr>
-          <w:sz w:val="28"/>
-          <w:szCs w:val="28"/>
-        </w:rPr>
-      </w:pPr>
-      <w:r>
-        <w:rPr>
-          <w:sz w:val="28"/>
-          <w:szCs w:val="28"/>
-          <w:rtl w:val="true"/>
-        </w:rPr>
-      </w:r>
-    </w:p>
-    <w:p>
-      <w:pPr>
-        <w:pStyle w:val="Normal"/>
-        <w:bidi w:val="1"/>
-        <w:spacing w:before="0" w:after="160"/>
-        <w:jc w:val="left"/>
-        <w:rPr>
-          <w:sz w:val="28"/>
-          <w:szCs w:val="28"/>
-        </w:rPr>
-      </w:pPr>
-      <w:r>
-        <w:rPr>
-          <w:sz w:val="28"/>
-          <w:szCs w:val="28"/>
-          <w:rtl w:val="true"/>
-        </w:rPr>
-      </w:r>
-    </w:p>
-    <w:p>
-      <w:pPr>
-        <w:pStyle w:val="Normal"/>
-        <w:bidi w:val="1"/>
-        <w:spacing w:before="0" w:after="160"/>
-        <w:jc w:val="left"/>
-        <w:rPr>
-          <w:sz w:val="28"/>
-          <w:szCs w:val="28"/>
-        </w:rPr>
-      </w:pPr>
-      <w:r>
-        <w:rPr>
-          <w:sz w:val="28"/>
-          <w:szCs w:val="28"/>
+        <w:jc w:val="center"/>
+        <w:rPr/>
+      </w:pPr>
+      <w:r>
+        <w:rPr>
           <w:rtl w:val="true"/>
         </w:rPr>
       </w:r>
@@ -6886,16 +6805,7 @@
           <w:szCs w:val="28"/>
           <w:rtl w:val="true"/>
         </w:rPr>
-        <w:t xml:space="preserve">که تنش بتن </w:t>
-      </w:r>
-      <w:r>
-        <w:rPr>
-          <w:sz w:val="28"/>
-          <w:sz w:val="28"/>
-          <w:szCs w:val="28"/>
-          <w:rtl w:val="true"/>
-        </w:rPr>
-        <w:t>نیز برابر است با</w:t>
+        <w:t>که تنش بتن نیز برابر است با</w:t>
       </w:r>
       <w:r>
         <w:rPr>
@@ -7355,28 +7265,7 @@
           <w:szCs w:val="28"/>
           <w:rtl w:val="true"/>
         </w:rPr>
-        <w:t>فرمول</w:t>
-      </w:r>
-    </w:p>
-    <w:p>
-      <w:pPr>
-        <w:pStyle w:val="Normal"/>
-        <w:bidi w:val="1"/>
-        <w:spacing w:before="0" w:after="160"/>
-        <w:jc w:val="left"/>
-        <w:rPr>
-          <w:sz w:val="28"/>
-          <w:szCs w:val="28"/>
-        </w:rPr>
-      </w:pPr>
-      <w:r>
-        <w:rPr>
-          <w:sz w:val="28"/>
-          <w:sz w:val="28"/>
-          <w:szCs w:val="28"/>
-          <w:rtl w:val="true"/>
-        </w:rPr>
-        <w:t xml:space="preserve">مقادیر </w:t>
+        <w:t xml:space="preserve">فرمول مقادیر </w:t>
       </w:r>
       <w:r>
         <w:rPr>
@@ -9601,6 +9490,82 @@
         <w:pStyle w:val="Normal"/>
         <w:bidi w:val="1"/>
         <w:spacing w:before="0" w:after="160"/>
+        <w:jc w:val="center"/>
+        <w:rPr>
+          <w:sz w:val="28"/>
+          <w:szCs w:val="28"/>
+        </w:rPr>
+      </w:pPr>
+      <w:r>
+        <w:rPr>
+          <w:sz w:val="28"/>
+          <w:szCs w:val="28"/>
+          <w:rtl w:val="true"/>
+        </w:rPr>
+      </w:r>
+    </w:p>
+    <w:p>
+      <w:pPr>
+        <w:pStyle w:val="Normal"/>
+        <w:bidi w:val="1"/>
+        <w:spacing w:before="0" w:after="160"/>
+        <w:jc w:val="center"/>
+        <w:rPr>
+          <w:sz w:val="28"/>
+          <w:szCs w:val="28"/>
+        </w:rPr>
+      </w:pPr>
+      <w:r>
+        <w:rPr>
+          <w:sz w:val="28"/>
+          <w:sz w:val="28"/>
+          <w:szCs w:val="28"/>
+          <w:rtl w:val="true"/>
+        </w:rPr>
+        <w:t xml:space="preserve">شکل </w:t>
+      </w:r>
+      <w:r>
+        <w:rPr>
+          <w:sz w:val="28"/>
+          <w:szCs w:val="28"/>
+        </w:rPr>
+        <w:t>4.5</w:t>
+      </w:r>
+    </w:p>
+    <w:p>
+      <w:pPr>
+        <w:pStyle w:val="Normal"/>
+        <w:bidi w:val="1"/>
+        <w:spacing w:before="0" w:after="160"/>
+        <w:jc w:val="center"/>
+        <w:rPr>
+          <w:sz w:val="28"/>
+          <w:szCs w:val="28"/>
+        </w:rPr>
+      </w:pPr>
+      <w:r>
+        <w:rPr>
+          <w:sz w:val="28"/>
+          <w:sz w:val="28"/>
+          <w:szCs w:val="28"/>
+          <w:rtl w:val="true"/>
+        </w:rPr>
+        <w:t>توزیع تنش و کرنش در بار نهایی</w:t>
+      </w:r>
+      <w:r>
+        <w:rPr>
+          <w:sz w:val="28"/>
+          <w:szCs w:val="28"/>
+          <w:rtl w:val="true"/>
+        </w:rPr>
+        <w:t>.</w:t>
+      </w:r>
+    </w:p>
+    <w:p>
+      <w:pPr>
+        <w:pStyle w:val="Normal"/>
+        <w:bidi w:val="1"/>
+        <w:spacing w:before="0" w:after="160"/>
         <w:jc w:val="left"/>
         <w:rPr>
           <w:sz w:val="28"/>
@@ -9620,18 +9585,822 @@
         <w:pStyle w:val="Normal"/>
         <w:bidi w:val="1"/>
         <w:spacing w:before="0" w:after="160"/>
+        <w:jc w:val="center"/>
+        <w:rPr>
+          <w:sz w:val="28"/>
+          <w:szCs w:val="28"/>
+        </w:rPr>
+      </w:pPr>
+      <w:r>
+        <w:rPr>
+          <w:sz w:val="28"/>
+          <w:szCs w:val="28"/>
+          <w:rtl w:val="true"/>
+        </w:rPr>
+      </w:r>
+    </w:p>
+    <w:p>
+      <w:pPr>
+        <w:pStyle w:val="Normal"/>
+        <w:bidi w:val="1"/>
+        <w:spacing w:before="0" w:after="160"/>
         <w:jc w:val="left"/>
-        <w:rPr>
-          <w:sz w:val="28"/>
-          <w:szCs w:val="28"/>
-        </w:rPr>
-      </w:pPr>
-      <w:r>
-        <w:rPr>
-          <w:sz w:val="28"/>
-          <w:szCs w:val="28"/>
-          <w:rtl w:val="true"/>
-        </w:rPr>
+        <w:rPr/>
+      </w:pPr>
+      <w:r>
+        <w:rPr>
+          <w:sz w:val="28"/>
+          <w:sz w:val="28"/>
+          <w:szCs w:val="28"/>
+          <w:rtl w:val="true"/>
+        </w:rPr>
+        <w:t xml:space="preserve">اجازه دهید شکل </w:t>
+      </w:r>
+      <w:r>
+        <w:rPr>
+          <w:sz w:val="28"/>
+          <w:szCs w:val="28"/>
+        </w:rPr>
+        <w:t>4.5</w:t>
+      </w:r>
+      <w:r>
+        <w:rPr>
+          <w:sz w:val="28"/>
+          <w:szCs w:val="28"/>
+          <w:rtl w:val="true"/>
+        </w:rPr>
+        <w:t xml:space="preserve"> </w:t>
+      </w:r>
+      <w:r>
+        <w:rPr>
+          <w:sz w:val="28"/>
+          <w:sz w:val="28"/>
+          <w:szCs w:val="28"/>
+          <w:rtl w:val="true"/>
+        </w:rPr>
+        <w:t>توزیع تنش ها و کرنش های داخلی را در زمانی که تیر در شرف از کار افتادن است نشان دهد</w:t>
+      </w:r>
+      <w:r>
+        <w:rPr>
+          <w:sz w:val="28"/>
+          <w:szCs w:val="28"/>
+          <w:rtl w:val="true"/>
+        </w:rPr>
+        <w:t xml:space="preserve">. </w:t>
+      </w:r>
+      <w:r>
+        <w:rPr>
+          <w:sz w:val="28"/>
+          <w:sz w:val="28"/>
+          <w:szCs w:val="28"/>
+          <w:rtl w:val="true"/>
+        </w:rPr>
+        <w:t xml:space="preserve">روشی برای محاسبه آن گشتاور </w:t>
+      </w:r>
+      <w:r>
+        <w:rPr>
+          <w:sz w:val="28"/>
+          <w:szCs w:val="28"/>
+        </w:rPr>
+        <w:t>M n</w:t>
+      </w:r>
+      <w:r>
+        <w:rPr>
+          <w:sz w:val="28"/>
+          <w:szCs w:val="28"/>
+          <w:rtl w:val="true"/>
+        </w:rPr>
+        <w:t xml:space="preserve"> (</w:t>
+      </w:r>
+      <w:r>
+        <w:rPr>
+          <w:sz w:val="28"/>
+          <w:sz w:val="28"/>
+          <w:szCs w:val="28"/>
+          <w:rtl w:val="true"/>
+        </w:rPr>
+        <w:t>لمان اسمی</w:t>
+      </w:r>
+      <w:r>
+        <w:rPr>
+          <w:sz w:val="28"/>
+          <w:szCs w:val="28"/>
+          <w:rtl w:val="true"/>
+        </w:rPr>
+        <w:t xml:space="preserve">) </w:t>
+      </w:r>
+      <w:r>
+        <w:rPr>
+          <w:sz w:val="28"/>
+          <w:sz w:val="28"/>
+          <w:szCs w:val="28"/>
+          <w:rtl w:val="true"/>
+        </w:rPr>
+        <w:t>که در آن تیر با تسلیم کشش فولاد یا با خرد شدن بتن در فیبر فشاری بیرونی شکست می‌خورد</w:t>
+      </w:r>
+      <w:r>
+        <w:rPr>
+          <w:sz w:val="28"/>
+          <w:szCs w:val="28"/>
+          <w:rtl w:val="true"/>
+        </w:rPr>
+        <w:t xml:space="preserve">. </w:t>
+      </w:r>
+      <w:r>
+        <w:rPr>
+          <w:sz w:val="28"/>
+          <w:sz w:val="28"/>
+          <w:szCs w:val="28"/>
+          <w:rtl w:val="true"/>
+          <w:lang w:bidi="fa-IR"/>
+        </w:rPr>
+        <w:t xml:space="preserve">برای حالت اول شکست، معیار این است که تنش فولاد برابر با نقطه تسلیم، </w:t>
+      </w:r>
+      <w:r>
+        <w:rPr>
+          <w:sz w:val="28"/>
+          <w:szCs w:val="28"/>
+          <w:lang w:val="fa-IR"/>
+        </w:rPr>
+        <w:t>f s = f y</w:t>
+      </w:r>
+      <w:r>
+        <w:rPr>
+          <w:sz w:val="28"/>
+          <w:szCs w:val="28"/>
+          <w:rtl w:val="true"/>
+          <w:lang w:val="fa-IR"/>
+        </w:rPr>
+        <w:t xml:space="preserve"> </w:t>
+      </w:r>
+      <w:r>
+        <w:rPr>
+          <w:sz w:val="28"/>
+          <w:sz w:val="28"/>
+          <w:szCs w:val="28"/>
+          <w:rtl w:val="true"/>
+          <w:lang w:bidi="fa-IR"/>
+        </w:rPr>
+        <w:t>باشد</w:t>
+      </w:r>
+      <w:r>
+        <w:rPr>
+          <w:sz w:val="28"/>
+          <w:szCs w:val="28"/>
+          <w:rtl w:val="true"/>
+          <w:lang w:val="fa-IR"/>
+        </w:rPr>
+        <w:t xml:space="preserve">. </w:t>
+      </w:r>
+      <w:r>
+        <w:rPr>
+          <w:sz w:val="28"/>
+          <w:sz w:val="28"/>
+          <w:szCs w:val="28"/>
+          <w:rtl w:val="true"/>
+          <w:lang w:val="fa-IR" w:bidi="fa-IR"/>
+        </w:rPr>
+        <w:t xml:space="preserve">قبلاً ذکر شد که معیار دقیقی برای شکست فشاری بتن هنوز مشخص نیست، اما برای تیرهای مستطیلی، کرنش های </w:t>
+      </w:r>
+      <w:r>
+        <w:rPr>
+          <w:sz w:val="28"/>
+          <w:szCs w:val="28"/>
+          <w:lang w:val="fa-IR"/>
+        </w:rPr>
+        <w:t>0.003</w:t>
+      </w:r>
+      <w:r>
+        <w:rPr>
+          <w:sz w:val="28"/>
+          <w:szCs w:val="28"/>
+          <w:rtl w:val="true"/>
+          <w:lang w:val="fa-IR"/>
+        </w:rPr>
+        <w:t xml:space="preserve"> </w:t>
+      </w:r>
+      <w:r>
+        <w:rPr>
+          <w:sz w:val="28"/>
+          <w:sz w:val="28"/>
+          <w:szCs w:val="28"/>
+          <w:rtl w:val="true"/>
+          <w:lang w:val="fa-IR" w:bidi="fa-IR"/>
+        </w:rPr>
+        <w:t xml:space="preserve">تا </w:t>
+      </w:r>
+      <w:r>
+        <w:rPr>
+          <w:sz w:val="28"/>
+          <w:szCs w:val="28"/>
+          <w:lang w:val="fa-IR"/>
+        </w:rPr>
+        <w:t>0.004</w:t>
+      </w:r>
+      <w:r>
+        <w:rPr>
+          <w:sz w:val="28"/>
+          <w:szCs w:val="28"/>
+          <w:rtl w:val="true"/>
+          <w:lang w:val="fa-IR"/>
+        </w:rPr>
+        <w:t xml:space="preserve"> </w:t>
+      </w:r>
+      <w:r>
+        <w:rPr>
+          <w:sz w:val="28"/>
+          <w:sz w:val="28"/>
+          <w:szCs w:val="28"/>
+          <w:rtl w:val="true"/>
+          <w:lang w:val="fa-IR" w:bidi="fa-IR"/>
+        </w:rPr>
+        <w:t>بلافاصله قبل از شکست اندازه گیری شده است</w:t>
+      </w:r>
+      <w:r>
+        <w:rPr>
+          <w:sz w:val="28"/>
+          <w:szCs w:val="28"/>
+          <w:rtl w:val="true"/>
+          <w:lang w:val="fa-IR"/>
+        </w:rPr>
+        <w:t xml:space="preserve">. </w:t>
+      </w:r>
+      <w:r>
+        <w:rPr>
+          <w:sz w:val="28"/>
+          <w:sz w:val="28"/>
+          <w:szCs w:val="28"/>
+          <w:rtl w:val="true"/>
+          <w:lang w:val="fa-IR"/>
+        </w:rPr>
+        <w:t>اگر کمی محافظه کارانه نگاه کنیم</w:t>
+      </w:r>
+      <w:r>
+        <w:rPr>
+          <w:sz w:val="28"/>
+          <w:szCs w:val="28"/>
+          <w:rtl w:val="true"/>
+          <w:lang w:val="fa-IR"/>
+        </w:rPr>
+        <w:t xml:space="preserve">, </w:t>
+      </w:r>
+      <w:r>
+        <w:rPr>
+          <w:sz w:val="28"/>
+          <w:sz w:val="28"/>
+          <w:szCs w:val="28"/>
+          <w:rtl w:val="true"/>
+          <w:lang w:val="fa-IR"/>
+        </w:rPr>
+        <w:t xml:space="preserve">زمانی که حداکثر کرنش به </w:t>
+      </w:r>
+      <w:r>
+        <w:rPr>
+          <w:sz w:val="28"/>
+          <w:szCs w:val="28"/>
+          <w:lang w:val="fa-IR"/>
+        </w:rPr>
+        <w:t>0.003</w:t>
+      </w:r>
+      <w:r>
+        <w:rPr>
+          <w:sz w:val="28"/>
+          <w:szCs w:val="28"/>
+          <w:rtl w:val="true"/>
+          <w:lang w:val="fa-IR"/>
+        </w:rPr>
+        <w:t xml:space="preserve"> </w:t>
+      </w:r>
+      <w:r>
+        <w:rPr>
+          <w:sz w:val="28"/>
+          <w:sz w:val="28"/>
+          <w:szCs w:val="28"/>
+          <w:rtl w:val="true"/>
+          <w:lang w:val="fa-IR"/>
+        </w:rPr>
+        <w:t>میرسد بتن در شرف خرد شدن است</w:t>
+      </w:r>
+      <w:r>
+        <w:rPr>
+          <w:sz w:val="28"/>
+          <w:szCs w:val="28"/>
+          <w:rtl w:val="true"/>
+          <w:lang w:val="fa-IR"/>
+        </w:rPr>
+        <w:t xml:space="preserve">. </w:t>
+      </w:r>
+      <w:r>
+        <w:rPr>
+          <w:sz w:val="28"/>
+          <w:sz w:val="28"/>
+          <w:szCs w:val="28"/>
+          <w:rtl w:val="true"/>
+          <w:lang w:val="fa-IR"/>
+        </w:rPr>
+        <w:t xml:space="preserve">در </w:t>
+      </w:r>
+      <w:r>
+        <w:rPr>
+          <w:sz w:val="28"/>
+          <w:sz w:val="28"/>
+          <w:szCs w:val="28"/>
+          <w:rtl w:val="true"/>
+          <w:lang w:val="fa-IR" w:bidi="fa-IR"/>
+        </w:rPr>
+        <w:t>مقایسه با آزمایش های بسیار زیاد تیرها و ستون ها با تنوع قابل توجهی از اشکال و دقت رضایت بخشی را نشان میدهد</w:t>
+      </w:r>
+      <w:r>
+        <w:rPr>
+          <w:sz w:val="28"/>
+          <w:szCs w:val="28"/>
+          <w:rtl w:val="true"/>
+          <w:lang w:val="fa-IR"/>
+        </w:rPr>
+        <w:t xml:space="preserve">. </w:t>
+      </w:r>
+      <w:r>
+        <w:rPr>
+          <w:sz w:val="28"/>
+          <w:sz w:val="28"/>
+          <w:szCs w:val="28"/>
+          <w:rtl w:val="true"/>
+          <w:lang w:val="fa-IR" w:bidi="fa-IR"/>
+        </w:rPr>
+        <w:t xml:space="preserve">و می توان استحکام ایمن را پیش بینی کرد </w:t>
+      </w:r>
+      <w:r>
+        <w:rPr>
+          <w:sz w:val="28"/>
+          <w:szCs w:val="28"/>
+          <w:rtl w:val="true"/>
+          <w:lang w:val="fa-IR"/>
+        </w:rPr>
+        <w:t>(</w:t>
+      </w:r>
+      <w:r>
+        <w:rPr>
+          <w:sz w:val="28"/>
+          <w:sz w:val="28"/>
+          <w:szCs w:val="28"/>
+          <w:rtl w:val="true"/>
+          <w:lang w:val="fa-IR" w:bidi="fa-IR"/>
+        </w:rPr>
+        <w:t xml:space="preserve">مرجع </w:t>
+      </w:r>
+      <w:r>
+        <w:rPr>
+          <w:sz w:val="28"/>
+          <w:szCs w:val="28"/>
+          <w:lang w:val="fa-IR"/>
+        </w:rPr>
+        <w:t>4.4</w:t>
+      </w:r>
+      <w:r>
+        <w:rPr>
+          <w:sz w:val="28"/>
+          <w:szCs w:val="28"/>
+          <w:rtl w:val="true"/>
+          <w:lang w:val="fa-IR"/>
+        </w:rPr>
+        <w:t xml:space="preserve">). </w:t>
+      </w:r>
+      <w:r>
+        <w:rPr>
+          <w:sz w:val="28"/>
+          <w:sz w:val="28"/>
+          <w:szCs w:val="28"/>
+          <w:rtl w:val="true"/>
+          <w:lang w:val="fa-IR"/>
+        </w:rPr>
+        <w:t xml:space="preserve">علاوه بر این دو معیار </w:t>
+      </w:r>
+      <w:r>
+        <w:rPr>
+          <w:sz w:val="28"/>
+          <w:szCs w:val="28"/>
+          <w:rtl w:val="true"/>
+          <w:lang w:val="fa-IR"/>
+        </w:rPr>
+        <w:t>(</w:t>
+      </w:r>
+      <w:r>
+        <w:rPr>
+          <w:sz w:val="28"/>
+          <w:sz w:val="28"/>
+          <w:szCs w:val="28"/>
+          <w:rtl w:val="true"/>
+          <w:lang w:val="fa-IR"/>
+        </w:rPr>
+        <w:t xml:space="preserve">تسلیم فولاد در تنش </w:t>
+      </w:r>
+      <w:r>
+        <w:rPr>
+          <w:sz w:val="28"/>
+          <w:szCs w:val="28"/>
+          <w:lang w:val="fa-IR"/>
+        </w:rPr>
+        <w:t>f y</w:t>
+      </w:r>
+      <w:r>
+        <w:rPr>
+          <w:sz w:val="28"/>
+          <w:szCs w:val="28"/>
+          <w:rtl w:val="true"/>
+          <w:lang w:val="fa-IR"/>
+        </w:rPr>
+        <w:t xml:space="preserve"> </w:t>
+      </w:r>
+      <w:r>
+        <w:rPr>
+          <w:sz w:val="28"/>
+          <w:sz w:val="28"/>
+          <w:szCs w:val="28"/>
+          <w:rtl w:val="true"/>
+          <w:lang w:val="fa-IR"/>
+        </w:rPr>
+        <w:t xml:space="preserve">و خرد شدن بتن در کرنش </w:t>
+      </w:r>
+      <w:r>
+        <w:rPr>
+          <w:sz w:val="28"/>
+          <w:szCs w:val="28"/>
+          <w:lang w:val="fa-IR"/>
+        </w:rPr>
+        <w:t>0.003</w:t>
+      </w:r>
+      <w:r>
+        <w:rPr>
+          <w:sz w:val="28"/>
+          <w:szCs w:val="28"/>
+          <w:rtl w:val="true"/>
+          <w:lang w:val="fa-IR"/>
+        </w:rPr>
+        <w:t>)</w:t>
+      </w:r>
+      <w:r>
+        <w:rPr>
+          <w:sz w:val="28"/>
+          <w:sz w:val="28"/>
+          <w:szCs w:val="28"/>
+          <w:rtl w:val="true"/>
+          <w:lang w:val="fa-IR"/>
+        </w:rPr>
+        <w:t xml:space="preserve">، واقعاً نیازی به دانستن شکل دقیق توزیع تنش بتن در شکل </w:t>
+      </w:r>
+      <w:r>
+        <w:rPr>
+          <w:sz w:val="28"/>
+          <w:szCs w:val="28"/>
+          <w:lang w:val="fa-IR"/>
+        </w:rPr>
+        <w:t>4.5</w:t>
+      </w:r>
+      <w:r>
+        <w:rPr>
+          <w:sz w:val="28"/>
+          <w:szCs w:val="28"/>
+          <w:rtl w:val="true"/>
+          <w:lang w:val="fa-IR"/>
+        </w:rPr>
+        <w:t xml:space="preserve"> </w:t>
+      </w:r>
+      <w:r>
+        <w:rPr>
+          <w:sz w:val="28"/>
+          <w:sz w:val="28"/>
+          <w:szCs w:val="28"/>
+          <w:rtl w:val="true"/>
+          <w:lang w:val="fa-IR"/>
+        </w:rPr>
+        <w:t>نیست</w:t>
+      </w:r>
+      <w:r>
+        <w:rPr>
+          <w:sz w:val="28"/>
+          <w:szCs w:val="28"/>
+          <w:rtl w:val="true"/>
+          <w:lang w:val="fa-IR"/>
+        </w:rPr>
+        <w:t xml:space="preserve">. </w:t>
+      </w:r>
+      <w:r>
+        <w:rPr>
+          <w:sz w:val="28"/>
+          <w:sz w:val="28"/>
+          <w:szCs w:val="28"/>
+          <w:rtl w:val="true"/>
+          <w:lang w:val="fa-IR"/>
+        </w:rPr>
+        <w:t xml:space="preserve">آنچه ضروری است این است که برای یک فاصله معین </w:t>
+      </w:r>
+      <w:r>
+        <w:rPr>
+          <w:sz w:val="28"/>
+          <w:szCs w:val="28"/>
+          <w:lang w:val="fa-IR"/>
+        </w:rPr>
+        <w:t>c</w:t>
+      </w:r>
+      <w:r>
+        <w:rPr>
+          <w:sz w:val="28"/>
+          <w:szCs w:val="28"/>
+          <w:rtl w:val="true"/>
+          <w:lang w:val="fa-IR"/>
+        </w:rPr>
+        <w:t xml:space="preserve"> </w:t>
+      </w:r>
+      <w:r>
+        <w:rPr>
+          <w:sz w:val="28"/>
+          <w:sz w:val="28"/>
+          <w:szCs w:val="28"/>
+          <w:rtl w:val="true"/>
+          <w:lang w:val="fa-IR"/>
+        </w:rPr>
+        <w:t xml:space="preserve">از محور خنثی، </w:t>
+      </w:r>
+      <w:r>
+        <w:rPr>
+          <w:sz w:val="28"/>
+          <w:szCs w:val="28"/>
+          <w:rtl w:val="true"/>
+          <w:lang w:val="fa-IR"/>
+        </w:rPr>
+        <w:t>(</w:t>
+      </w:r>
+      <w:r>
+        <w:rPr>
+          <w:sz w:val="28"/>
+          <w:szCs w:val="28"/>
+          <w:lang w:val="fa-IR"/>
+        </w:rPr>
+        <w:t>1</w:t>
+      </w:r>
+      <w:r>
+        <w:rPr>
+          <w:sz w:val="28"/>
+          <w:szCs w:val="28"/>
+          <w:rtl w:val="true"/>
+          <w:lang w:val="fa-IR"/>
+        </w:rPr>
+        <w:t xml:space="preserve">) </w:t>
+      </w:r>
+      <w:r>
+        <w:rPr>
+          <w:sz w:val="28"/>
+          <w:sz w:val="28"/>
+          <w:szCs w:val="28"/>
+          <w:rtl w:val="true"/>
+          <w:lang w:val="fa-IR"/>
+        </w:rPr>
+        <w:t xml:space="preserve">کل نیروی فشاری حاصل </w:t>
+      </w:r>
+      <w:r>
+        <w:rPr>
+          <w:sz w:val="28"/>
+          <w:szCs w:val="28"/>
+          <w:lang w:val="fa-IR"/>
+        </w:rPr>
+        <w:t>C</w:t>
+      </w:r>
+      <w:r>
+        <w:rPr>
+          <w:sz w:val="28"/>
+          <w:szCs w:val="28"/>
+          <w:rtl w:val="true"/>
+          <w:lang w:val="fa-IR"/>
+        </w:rPr>
+        <w:t xml:space="preserve"> </w:t>
+      </w:r>
+      <w:r>
+        <w:rPr>
+          <w:sz w:val="28"/>
+          <w:sz w:val="28"/>
+          <w:szCs w:val="28"/>
+          <w:rtl w:val="true"/>
+          <w:lang w:val="fa-IR"/>
+        </w:rPr>
+        <w:t xml:space="preserve">در بتن و </w:t>
+      </w:r>
+      <w:r>
+        <w:rPr>
+          <w:sz w:val="28"/>
+          <w:szCs w:val="28"/>
+          <w:rtl w:val="true"/>
+          <w:lang w:val="fa-IR"/>
+        </w:rPr>
+        <w:t>(</w:t>
+      </w:r>
+      <w:r>
+        <w:rPr>
+          <w:sz w:val="28"/>
+          <w:szCs w:val="28"/>
+          <w:lang w:val="fa-IR"/>
+        </w:rPr>
+        <w:t>2</w:t>
+      </w:r>
+      <w:r>
+        <w:rPr>
+          <w:sz w:val="28"/>
+          <w:szCs w:val="28"/>
+          <w:rtl w:val="true"/>
+          <w:lang w:val="fa-IR"/>
+        </w:rPr>
+        <w:t xml:space="preserve">) </w:t>
+      </w:r>
+      <w:r>
+        <w:rPr>
+          <w:sz w:val="28"/>
+          <w:sz w:val="28"/>
+          <w:szCs w:val="28"/>
+          <w:rtl w:val="true"/>
+          <w:lang w:val="fa-IR"/>
+        </w:rPr>
+        <w:t>موقعیت عمودی آن، یعنی فاصله آن از فیبر فشاری بیرونی را بدانیم</w:t>
+      </w:r>
+      <w:r>
+        <w:rPr>
+          <w:sz w:val="28"/>
+          <w:szCs w:val="28"/>
+          <w:rtl w:val="true"/>
+          <w:lang w:val="fa-IR"/>
+        </w:rPr>
+        <w:t xml:space="preserve">. </w:t>
+      </w:r>
+      <w:r>
+        <w:rPr>
+          <w:sz w:val="28"/>
+          <w:sz w:val="28"/>
+          <w:szCs w:val="28"/>
+          <w:rtl w:val="true"/>
+          <w:lang w:val="fa-IR"/>
+        </w:rPr>
+        <w:t xml:space="preserve">در یک تیر مستطیلی، مساحتی که تحت فشار قرار می گیرد </w:t>
+      </w:r>
+      <w:r>
+        <w:rPr>
+          <w:sz w:val="28"/>
+          <w:szCs w:val="28"/>
+          <w:lang w:val="fa-IR"/>
+        </w:rPr>
+        <w:t>bc</w:t>
+      </w:r>
+      <w:r>
+        <w:rPr>
+          <w:sz w:val="28"/>
+          <w:szCs w:val="28"/>
+          <w:rtl w:val="true"/>
+          <w:lang w:val="fa-IR"/>
+        </w:rPr>
+        <w:t xml:space="preserve"> </w:t>
+      </w:r>
+      <w:r>
+        <w:rPr>
+          <w:sz w:val="28"/>
+          <w:sz w:val="28"/>
+          <w:szCs w:val="28"/>
+          <w:rtl w:val="true"/>
+          <w:lang w:val="fa-IR"/>
+        </w:rPr>
+        <w:t xml:space="preserve">است و کل نیروی فشار وارد بر این ناحیه را می توان به صورت </w:t>
+      </w:r>
+      <w:r>
+        <w:rPr>
+          <w:sz w:val="28"/>
+          <w:szCs w:val="28"/>
+          <w:lang w:val="fa-IR"/>
+        </w:rPr>
+        <w:t>C = f av bc</w:t>
+      </w:r>
+      <w:r>
+        <w:rPr>
+          <w:sz w:val="28"/>
+          <w:szCs w:val="28"/>
+          <w:rtl w:val="true"/>
+          <w:lang w:val="fa-IR"/>
+        </w:rPr>
+        <w:t xml:space="preserve"> </w:t>
+      </w:r>
+      <w:r>
+        <w:rPr>
+          <w:sz w:val="28"/>
+          <w:sz w:val="28"/>
+          <w:szCs w:val="28"/>
+          <w:rtl w:val="true"/>
+          <w:lang w:val="fa-IR"/>
+        </w:rPr>
+        <w:t xml:space="preserve">بیان کرد که </w:t>
+      </w:r>
+      <w:r>
+        <w:rPr>
+          <w:sz w:val="28"/>
+          <w:szCs w:val="28"/>
+          <w:lang w:val="fa-IR"/>
+        </w:rPr>
+        <w:t>f av</w:t>
+      </w:r>
+      <w:r>
+        <w:rPr>
+          <w:sz w:val="28"/>
+          <w:szCs w:val="28"/>
+          <w:rtl w:val="true"/>
+          <w:lang w:val="fa-IR"/>
+        </w:rPr>
+        <w:t xml:space="preserve"> </w:t>
+      </w:r>
+      <w:r>
+        <w:rPr>
+          <w:sz w:val="28"/>
+          <w:sz w:val="28"/>
+          <w:szCs w:val="28"/>
+          <w:rtl w:val="true"/>
+          <w:lang w:val="fa-IR"/>
+        </w:rPr>
+        <w:t xml:space="preserve">میانگین تنش فشاری در ناحیه </w:t>
+      </w:r>
+      <w:r>
+        <w:rPr>
+          <w:sz w:val="28"/>
+          <w:szCs w:val="28"/>
+          <w:lang w:val="fa-IR"/>
+        </w:rPr>
+        <w:t>bc</w:t>
+      </w:r>
+      <w:r>
+        <w:rPr>
+          <w:sz w:val="28"/>
+          <w:szCs w:val="28"/>
+          <w:rtl w:val="true"/>
+          <w:lang w:val="fa-IR"/>
+        </w:rPr>
+        <w:t xml:space="preserve"> </w:t>
+      </w:r>
+      <w:r>
+        <w:rPr>
+          <w:sz w:val="28"/>
+          <w:sz w:val="28"/>
+          <w:szCs w:val="28"/>
+          <w:rtl w:val="true"/>
+          <w:lang w:val="fa-IR"/>
+        </w:rPr>
+        <w:t>است</w:t>
+      </w:r>
+      <w:r>
+        <w:rPr>
+          <w:sz w:val="28"/>
+          <w:szCs w:val="28"/>
+          <w:rtl w:val="true"/>
+          <w:lang w:val="fa-IR"/>
+        </w:rPr>
+        <w:t xml:space="preserve">. </w:t>
+      </w:r>
+      <w:r>
+        <w:rPr>
+          <w:sz w:val="28"/>
+          <w:sz w:val="28"/>
+          <w:szCs w:val="28"/>
+          <w:rtl w:val="true"/>
+          <w:lang w:val="fa-IR"/>
+        </w:rPr>
+        <w:t xml:space="preserve">بدیهی است که متوسط تنش فشاری که می تواند قبل از وقوع شکست ایجاد شود، بزرگتر شود، مقاومت سیلندر </w:t>
+      </w:r>
+      <w:r>
+        <w:rPr>
+          <w:sz w:val="28"/>
+          <w:szCs w:val="28"/>
+          <w:lang w:val="fa-IR"/>
+        </w:rPr>
+        <w:t>f c</w:t>
+      </w:r>
+      <w:r>
+        <w:rPr>
+          <w:sz w:val="28"/>
+          <w:szCs w:val="28"/>
+          <w:rtl w:val="true"/>
+          <w:lang w:val="fa-IR"/>
+        </w:rPr>
+        <w:t xml:space="preserve"> ′ </w:t>
+      </w:r>
+      <w:r>
+        <w:rPr>
+          <w:sz w:val="28"/>
+          <w:sz w:val="28"/>
+          <w:szCs w:val="28"/>
+          <w:rtl w:val="true"/>
+          <w:lang w:val="fa-IR"/>
+        </w:rPr>
+        <w:t>بتن خاص بیشتر می شود</w:t>
+      </w:r>
+      <w:r>
+        <w:rPr>
+          <w:sz w:val="28"/>
+          <w:szCs w:val="28"/>
+          <w:rtl w:val="true"/>
+          <w:lang w:val="fa-IR"/>
+        </w:rPr>
+        <w:t>.</w:t>
       </w:r>
     </w:p>
     <w:p>
@@ -9643,14 +10412,127 @@
         <w:rPr>
           <w:sz w:val="28"/>
           <w:szCs w:val="28"/>
-        </w:rPr>
-      </w:pPr>
-      <w:r>
-        <w:rPr>
-          <w:sz w:val="28"/>
-          <w:szCs w:val="28"/>
-          <w:rtl w:val="true"/>
-        </w:rPr>
+          <w:lang w:val="fa-IR"/>
+        </w:rPr>
+      </w:pPr>
+      <w:r>
+        <w:rPr>
+          <w:sz w:val="28"/>
+          <w:szCs w:val="28"/>
+          <w:rtl w:val="true"/>
+          <w:lang w:val="fa-IR"/>
+        </w:rPr>
+      </w:r>
+    </w:p>
+    <w:p>
+      <w:pPr>
+        <w:pStyle w:val="Normal"/>
+        <w:bidi w:val="1"/>
+        <w:spacing w:before="0" w:after="160"/>
+        <w:jc w:val="center"/>
+        <w:rPr/>
+      </w:pPr>
+      <w:r>
+        <w:rPr>
+          <w:sz w:val="28"/>
+          <w:sz w:val="28"/>
+          <w:szCs w:val="28"/>
+          <w:rtl w:val="true"/>
+          <w:lang w:val="fa-IR"/>
+        </w:rPr>
+        <w:t xml:space="preserve">فرمول </w:t>
+      </w:r>
+      <w:r>
+        <w:rPr>
+          <w:sz w:val="28"/>
+          <w:sz w:val="28"/>
+          <w:szCs w:val="28"/>
+          <w:lang w:val="fa-IR"/>
+        </w:rPr>
+        <w:t>۱۰</w:t>
+      </w:r>
+      <w:r>
+        <w:rPr>
+          <w:sz w:val="28"/>
+          <w:szCs w:val="28"/>
+          <w:rtl w:val="true"/>
+          <w:lang w:val="fa-IR"/>
+        </w:rPr>
+        <w:t>-</w:t>
+      </w:r>
+      <w:r>
+        <w:rPr>
+          <w:sz w:val="28"/>
+          <w:sz w:val="28"/>
+          <w:szCs w:val="28"/>
+          <w:lang w:val="fa-IR"/>
+        </w:rPr>
+        <w:t>۴</w:t>
+      </w:r>
+    </w:p>
+    <w:p>
+      <w:pPr>
+        <w:pStyle w:val="Normal"/>
+        <w:bidi w:val="1"/>
+        <w:spacing w:before="0" w:after="160"/>
+        <w:jc w:val="center"/>
+        <w:rPr/>
+      </w:pPr>
+      <w:r>
+        <w:rPr>
+          <w:sz w:val="28"/>
+          <w:sz w:val="28"/>
+          <w:szCs w:val="28"/>
+          <w:rtl w:val="true"/>
+          <w:lang w:val="fa-IR"/>
+        </w:rPr>
+        <w:t>و</w:t>
+      </w:r>
+    </w:p>
+    <w:p>
+      <w:pPr>
+        <w:pStyle w:val="Normal"/>
+        <w:bidi w:val="1"/>
+        <w:spacing w:before="0" w:after="160"/>
+        <w:jc w:val="center"/>
+        <w:rPr/>
+      </w:pPr>
+      <w:r>
+        <w:rPr>
+          <w:sz w:val="28"/>
+          <w:sz w:val="28"/>
+          <w:szCs w:val="28"/>
+          <w:rtl w:val="true"/>
+          <w:lang w:val="fa-IR"/>
+        </w:rPr>
+        <w:t xml:space="preserve">فرمول </w:t>
+      </w:r>
+      <w:r>
+        <w:rPr>
+          <w:sz w:val="28"/>
+          <w:sz w:val="28"/>
+          <w:szCs w:val="28"/>
+          <w:lang w:val="fa-IR"/>
+        </w:rPr>
+        <w:t>۱۱</w:t>
+      </w:r>
+      <w:r>
+        <w:rPr>
+          <w:sz w:val="28"/>
+          <w:szCs w:val="28"/>
+          <w:rtl w:val="true"/>
+          <w:lang w:val="fa-IR"/>
+        </w:rPr>
+        <w:t>-</w:t>
+      </w:r>
+      <w:r>
+        <w:rPr>
+          <w:sz w:val="28"/>
+          <w:sz w:val="28"/>
+          <w:szCs w:val="28"/>
+          <w:lang w:val="fa-IR"/>
+        </w:rPr>
+        <w:t>۴</w:t>
       </w:r>
     </w:p>
     <w:p>
@@ -9659,17 +10541,1275 @@
         <w:bidi w:val="1"/>
         <w:spacing w:before="0" w:after="160"/>
         <w:jc w:val="left"/>
-        <w:rPr>
-          <w:sz w:val="28"/>
-          <w:szCs w:val="28"/>
-        </w:rPr>
-      </w:pPr>
-      <w:r>
-        <w:rPr>
-          <w:sz w:val="28"/>
-          <w:szCs w:val="28"/>
-          <w:rtl w:val="true"/>
-        </w:rPr>
+        <w:rPr/>
+      </w:pPr>
+      <w:r>
+        <w:rPr>
+          <w:sz w:val="28"/>
+          <w:szCs w:val="28"/>
+          <w:rtl w:val="true"/>
+          <w:lang w:val="fa-IR"/>
+        </w:rPr>
+        <w:t xml:space="preserve"> </w:t>
+      </w:r>
+    </w:p>
+    <w:p>
+      <w:pPr>
+        <w:pStyle w:val="Normal"/>
+        <w:bidi w:val="1"/>
+        <w:spacing w:before="0" w:after="160"/>
+        <w:jc w:val="left"/>
+        <w:rPr>
+          <w:sz w:val="28"/>
+          <w:szCs w:val="28"/>
+        </w:rPr>
+      </w:pPr>
+      <w:r>
+        <w:rPr>
+          <w:sz w:val="28"/>
+          <w:sz w:val="28"/>
+          <w:szCs w:val="28"/>
+          <w:rtl w:val="true"/>
+        </w:rPr>
+        <w:t xml:space="preserve">برای یک فاصله مشخص </w:t>
+      </w:r>
+      <w:r>
+        <w:rPr>
+          <w:sz w:val="28"/>
+          <w:szCs w:val="28"/>
+        </w:rPr>
+        <w:t>c</w:t>
+      </w:r>
+      <w:r>
+        <w:rPr>
+          <w:sz w:val="28"/>
+          <w:szCs w:val="28"/>
+          <w:rtl w:val="true"/>
+        </w:rPr>
+        <w:t xml:space="preserve"> </w:t>
+      </w:r>
+      <w:r>
+        <w:rPr>
+          <w:sz w:val="28"/>
+          <w:sz w:val="28"/>
+          <w:szCs w:val="28"/>
+          <w:rtl w:val="true"/>
+        </w:rPr>
+        <w:t xml:space="preserve">تا محور خنثی، مکان </w:t>
+      </w:r>
+      <w:r>
+        <w:rPr>
+          <w:sz w:val="28"/>
+          <w:szCs w:val="28"/>
+        </w:rPr>
+        <w:t>C</w:t>
+      </w:r>
+      <w:r>
+        <w:rPr>
+          <w:sz w:val="28"/>
+          <w:szCs w:val="28"/>
+          <w:rtl w:val="true"/>
+        </w:rPr>
+        <w:t xml:space="preserve"> </w:t>
+      </w:r>
+      <w:r>
+        <w:rPr>
+          <w:sz w:val="28"/>
+          <w:sz w:val="28"/>
+          <w:szCs w:val="28"/>
+          <w:rtl w:val="true"/>
+        </w:rPr>
+        <w:t xml:space="preserve">را می توان به عنوان کسری </w:t>
+      </w:r>
+      <w:r>
+        <w:rPr>
+          <w:sz w:val="28"/>
+          <w:szCs w:val="28"/>
+        </w:rPr>
+        <w:t>β</w:t>
+      </w:r>
+      <w:r>
+        <w:rPr>
+          <w:sz w:val="28"/>
+          <w:szCs w:val="28"/>
+          <w:rtl w:val="true"/>
+        </w:rPr>
+        <w:t xml:space="preserve"> </w:t>
+      </w:r>
+      <w:r>
+        <w:rPr>
+          <w:sz w:val="28"/>
+          <w:sz w:val="28"/>
+          <w:szCs w:val="28"/>
+          <w:rtl w:val="true"/>
+        </w:rPr>
+        <w:t>از این فاصله تعریف کرد</w:t>
+      </w:r>
+      <w:r>
+        <w:rPr>
+          <w:sz w:val="28"/>
+          <w:szCs w:val="28"/>
+          <w:rtl w:val="true"/>
+        </w:rPr>
+        <w:t xml:space="preserve">. </w:t>
+      </w:r>
+      <w:r>
+        <w:rPr>
+          <w:sz w:val="28"/>
+          <w:sz w:val="28"/>
+          <w:szCs w:val="28"/>
+          <w:rtl w:val="true"/>
+        </w:rPr>
+        <w:t xml:space="preserve">بنابراین، همانطور که در شکل </w:t>
+      </w:r>
+      <w:r>
+        <w:rPr>
+          <w:sz w:val="28"/>
+          <w:szCs w:val="28"/>
+        </w:rPr>
+        <w:t>4.5</w:t>
+      </w:r>
+      <w:r>
+        <w:rPr>
+          <w:sz w:val="28"/>
+          <w:szCs w:val="28"/>
+          <w:rtl w:val="true"/>
+        </w:rPr>
+        <w:t xml:space="preserve"> </w:t>
+      </w:r>
+      <w:r>
+        <w:rPr>
+          <w:sz w:val="28"/>
+          <w:sz w:val="28"/>
+          <w:szCs w:val="28"/>
+          <w:rtl w:val="true"/>
+        </w:rPr>
+        <w:t xml:space="preserve">نشان داده شده است، برای بتن با مقاومت معین، لازم است فقط </w:t>
+      </w:r>
+      <w:r>
+        <w:rPr>
+          <w:sz w:val="28"/>
+          <w:szCs w:val="28"/>
+        </w:rPr>
+        <w:t>α</w:t>
+      </w:r>
+      <w:r>
+        <w:rPr>
+          <w:sz w:val="28"/>
+          <w:szCs w:val="28"/>
+          <w:rtl w:val="true"/>
+        </w:rPr>
+        <w:t xml:space="preserve"> </w:t>
+      </w:r>
+      <w:r>
+        <w:rPr>
+          <w:sz w:val="28"/>
+          <w:sz w:val="28"/>
+          <w:szCs w:val="28"/>
+          <w:rtl w:val="true"/>
+        </w:rPr>
+        <w:t xml:space="preserve">و </w:t>
+      </w:r>
+      <w:r>
+        <w:rPr>
+          <w:sz w:val="28"/>
+          <w:szCs w:val="28"/>
+        </w:rPr>
+        <w:t>β</w:t>
+      </w:r>
+      <w:r>
+        <w:rPr>
+          <w:sz w:val="28"/>
+          <w:szCs w:val="28"/>
+          <w:rtl w:val="true"/>
+        </w:rPr>
+        <w:t xml:space="preserve"> </w:t>
+      </w:r>
+      <w:r>
+        <w:rPr>
+          <w:sz w:val="28"/>
+          <w:sz w:val="28"/>
+          <w:szCs w:val="28"/>
+          <w:rtl w:val="true"/>
+        </w:rPr>
+        <w:t>دانست تا اثر تنش های فشاری بتن به طور کامل مشخص شود</w:t>
+      </w:r>
+      <w:r>
+        <w:rPr>
+          <w:sz w:val="28"/>
+          <w:szCs w:val="28"/>
+          <w:rtl w:val="true"/>
+        </w:rPr>
+        <w:t>.</w:t>
+      </w:r>
+      <w:r>
+        <w:rPr>
+          <w:sz w:val="28"/>
+          <w:sz w:val="28"/>
+          <w:szCs w:val="28"/>
+          <w:rtl w:val="true"/>
+        </w:rPr>
+        <w:t xml:space="preserve">اندازه‌گیری‌های مستقیم گسترده، و همچنین ارزیابی‌های غیرمستقیم آزمایش‌های پرتوهای متعدد، نشان داده‌اند که مقادیر زیر برای </w:t>
+      </w:r>
+      <w:r>
+        <w:rPr>
+          <w:sz w:val="28"/>
+          <w:szCs w:val="28"/>
+        </w:rPr>
+        <w:t>α</w:t>
+      </w:r>
+      <w:r>
+        <w:rPr>
+          <w:sz w:val="28"/>
+          <w:szCs w:val="28"/>
+          <w:rtl w:val="true"/>
+        </w:rPr>
+        <w:t xml:space="preserve"> </w:t>
+      </w:r>
+      <w:r>
+        <w:rPr>
+          <w:sz w:val="28"/>
+          <w:sz w:val="28"/>
+          <w:szCs w:val="28"/>
+          <w:rtl w:val="true"/>
+        </w:rPr>
+        <w:t xml:space="preserve">و </w:t>
+      </w:r>
+      <w:r>
+        <w:rPr>
+          <w:sz w:val="28"/>
+          <w:szCs w:val="28"/>
+        </w:rPr>
+        <w:t>β</w:t>
+      </w:r>
+      <w:r>
+        <w:rPr>
+          <w:sz w:val="28"/>
+          <w:szCs w:val="28"/>
+          <w:rtl w:val="true"/>
+        </w:rPr>
+        <w:t xml:space="preserve"> </w:t>
+      </w:r>
+      <w:r>
+        <w:rPr>
+          <w:sz w:val="28"/>
+          <w:sz w:val="28"/>
+          <w:szCs w:val="28"/>
+          <w:rtl w:val="true"/>
+        </w:rPr>
+        <w:t xml:space="preserve">به‌طور رضایت‌بخشی دقیق هستند </w:t>
+      </w:r>
+      <w:r>
+        <w:rPr>
+          <w:sz w:val="28"/>
+          <w:szCs w:val="28"/>
+          <w:rtl w:val="true"/>
+        </w:rPr>
+        <w:t>(</w:t>
+      </w:r>
+      <w:r>
+        <w:rPr>
+          <w:sz w:val="28"/>
+          <w:sz w:val="28"/>
+          <w:szCs w:val="28"/>
+          <w:rtl w:val="true"/>
+        </w:rPr>
+        <w:t xml:space="preserve">رجوع کنید به شماره </w:t>
+      </w:r>
+      <w:r>
+        <w:rPr>
+          <w:sz w:val="28"/>
+          <w:szCs w:val="28"/>
+        </w:rPr>
+        <w:t>4.5</w:t>
+      </w:r>
+      <w:r>
+        <w:rPr>
+          <w:sz w:val="28"/>
+          <w:sz w:val="28"/>
+          <w:szCs w:val="28"/>
+          <w:rtl w:val="true"/>
+        </w:rPr>
+        <w:t xml:space="preserve">، که </w:t>
+      </w:r>
+      <w:r>
+        <w:rPr>
+          <w:sz w:val="28"/>
+          <w:szCs w:val="28"/>
+        </w:rPr>
+        <w:t>α</w:t>
+      </w:r>
+      <w:r>
+        <w:rPr>
+          <w:sz w:val="28"/>
+          <w:szCs w:val="28"/>
+          <w:rtl w:val="true"/>
+        </w:rPr>
+        <w:t xml:space="preserve"> </w:t>
+      </w:r>
+      <w:r>
+        <w:rPr>
+          <w:sz w:val="28"/>
+          <w:sz w:val="28"/>
+          <w:szCs w:val="28"/>
+          <w:rtl w:val="true"/>
+        </w:rPr>
+        <w:t xml:space="preserve">به عنوان </w:t>
+      </w:r>
+      <w:r>
+        <w:rPr>
+          <w:sz w:val="28"/>
+          <w:szCs w:val="28"/>
+        </w:rPr>
+        <w:t>k 1 k 3</w:t>
+      </w:r>
+      <w:r>
+        <w:rPr>
+          <w:sz w:val="28"/>
+          <w:szCs w:val="28"/>
+          <w:rtl w:val="true"/>
+        </w:rPr>
+        <w:t xml:space="preserve"> </w:t>
+      </w:r>
+      <w:r>
+        <w:rPr>
+          <w:sz w:val="28"/>
+          <w:sz w:val="28"/>
+          <w:szCs w:val="28"/>
+          <w:rtl w:val="true"/>
+        </w:rPr>
+        <w:t xml:space="preserve">و </w:t>
+      </w:r>
+      <w:r>
+        <w:rPr>
+          <w:sz w:val="28"/>
+          <w:szCs w:val="28"/>
+        </w:rPr>
+        <w:t>β</w:t>
+      </w:r>
+      <w:r>
+        <w:rPr>
+          <w:sz w:val="28"/>
+          <w:szCs w:val="28"/>
+          <w:rtl w:val="true"/>
+        </w:rPr>
+        <w:t xml:space="preserve"> </w:t>
+      </w:r>
+      <w:r>
+        <w:rPr>
+          <w:sz w:val="28"/>
+          <w:sz w:val="28"/>
+          <w:szCs w:val="28"/>
+          <w:rtl w:val="true"/>
+        </w:rPr>
+        <w:t xml:space="preserve">به عنوان </w:t>
+      </w:r>
+      <w:r>
+        <w:rPr>
+          <w:sz w:val="28"/>
+          <w:szCs w:val="28"/>
+        </w:rPr>
+        <w:t>k 2</w:t>
+      </w:r>
+      <w:r>
+        <w:rPr>
+          <w:sz w:val="28"/>
+          <w:szCs w:val="28"/>
+          <w:rtl w:val="true"/>
+        </w:rPr>
+        <w:t xml:space="preserve"> </w:t>
+      </w:r>
+      <w:r>
+        <w:rPr>
+          <w:sz w:val="28"/>
+          <w:sz w:val="28"/>
+          <w:szCs w:val="28"/>
+          <w:rtl w:val="true"/>
+        </w:rPr>
+        <w:t>تعیین شده است</w:t>
+      </w:r>
+      <w:r>
+        <w:rPr>
+          <w:sz w:val="28"/>
+          <w:szCs w:val="28"/>
+          <w:rtl w:val="true"/>
+        </w:rPr>
+        <w:t>).</w:t>
+      </w:r>
+    </w:p>
+    <w:p>
+      <w:pPr>
+        <w:pStyle w:val="Normal"/>
+        <w:bidi w:val="1"/>
+        <w:spacing w:before="0" w:after="160"/>
+        <w:jc w:val="left"/>
+        <w:rPr>
+          <w:sz w:val="28"/>
+          <w:szCs w:val="28"/>
+        </w:rPr>
+      </w:pPr>
+      <w:r>
+        <w:rPr>
+          <w:sz w:val="28"/>
+          <w:szCs w:val="28"/>
+          <w:rtl w:val="true"/>
+        </w:rPr>
+      </w:r>
+    </w:p>
+    <w:p>
+      <w:pPr>
+        <w:pStyle w:val="Normal"/>
+        <w:bidi w:val="1"/>
+        <w:spacing w:before="0" w:after="160"/>
+        <w:jc w:val="left"/>
+        <w:rPr>
+          <w:sz w:val="28"/>
+          <w:szCs w:val="28"/>
+        </w:rPr>
+      </w:pPr>
+      <w:r>
+        <w:rPr>
+          <w:sz w:val="28"/>
+          <w:szCs w:val="28"/>
+        </w:rPr>
+        <w:t>α</w:t>
+      </w:r>
+      <w:r>
+        <w:rPr>
+          <w:sz w:val="28"/>
+          <w:szCs w:val="28"/>
+          <w:rtl w:val="true"/>
+        </w:rPr>
+        <w:t xml:space="preserve"> </w:t>
+      </w:r>
+      <w:r>
+        <w:rPr>
+          <w:sz w:val="28"/>
+          <w:sz w:val="28"/>
+          <w:szCs w:val="28"/>
+          <w:rtl w:val="true"/>
+        </w:rPr>
+        <w:t xml:space="preserve">برابر </w:t>
+      </w:r>
+      <w:r>
+        <w:rPr>
+          <w:sz w:val="28"/>
+          <w:szCs w:val="28"/>
+        </w:rPr>
+        <w:t>0.72</w:t>
+      </w:r>
+      <w:r>
+        <w:rPr>
+          <w:sz w:val="28"/>
+          <w:szCs w:val="28"/>
+          <w:rtl w:val="true"/>
+        </w:rPr>
+        <w:t xml:space="preserve"> </w:t>
+      </w:r>
+      <w:r>
+        <w:rPr>
+          <w:sz w:val="28"/>
+          <w:sz w:val="28"/>
+          <w:szCs w:val="28"/>
+          <w:rtl w:val="true"/>
+        </w:rPr>
+        <w:t xml:space="preserve">برای </w:t>
+      </w:r>
+      <w:r>
+        <w:rPr>
+          <w:sz w:val="28"/>
+          <w:szCs w:val="28"/>
+        </w:rPr>
+        <w:t>f c ≤ 4000 psi</w:t>
+      </w:r>
+      <w:r>
+        <w:rPr>
+          <w:sz w:val="28"/>
+          <w:szCs w:val="28"/>
+          <w:rtl w:val="true"/>
+        </w:rPr>
+        <w:t xml:space="preserve"> </w:t>
+      </w:r>
+      <w:r>
+        <w:rPr>
+          <w:sz w:val="28"/>
+          <w:sz w:val="28"/>
+          <w:szCs w:val="28"/>
+          <w:rtl w:val="true"/>
+        </w:rPr>
+        <w:t xml:space="preserve">است و </w:t>
+      </w:r>
+      <w:r>
+        <w:rPr>
+          <w:sz w:val="28"/>
+          <w:szCs w:val="28"/>
+        </w:rPr>
+        <w:t>0.04</w:t>
+      </w:r>
+      <w:r>
+        <w:rPr>
+          <w:sz w:val="28"/>
+          <w:szCs w:val="28"/>
+          <w:rtl w:val="true"/>
+        </w:rPr>
+        <w:t xml:space="preserve"> </w:t>
+      </w:r>
+      <w:r>
+        <w:rPr>
+          <w:sz w:val="28"/>
+          <w:sz w:val="28"/>
+          <w:szCs w:val="28"/>
+          <w:rtl w:val="true"/>
+        </w:rPr>
+        <w:t xml:space="preserve">برای هر </w:t>
+      </w:r>
+      <w:r>
+        <w:rPr>
+          <w:sz w:val="28"/>
+          <w:szCs w:val="28"/>
+        </w:rPr>
+        <w:t>1000</w:t>
+      </w:r>
+      <w:r>
+        <w:rPr>
+          <w:sz w:val="28"/>
+          <w:szCs w:val="28"/>
+          <w:rtl w:val="true"/>
+        </w:rPr>
+        <w:t xml:space="preserve"> </w:t>
+      </w:r>
+      <w:r>
+        <w:rPr>
+          <w:sz w:val="28"/>
+          <w:szCs w:val="28"/>
+        </w:rPr>
+        <w:t>psi</w:t>
+      </w:r>
+      <w:r>
+        <w:rPr>
+          <w:sz w:val="28"/>
+          <w:szCs w:val="28"/>
+          <w:rtl w:val="true"/>
+        </w:rPr>
+        <w:t xml:space="preserve"> </w:t>
+      </w:r>
+      <w:r>
+        <w:rPr>
+          <w:sz w:val="28"/>
+          <w:sz w:val="28"/>
+          <w:szCs w:val="28"/>
+          <w:rtl w:val="true"/>
+        </w:rPr>
+        <w:t xml:space="preserve">بالای </w:t>
+      </w:r>
+      <w:r>
+        <w:rPr>
+          <w:sz w:val="28"/>
+          <w:szCs w:val="28"/>
+        </w:rPr>
+        <w:t>4000</w:t>
+      </w:r>
+      <w:r>
+        <w:rPr>
+          <w:sz w:val="28"/>
+          <w:szCs w:val="28"/>
+          <w:rtl w:val="true"/>
+        </w:rPr>
+        <w:t xml:space="preserve"> </w:t>
+      </w:r>
+      <w:r>
+        <w:rPr>
+          <w:sz w:val="28"/>
+          <w:sz w:val="28"/>
+          <w:szCs w:val="28"/>
+          <w:rtl w:val="true"/>
+        </w:rPr>
+        <w:t xml:space="preserve">تا </w:t>
+      </w:r>
+      <w:r>
+        <w:rPr>
+          <w:sz w:val="28"/>
+          <w:szCs w:val="28"/>
+        </w:rPr>
+        <w:t>8000</w:t>
+      </w:r>
+      <w:r>
+        <w:rPr>
+          <w:sz w:val="28"/>
+          <w:szCs w:val="28"/>
+          <w:rtl w:val="true"/>
+        </w:rPr>
+        <w:t xml:space="preserve"> </w:t>
+      </w:r>
+      <w:r>
+        <w:rPr>
+          <w:sz w:val="28"/>
+          <w:szCs w:val="28"/>
+        </w:rPr>
+        <w:t>psi</w:t>
+      </w:r>
+      <w:r>
+        <w:rPr>
+          <w:sz w:val="28"/>
+          <w:szCs w:val="28"/>
+          <w:rtl w:val="true"/>
+        </w:rPr>
+        <w:t xml:space="preserve"> </w:t>
+      </w:r>
+      <w:r>
+        <w:rPr>
+          <w:sz w:val="28"/>
+          <w:sz w:val="28"/>
+          <w:szCs w:val="28"/>
+          <w:rtl w:val="true"/>
+        </w:rPr>
+        <w:t>کاهش می یابد</w:t>
+      </w:r>
+      <w:r>
+        <w:rPr>
+          <w:sz w:val="28"/>
+          <w:szCs w:val="28"/>
+          <w:rtl w:val="true"/>
+        </w:rPr>
+        <w:t xml:space="preserve">. </w:t>
+      </w:r>
+      <w:r>
+        <w:rPr>
+          <w:sz w:val="28"/>
+          <w:sz w:val="28"/>
+          <w:szCs w:val="28"/>
+          <w:rtl w:val="true"/>
+        </w:rPr>
+        <w:t xml:space="preserve">برای </w:t>
+      </w:r>
+      <w:r>
+        <w:rPr>
+          <w:sz w:val="28"/>
+          <w:szCs w:val="28"/>
+        </w:rPr>
+        <w:t>f</w:t>
+      </w:r>
+    </w:p>
+    <w:p>
+      <w:pPr>
+        <w:pStyle w:val="Normal"/>
+        <w:bidi w:val="1"/>
+        <w:spacing w:before="0" w:after="160"/>
+        <w:jc w:val="left"/>
+        <w:rPr>
+          <w:sz w:val="28"/>
+          <w:szCs w:val="28"/>
+        </w:rPr>
+      </w:pPr>
+      <w:r>
+        <w:rPr>
+          <w:sz w:val="28"/>
+          <w:szCs w:val="28"/>
+        </w:rPr>
+        <w:t>c' &gt; 8000 psi</w:t>
+      </w:r>
+      <w:r>
+        <w:rPr>
+          <w:sz w:val="28"/>
+          <w:sz w:val="28"/>
+          <w:szCs w:val="28"/>
+        </w:rPr>
+        <w:t xml:space="preserve">، </w:t>
+      </w:r>
+      <w:r>
+        <w:rPr>
+          <w:sz w:val="28"/>
+          <w:szCs w:val="28"/>
+        </w:rPr>
+        <w:t>α = 0.56</w:t>
+      </w:r>
+    </w:p>
+    <w:p>
+      <w:pPr>
+        <w:pStyle w:val="Normal"/>
+        <w:bidi w:val="1"/>
+        <w:spacing w:before="0" w:after="160"/>
+        <w:jc w:val="left"/>
+        <w:rPr>
+          <w:sz w:val="28"/>
+          <w:szCs w:val="28"/>
+        </w:rPr>
+      </w:pPr>
+      <w:r>
+        <w:rPr>
+          <w:sz w:val="28"/>
+          <w:szCs w:val="28"/>
+          <w:rtl w:val="true"/>
+        </w:rPr>
+      </w:r>
+    </w:p>
+    <w:p>
+      <w:pPr>
+        <w:pStyle w:val="Normal"/>
+        <w:bidi w:val="1"/>
+        <w:spacing w:before="0" w:after="160"/>
+        <w:jc w:val="left"/>
+        <w:rPr>
+          <w:sz w:val="28"/>
+          <w:szCs w:val="28"/>
+        </w:rPr>
+      </w:pPr>
+      <w:r>
+        <w:rPr>
+          <w:sz w:val="28"/>
+          <w:szCs w:val="28"/>
+        </w:rPr>
+        <w:t>β</w:t>
+      </w:r>
+      <w:r>
+        <w:rPr>
+          <w:sz w:val="28"/>
+          <w:szCs w:val="28"/>
+          <w:rtl w:val="true"/>
+        </w:rPr>
+        <w:t xml:space="preserve"> </w:t>
+      </w:r>
+      <w:r>
+        <w:rPr>
+          <w:sz w:val="28"/>
+          <w:sz w:val="28"/>
+          <w:szCs w:val="28"/>
+          <w:rtl w:val="true"/>
+        </w:rPr>
+        <w:t xml:space="preserve">برابر </w:t>
+      </w:r>
+      <w:r>
+        <w:rPr>
+          <w:sz w:val="28"/>
+          <w:szCs w:val="28"/>
+        </w:rPr>
+        <w:t>0.425</w:t>
+      </w:r>
+      <w:r>
+        <w:rPr>
+          <w:sz w:val="28"/>
+          <w:szCs w:val="28"/>
+          <w:rtl w:val="true"/>
+        </w:rPr>
+        <w:t xml:space="preserve"> </w:t>
+      </w:r>
+      <w:r>
+        <w:rPr>
+          <w:sz w:val="28"/>
+          <w:sz w:val="28"/>
+          <w:szCs w:val="28"/>
+          <w:rtl w:val="true"/>
+        </w:rPr>
+        <w:t xml:space="preserve">برای </w:t>
+      </w:r>
+      <w:r>
+        <w:rPr>
+          <w:sz w:val="28"/>
+          <w:szCs w:val="28"/>
+        </w:rPr>
+        <w:t>f c ≤ 4000 psi</w:t>
+      </w:r>
+      <w:r>
+        <w:rPr>
+          <w:sz w:val="28"/>
+          <w:szCs w:val="28"/>
+          <w:rtl w:val="true"/>
+        </w:rPr>
+        <w:t xml:space="preserve"> </w:t>
+      </w:r>
+      <w:r>
+        <w:rPr>
+          <w:sz w:val="28"/>
+          <w:sz w:val="28"/>
+          <w:szCs w:val="28"/>
+          <w:rtl w:val="true"/>
+        </w:rPr>
+        <w:t xml:space="preserve">است و </w:t>
+      </w:r>
+      <w:r>
+        <w:rPr>
+          <w:sz w:val="28"/>
+          <w:szCs w:val="28"/>
+        </w:rPr>
+        <w:t>0.025</w:t>
+      </w:r>
+      <w:r>
+        <w:rPr>
+          <w:sz w:val="28"/>
+          <w:szCs w:val="28"/>
+          <w:rtl w:val="true"/>
+        </w:rPr>
+        <w:t xml:space="preserve"> </w:t>
+      </w:r>
+      <w:r>
+        <w:rPr>
+          <w:sz w:val="28"/>
+          <w:sz w:val="28"/>
+          <w:szCs w:val="28"/>
+          <w:rtl w:val="true"/>
+        </w:rPr>
+        <w:t xml:space="preserve">برای هر </w:t>
+      </w:r>
+      <w:r>
+        <w:rPr>
+          <w:sz w:val="28"/>
+          <w:szCs w:val="28"/>
+        </w:rPr>
+        <w:t>1000</w:t>
+      </w:r>
+      <w:r>
+        <w:rPr>
+          <w:sz w:val="28"/>
+          <w:szCs w:val="28"/>
+          <w:rtl w:val="true"/>
+        </w:rPr>
+        <w:t xml:space="preserve"> </w:t>
+      </w:r>
+      <w:r>
+        <w:rPr>
+          <w:sz w:val="28"/>
+          <w:szCs w:val="28"/>
+        </w:rPr>
+        <w:t>psi</w:t>
+      </w:r>
+      <w:r>
+        <w:rPr>
+          <w:sz w:val="28"/>
+          <w:szCs w:val="28"/>
+          <w:rtl w:val="true"/>
+        </w:rPr>
+        <w:t xml:space="preserve"> </w:t>
+      </w:r>
+      <w:r>
+        <w:rPr>
+          <w:sz w:val="28"/>
+          <w:sz w:val="28"/>
+          <w:szCs w:val="28"/>
+          <w:rtl w:val="true"/>
+        </w:rPr>
+        <w:t xml:space="preserve">بالای </w:t>
+      </w:r>
+      <w:r>
+        <w:rPr>
+          <w:sz w:val="28"/>
+          <w:szCs w:val="28"/>
+        </w:rPr>
+        <w:t>4000</w:t>
+      </w:r>
+      <w:r>
+        <w:rPr>
+          <w:sz w:val="28"/>
+          <w:szCs w:val="28"/>
+          <w:rtl w:val="true"/>
+        </w:rPr>
+        <w:t xml:space="preserve"> </w:t>
+      </w:r>
+      <w:r>
+        <w:rPr>
+          <w:sz w:val="28"/>
+          <w:sz w:val="28"/>
+          <w:szCs w:val="28"/>
+          <w:rtl w:val="true"/>
+        </w:rPr>
+        <w:t xml:space="preserve">تا </w:t>
+      </w:r>
+      <w:r>
+        <w:rPr>
+          <w:sz w:val="28"/>
+          <w:szCs w:val="28"/>
+        </w:rPr>
+        <w:t>8000</w:t>
+      </w:r>
+      <w:r>
+        <w:rPr>
+          <w:sz w:val="28"/>
+          <w:szCs w:val="28"/>
+          <w:rtl w:val="true"/>
+        </w:rPr>
+        <w:t xml:space="preserve"> </w:t>
+      </w:r>
+      <w:r>
+        <w:rPr>
+          <w:sz w:val="28"/>
+          <w:szCs w:val="28"/>
+        </w:rPr>
+        <w:t>psi</w:t>
+      </w:r>
+      <w:r>
+        <w:rPr>
+          <w:sz w:val="28"/>
+          <w:szCs w:val="28"/>
+          <w:rtl w:val="true"/>
+        </w:rPr>
+        <w:t xml:space="preserve"> </w:t>
+      </w:r>
+      <w:r>
+        <w:rPr>
+          <w:sz w:val="28"/>
+          <w:sz w:val="28"/>
+          <w:szCs w:val="28"/>
+          <w:rtl w:val="true"/>
+        </w:rPr>
+        <w:t>کاهش می یابد</w:t>
+      </w:r>
+      <w:r>
+        <w:rPr>
+          <w:sz w:val="28"/>
+          <w:szCs w:val="28"/>
+          <w:rtl w:val="true"/>
+        </w:rPr>
+        <w:t xml:space="preserve">. </w:t>
+      </w:r>
+      <w:r>
+        <w:rPr>
+          <w:sz w:val="28"/>
+          <w:sz w:val="28"/>
+          <w:szCs w:val="28"/>
+          <w:rtl w:val="true"/>
+        </w:rPr>
+        <w:t xml:space="preserve">برای </w:t>
+      </w:r>
+      <w:r>
+        <w:rPr>
+          <w:sz w:val="28"/>
+          <w:szCs w:val="28"/>
+        </w:rPr>
+        <w:t>f</w:t>
+      </w:r>
+    </w:p>
+    <w:p>
+      <w:pPr>
+        <w:pStyle w:val="Normal"/>
+        <w:bidi w:val="1"/>
+        <w:spacing w:before="0" w:after="160"/>
+        <w:jc w:val="left"/>
+        <w:rPr>
+          <w:sz w:val="28"/>
+          <w:szCs w:val="28"/>
+        </w:rPr>
+      </w:pPr>
+      <w:r>
+        <w:rPr>
+          <w:sz w:val="28"/>
+          <w:szCs w:val="28"/>
+        </w:rPr>
+        <w:t>c' &gt; 8000 psi</w:t>
+      </w:r>
+      <w:r>
+        <w:rPr>
+          <w:sz w:val="28"/>
+          <w:sz w:val="28"/>
+          <w:szCs w:val="28"/>
+        </w:rPr>
+        <w:t xml:space="preserve">، </w:t>
+      </w:r>
+      <w:r>
+        <w:rPr>
+          <w:sz w:val="28"/>
+          <w:szCs w:val="28"/>
+        </w:rPr>
+        <w:t>β = 0.325</w:t>
+      </w:r>
+    </w:p>
+    <w:p>
+      <w:pPr>
+        <w:pStyle w:val="Normal"/>
+        <w:bidi w:val="1"/>
+        <w:spacing w:before="0" w:after="160"/>
+        <w:jc w:val="left"/>
+        <w:rPr>
+          <w:sz w:val="28"/>
+          <w:szCs w:val="28"/>
+        </w:rPr>
+      </w:pPr>
+      <w:r>
+        <w:rPr>
+          <w:sz w:val="28"/>
+          <w:szCs w:val="28"/>
+          <w:rtl w:val="true"/>
+        </w:rPr>
+      </w:r>
+    </w:p>
+    <w:p>
+      <w:pPr>
+        <w:pStyle w:val="Normal"/>
+        <w:bidi w:val="1"/>
+        <w:spacing w:before="0" w:after="160"/>
+        <w:jc w:val="left"/>
+        <w:rPr>
+          <w:sz w:val="28"/>
+          <w:szCs w:val="28"/>
+        </w:rPr>
+      </w:pPr>
+      <w:r>
+        <w:rPr>
+          <w:sz w:val="28"/>
+          <w:sz w:val="28"/>
+          <w:szCs w:val="28"/>
+          <w:rtl w:val="true"/>
+        </w:rPr>
+        <w:t xml:space="preserve">کاهش </w:t>
+      </w:r>
+      <w:r>
+        <w:rPr>
+          <w:sz w:val="28"/>
+          <w:szCs w:val="28"/>
+        </w:rPr>
+        <w:t>α</w:t>
+      </w:r>
+      <w:r>
+        <w:rPr>
+          <w:sz w:val="28"/>
+          <w:szCs w:val="28"/>
+          <w:rtl w:val="true"/>
+        </w:rPr>
+        <w:t xml:space="preserve"> </w:t>
+      </w:r>
+      <w:r>
+        <w:rPr>
+          <w:sz w:val="28"/>
+          <w:sz w:val="28"/>
+          <w:szCs w:val="28"/>
+          <w:rtl w:val="true"/>
+        </w:rPr>
+        <w:t xml:space="preserve">و </w:t>
+      </w:r>
+      <w:r>
+        <w:rPr>
+          <w:sz w:val="28"/>
+          <w:szCs w:val="28"/>
+        </w:rPr>
+        <w:t>β</w:t>
+      </w:r>
+      <w:r>
+        <w:rPr>
+          <w:sz w:val="28"/>
+          <w:szCs w:val="28"/>
+          <w:rtl w:val="true"/>
+        </w:rPr>
+        <w:t xml:space="preserve"> </w:t>
+      </w:r>
+      <w:r>
+        <w:rPr>
+          <w:sz w:val="28"/>
+          <w:sz w:val="28"/>
+          <w:szCs w:val="28"/>
+          <w:rtl w:val="true"/>
+        </w:rPr>
+        <w:t>برای بتن های با مقاومت بالا به این واقعیت مربوط می شود که چنین بتن هایی شکننده تر هستند</w:t>
+      </w:r>
+      <w:r>
+        <w:rPr>
+          <w:sz w:val="28"/>
+          <w:szCs w:val="28"/>
+          <w:rtl w:val="true"/>
+        </w:rPr>
+        <w:t xml:space="preserve">. </w:t>
+      </w:r>
+      <w:r>
+        <w:rPr>
+          <w:sz w:val="28"/>
+          <w:sz w:val="28"/>
+          <w:szCs w:val="28"/>
+          <w:rtl w:val="true"/>
+        </w:rPr>
+        <w:t>یعنی، نمودار تنش</w:t>
+      </w:r>
+      <w:r>
+        <w:rPr>
+          <w:sz w:val="28"/>
+          <w:szCs w:val="28"/>
+          <w:rtl w:val="true"/>
+        </w:rPr>
+        <w:t>-</w:t>
+      </w:r>
+      <w:r>
+        <w:rPr>
+          <w:sz w:val="28"/>
+          <w:sz w:val="28"/>
+          <w:szCs w:val="28"/>
+          <w:rtl w:val="true"/>
+        </w:rPr>
+        <w:t xml:space="preserve">کرنش منحنی تیزتری را با یک بخش نزدیک به افقی کوچکتر نشان می دهند </w:t>
+      </w:r>
+      <w:r>
+        <w:rPr>
+          <w:sz w:val="28"/>
+          <w:szCs w:val="28"/>
+          <w:rtl w:val="true"/>
+        </w:rPr>
+        <w:t>(</w:t>
+      </w:r>
+      <w:r>
+        <w:rPr>
+          <w:sz w:val="28"/>
+          <w:sz w:val="28"/>
+          <w:szCs w:val="28"/>
+          <w:rtl w:val="true"/>
+        </w:rPr>
+        <w:t xml:space="preserve">شکل های </w:t>
+      </w:r>
+      <w:r>
+        <w:rPr>
+          <w:sz w:val="28"/>
+          <w:szCs w:val="28"/>
+        </w:rPr>
+        <w:t>2.3</w:t>
+      </w:r>
+      <w:r>
+        <w:rPr>
+          <w:sz w:val="28"/>
+          <w:szCs w:val="28"/>
+          <w:rtl w:val="true"/>
+        </w:rPr>
+        <w:t xml:space="preserve"> </w:t>
+      </w:r>
+      <w:r>
+        <w:rPr>
+          <w:sz w:val="28"/>
+          <w:sz w:val="28"/>
+          <w:szCs w:val="28"/>
+          <w:rtl w:val="true"/>
+        </w:rPr>
+        <w:t xml:space="preserve">و </w:t>
+      </w:r>
+      <w:r>
+        <w:rPr>
+          <w:sz w:val="28"/>
+          <w:szCs w:val="28"/>
+        </w:rPr>
+        <w:t>2.4</w:t>
+      </w:r>
+      <w:r>
+        <w:rPr>
+          <w:sz w:val="28"/>
+          <w:szCs w:val="28"/>
+          <w:rtl w:val="true"/>
+        </w:rPr>
+        <w:t xml:space="preserve"> </w:t>
+      </w:r>
+      <w:r>
+        <w:rPr>
+          <w:sz w:val="28"/>
+          <w:sz w:val="28"/>
+          <w:szCs w:val="28"/>
+          <w:rtl w:val="true"/>
+        </w:rPr>
+        <w:t>را ببینید</w:t>
+      </w:r>
+      <w:r>
+        <w:rPr>
+          <w:sz w:val="28"/>
+          <w:szCs w:val="28"/>
+          <w:rtl w:val="true"/>
+        </w:rPr>
+        <w:t xml:space="preserve">). </w:t>
+      </w:r>
+      <w:r>
+        <w:rPr>
+          <w:sz w:val="28"/>
+          <w:sz w:val="28"/>
+          <w:szCs w:val="28"/>
+          <w:rtl w:val="true"/>
+        </w:rPr>
+        <w:t xml:space="preserve">شکل </w:t>
+      </w:r>
+      <w:r>
+        <w:rPr>
+          <w:sz w:val="28"/>
+          <w:szCs w:val="28"/>
+        </w:rPr>
+        <w:t>4.6</w:t>
+      </w:r>
+      <w:r>
+        <w:rPr>
+          <w:sz w:val="28"/>
+          <w:szCs w:val="28"/>
+          <w:rtl w:val="true"/>
+        </w:rPr>
+        <w:t xml:space="preserve"> </w:t>
+      </w:r>
+      <w:r>
+        <w:rPr>
+          <w:sz w:val="28"/>
+          <w:sz w:val="28"/>
+          <w:szCs w:val="28"/>
+          <w:rtl w:val="true"/>
+        </w:rPr>
+        <w:t>این روابط ساده را نشان می دهد</w:t>
+      </w:r>
+      <w:r>
+        <w:rPr>
+          <w:sz w:val="28"/>
+          <w:szCs w:val="28"/>
+          <w:rtl w:val="true"/>
+        </w:rPr>
+        <w:t>.</w:t>
+      </w:r>
+    </w:p>
+    <w:p>
+      <w:pPr>
+        <w:pStyle w:val="Normal"/>
+        <w:bidi w:val="1"/>
+        <w:spacing w:before="0" w:after="160"/>
+        <w:jc w:val="left"/>
+        <w:rPr>
+          <w:sz w:val="28"/>
+          <w:szCs w:val="28"/>
+        </w:rPr>
+      </w:pPr>
+      <w:r>
+        <w:rPr>
+          <w:sz w:val="28"/>
+          <w:szCs w:val="28"/>
+          <w:rtl w:val="true"/>
+        </w:rPr>
+      </w:r>
+    </w:p>
+    <w:p>
+      <w:pPr>
+        <w:pStyle w:val="Normal"/>
+        <w:bidi w:val="1"/>
+        <w:spacing w:before="0" w:after="160"/>
+        <w:jc w:val="left"/>
+        <w:rPr>
+          <w:sz w:val="28"/>
+          <w:szCs w:val="28"/>
+        </w:rPr>
+      </w:pPr>
+      <w:r>
+        <w:rPr>
+          <w:sz w:val="28"/>
+          <w:sz w:val="28"/>
+          <w:szCs w:val="28"/>
+          <w:rtl w:val="true"/>
+        </w:rPr>
+        <w:t>اگر این اطلاعات تجربی پذیرفته شود، حداکثر گشتاور را می توان از قوانین تعادل و با این فرض که سطح مقطع صفحه صاف می ماند محاسبه کرد</w:t>
+      </w:r>
+      <w:r>
+        <w:rPr>
+          <w:sz w:val="28"/>
+          <w:szCs w:val="28"/>
+          <w:rtl w:val="true"/>
+        </w:rPr>
+        <w:t xml:space="preserve">, </w:t>
+      </w:r>
+      <w:r>
+        <w:rPr>
+          <w:sz w:val="28"/>
+          <w:sz w:val="28"/>
+          <w:szCs w:val="28"/>
+          <w:rtl w:val="true"/>
+        </w:rPr>
+        <w:t>تعادل ایجاب می کند</w:t>
+      </w:r>
+      <w:r>
+        <w:rPr>
+          <w:sz w:val="28"/>
+          <w:szCs w:val="28"/>
+          <w:rtl w:val="true"/>
+        </w:rPr>
+        <w:t>:</w:t>
       </w:r>
     </w:p>
     <w:p>
@@ -9690,7 +11830,1273 @@
           <w:szCs w:val="28"/>
           <w:rtl w:val="true"/>
         </w:rPr>
-        <w:t xml:space="preserve">شکل </w:t>
+        <w:t xml:space="preserve">فرمول </w:t>
+      </w:r>
+      <w:r>
+        <w:rPr>
+          <w:sz w:val="28"/>
+          <w:sz w:val="28"/>
+          <w:szCs w:val="28"/>
+        </w:rPr>
+        <w:t>۱۲</w:t>
+      </w:r>
+      <w:r>
+        <w:rPr>
+          <w:sz w:val="28"/>
+          <w:szCs w:val="28"/>
+          <w:rtl w:val="true"/>
+        </w:rPr>
+        <w:t>-</w:t>
+      </w:r>
+      <w:r>
+        <w:rPr>
+          <w:sz w:val="28"/>
+          <w:sz w:val="28"/>
+          <w:szCs w:val="28"/>
+        </w:rPr>
+        <w:t>۴</w:t>
+      </w:r>
+    </w:p>
+    <w:p>
+      <w:pPr>
+        <w:pStyle w:val="Normal"/>
+        <w:bidi w:val="1"/>
+        <w:spacing w:before="0" w:after="160"/>
+        <w:jc w:val="left"/>
+        <w:rPr>
+          <w:sz w:val="28"/>
+          <w:szCs w:val="28"/>
+        </w:rPr>
+      </w:pPr>
+      <w:r>
+        <w:rPr>
+          <w:sz w:val="28"/>
+          <w:szCs w:val="28"/>
+          <w:rtl w:val="true"/>
+        </w:rPr>
+      </w:r>
+    </w:p>
+    <w:p>
+      <w:pPr>
+        <w:pStyle w:val="Normal"/>
+        <w:bidi w:val="1"/>
+        <w:spacing w:before="0" w:after="160"/>
+        <w:jc w:val="left"/>
+        <w:rPr>
+          <w:sz w:val="28"/>
+          <w:szCs w:val="28"/>
+        </w:rPr>
+      </w:pPr>
+      <w:r>
+        <w:rPr>
+          <w:sz w:val="28"/>
+          <w:sz w:val="28"/>
+          <w:szCs w:val="28"/>
+          <w:rtl w:val="true"/>
+        </w:rPr>
+        <w:t xml:space="preserve">همچنین ممان خمشی که زوج نیروهای </w:t>
+      </w:r>
+      <w:r>
+        <w:rPr>
+          <w:sz w:val="28"/>
+          <w:szCs w:val="28"/>
+        </w:rPr>
+        <w:t>C</w:t>
+      </w:r>
+      <w:r>
+        <w:rPr>
+          <w:sz w:val="28"/>
+          <w:szCs w:val="28"/>
+          <w:rtl w:val="true"/>
+        </w:rPr>
+        <w:t xml:space="preserve"> </w:t>
+      </w:r>
+      <w:r>
+        <w:rPr>
+          <w:sz w:val="28"/>
+          <w:sz w:val="28"/>
+          <w:szCs w:val="28"/>
+          <w:rtl w:val="true"/>
+        </w:rPr>
+        <w:t xml:space="preserve">و </w:t>
+      </w:r>
+      <w:r>
+        <w:rPr>
+          <w:sz w:val="28"/>
+          <w:szCs w:val="28"/>
+        </w:rPr>
+        <w:t>T</w:t>
+      </w:r>
+      <w:r>
+        <w:rPr>
+          <w:sz w:val="28"/>
+          <w:szCs w:val="28"/>
+          <w:rtl w:val="true"/>
+        </w:rPr>
+        <w:t xml:space="preserve"> </w:t>
+      </w:r>
+      <w:r>
+        <w:rPr>
+          <w:sz w:val="28"/>
+          <w:sz w:val="28"/>
+          <w:szCs w:val="28"/>
+          <w:rtl w:val="true"/>
+        </w:rPr>
+        <w:t>است را می توان به یک صورت نوشت</w:t>
+      </w:r>
+      <w:r>
+        <w:rPr>
+          <w:sz w:val="28"/>
+          <w:szCs w:val="28"/>
+          <w:rtl w:val="true"/>
+        </w:rPr>
+        <w:t>:</w:t>
+      </w:r>
+    </w:p>
+    <w:p>
+      <w:pPr>
+        <w:pStyle w:val="Normal"/>
+        <w:bidi w:val="1"/>
+        <w:spacing w:before="0" w:after="160"/>
+        <w:jc w:val="left"/>
+        <w:rPr>
+          <w:sz w:val="28"/>
+          <w:szCs w:val="28"/>
+        </w:rPr>
+      </w:pPr>
+      <w:r>
+        <w:rPr>
+          <w:sz w:val="28"/>
+          <w:szCs w:val="28"/>
+          <w:rtl w:val="true"/>
+        </w:rPr>
+      </w:r>
+    </w:p>
+    <w:p>
+      <w:pPr>
+        <w:pStyle w:val="Normal"/>
+        <w:bidi w:val="1"/>
+        <w:spacing w:before="0" w:after="160"/>
+        <w:jc w:val="center"/>
+        <w:rPr>
+          <w:sz w:val="28"/>
+          <w:szCs w:val="28"/>
+        </w:rPr>
+      </w:pPr>
+      <w:r>
+        <w:rPr>
+          <w:sz w:val="28"/>
+          <w:sz w:val="28"/>
+          <w:szCs w:val="28"/>
+          <w:rtl w:val="true"/>
+        </w:rPr>
+        <w:t xml:space="preserve">فرمول </w:t>
+      </w:r>
+      <w:r>
+        <w:rPr>
+          <w:sz w:val="28"/>
+          <w:sz w:val="28"/>
+          <w:szCs w:val="28"/>
+        </w:rPr>
+        <w:t>۱۳</w:t>
+      </w:r>
+      <w:r>
+        <w:rPr>
+          <w:sz w:val="28"/>
+          <w:szCs w:val="28"/>
+          <w:rtl w:val="true"/>
+        </w:rPr>
+        <w:t>-</w:t>
+      </w:r>
+      <w:r>
+        <w:rPr>
+          <w:sz w:val="28"/>
+          <w:sz w:val="28"/>
+          <w:szCs w:val="28"/>
+        </w:rPr>
+        <w:t>۴</w:t>
+      </w:r>
+    </w:p>
+    <w:p>
+      <w:pPr>
+        <w:pStyle w:val="Normal"/>
+        <w:bidi w:val="1"/>
+        <w:spacing w:before="0" w:after="160"/>
+        <w:jc w:val="center"/>
+        <w:rPr>
+          <w:sz w:val="28"/>
+          <w:szCs w:val="28"/>
+        </w:rPr>
+      </w:pPr>
+      <w:r>
+        <w:rPr>
+          <w:sz w:val="28"/>
+          <w:sz w:val="28"/>
+          <w:szCs w:val="28"/>
+          <w:rtl w:val="true"/>
+        </w:rPr>
+        <w:t xml:space="preserve">فرمول </w:t>
+      </w:r>
+      <w:r>
+        <w:rPr>
+          <w:sz w:val="28"/>
+          <w:sz w:val="28"/>
+          <w:szCs w:val="28"/>
+        </w:rPr>
+        <w:t>۱۴</w:t>
+      </w:r>
+      <w:r>
+        <w:rPr>
+          <w:sz w:val="28"/>
+          <w:szCs w:val="28"/>
+          <w:rtl w:val="true"/>
+        </w:rPr>
+        <w:t>-</w:t>
+      </w:r>
+      <w:r>
+        <w:rPr>
+          <w:sz w:val="28"/>
+          <w:sz w:val="28"/>
+          <w:szCs w:val="28"/>
+        </w:rPr>
+        <w:t>۴</w:t>
+      </w:r>
+    </w:p>
+    <w:p>
+      <w:pPr>
+        <w:pStyle w:val="Normal"/>
+        <w:bidi w:val="1"/>
+        <w:spacing w:before="0" w:after="160"/>
+        <w:jc w:val="left"/>
+        <w:rPr>
+          <w:sz w:val="28"/>
+          <w:szCs w:val="28"/>
+        </w:rPr>
+      </w:pPr>
+      <w:r>
+        <w:rPr>
+          <w:sz w:val="28"/>
+          <w:szCs w:val="28"/>
+          <w:rtl w:val="true"/>
+        </w:rPr>
+      </w:r>
+    </w:p>
+    <w:p>
+      <w:pPr>
+        <w:pStyle w:val="Normal"/>
+        <w:bidi w:val="1"/>
+        <w:spacing w:before="0" w:after="160"/>
+        <w:jc w:val="left"/>
+        <w:rPr>
+          <w:sz w:val="28"/>
+          <w:szCs w:val="28"/>
+        </w:rPr>
+      </w:pPr>
+      <w:r>
+        <w:rPr>
+          <w:sz w:val="28"/>
+          <w:sz w:val="28"/>
+          <w:szCs w:val="28"/>
+          <w:rtl w:val="true"/>
+        </w:rPr>
+        <w:t xml:space="preserve">برای شکست ناشی از تسلیم فولاد کششی، </w:t>
+      </w:r>
+      <w:r>
+        <w:rPr>
+          <w:sz w:val="28"/>
+          <w:szCs w:val="28"/>
+        </w:rPr>
+        <w:t>f s = f y</w:t>
+      </w:r>
+      <w:r>
+        <w:rPr>
+          <w:sz w:val="28"/>
+          <w:szCs w:val="28"/>
+          <w:rtl w:val="true"/>
+        </w:rPr>
+        <w:t xml:space="preserve"> . </w:t>
+      </w:r>
+      <w:r>
+        <w:rPr>
+          <w:sz w:val="28"/>
+          <w:sz w:val="28"/>
+          <w:szCs w:val="28"/>
+          <w:rtl w:val="true"/>
+        </w:rPr>
+        <w:t xml:space="preserve">جایگزینی این مقدار در معادله </w:t>
+      </w:r>
+      <w:r>
+        <w:rPr>
+          <w:sz w:val="28"/>
+          <w:szCs w:val="28"/>
+          <w:rtl w:val="true"/>
+        </w:rPr>
+        <w:t>(</w:t>
+      </w:r>
+      <w:r>
+        <w:rPr>
+          <w:sz w:val="28"/>
+          <w:szCs w:val="28"/>
+        </w:rPr>
+        <w:t>4.12</w:t>
+      </w:r>
+      <w:r>
+        <w:rPr>
+          <w:sz w:val="28"/>
+          <w:szCs w:val="28"/>
+          <w:rtl w:val="true"/>
+        </w:rPr>
+        <w:t>)</w:t>
+      </w:r>
+      <w:r>
+        <w:rPr>
+          <w:sz w:val="28"/>
+          <w:sz w:val="28"/>
+          <w:szCs w:val="28"/>
+          <w:rtl w:val="true"/>
+        </w:rPr>
+        <w:t>، فاصله تا محور خنثی به دست می آید</w:t>
+      </w:r>
+      <w:r>
+        <w:rPr>
+          <w:sz w:val="28"/>
+          <w:szCs w:val="28"/>
+          <w:rtl w:val="true"/>
+        </w:rPr>
+        <w:t>:</w:t>
+      </w:r>
+    </w:p>
+    <w:p>
+      <w:pPr>
+        <w:pStyle w:val="Normal"/>
+        <w:bidi w:val="1"/>
+        <w:spacing w:before="0" w:after="160"/>
+        <w:jc w:val="center"/>
+        <w:rPr>
+          <w:sz w:val="28"/>
+          <w:szCs w:val="28"/>
+        </w:rPr>
+      </w:pPr>
+      <w:r>
+        <w:rPr>
+          <w:sz w:val="28"/>
+          <w:sz w:val="28"/>
+          <w:szCs w:val="28"/>
+          <w:rtl w:val="true"/>
+        </w:rPr>
+        <w:t xml:space="preserve">فرمول </w:t>
+      </w:r>
+      <w:r>
+        <w:rPr>
+          <w:sz w:val="28"/>
+          <w:sz w:val="28"/>
+          <w:szCs w:val="28"/>
+        </w:rPr>
+        <w:t>۱۵</w:t>
+      </w:r>
+      <w:r>
+        <w:rPr>
+          <w:sz w:val="28"/>
+          <w:szCs w:val="28"/>
+          <w:rtl w:val="true"/>
+        </w:rPr>
+        <w:t>-</w:t>
+      </w:r>
+      <w:r>
+        <w:rPr>
+          <w:sz w:val="28"/>
+          <w:sz w:val="28"/>
+          <w:szCs w:val="28"/>
+        </w:rPr>
+        <w:t>۴</w:t>
+      </w:r>
+      <w:r>
+        <w:rPr>
+          <w:sz w:val="28"/>
+          <w:szCs w:val="28"/>
+          <w:rtl w:val="true"/>
+        </w:rPr>
+        <w:t>-</w:t>
+      </w:r>
+      <w:r>
+        <w:rPr>
+          <w:sz w:val="28"/>
+          <w:sz w:val="28"/>
+          <w:szCs w:val="28"/>
+          <w:rtl w:val="true"/>
+        </w:rPr>
+        <w:t>الف</w:t>
+      </w:r>
+    </w:p>
+    <w:p>
+      <w:pPr>
+        <w:pStyle w:val="Normal"/>
+        <w:bidi w:val="1"/>
+        <w:spacing w:before="0" w:after="160"/>
+        <w:jc w:val="left"/>
+        <w:rPr>
+          <w:sz w:val="28"/>
+          <w:szCs w:val="28"/>
+        </w:rPr>
+      </w:pPr>
+      <w:r>
+        <w:rPr>
+          <w:sz w:val="28"/>
+          <w:sz w:val="28"/>
+          <w:szCs w:val="28"/>
+          <w:rtl w:val="true"/>
+        </w:rPr>
+        <w:t xml:space="preserve">روش دیگر، با استفاده از </w:t>
+      </w:r>
+      <w:r>
+        <w:rPr>
+          <w:sz w:val="28"/>
+          <w:szCs w:val="28"/>
+        </w:rPr>
+        <w:t>As = ρbd</w:t>
+      </w:r>
+      <w:r>
+        <w:rPr>
+          <w:sz w:val="28"/>
+          <w:sz w:val="28"/>
+          <w:szCs w:val="28"/>
+          <w:rtl w:val="true"/>
+        </w:rPr>
+        <w:t>، فاصله محور خنثی است</w:t>
+      </w:r>
+      <w:r>
+        <w:rPr>
+          <w:sz w:val="28"/>
+          <w:szCs w:val="28"/>
+          <w:rtl w:val="true"/>
+        </w:rPr>
+        <w:t>:</w:t>
+      </w:r>
+    </w:p>
+    <w:p>
+      <w:pPr>
+        <w:pStyle w:val="Normal"/>
+        <w:bidi w:val="1"/>
+        <w:spacing w:before="0" w:after="160"/>
+        <w:jc w:val="center"/>
+        <w:rPr/>
+      </w:pPr>
+      <w:r>
+        <w:rPr>
+          <w:sz w:val="28"/>
+          <w:sz w:val="28"/>
+          <w:szCs w:val="28"/>
+          <w:rtl w:val="true"/>
+        </w:rPr>
+        <w:t xml:space="preserve">فرمول </w:t>
+      </w:r>
+      <w:r>
+        <w:rPr>
+          <w:sz w:val="28"/>
+          <w:sz w:val="28"/>
+          <w:szCs w:val="28"/>
+        </w:rPr>
+        <w:t>۱۵</w:t>
+      </w:r>
+      <w:r>
+        <w:rPr>
+          <w:sz w:val="28"/>
+          <w:szCs w:val="28"/>
+          <w:rtl w:val="true"/>
+        </w:rPr>
+        <w:t>-</w:t>
+      </w:r>
+      <w:r>
+        <w:rPr>
+          <w:sz w:val="28"/>
+          <w:sz w:val="28"/>
+          <w:szCs w:val="28"/>
+        </w:rPr>
+        <w:t>۴</w:t>
+      </w:r>
+      <w:r>
+        <w:rPr>
+          <w:sz w:val="28"/>
+          <w:szCs w:val="28"/>
+          <w:rtl w:val="true"/>
+        </w:rPr>
+        <w:t>-</w:t>
+      </w:r>
+      <w:r>
+        <w:rPr>
+          <w:sz w:val="28"/>
+          <w:sz w:val="28"/>
+          <w:szCs w:val="28"/>
+          <w:rtl w:val="true"/>
+        </w:rPr>
+        <w:t>ب</w:t>
+      </w:r>
+    </w:p>
+    <w:p>
+      <w:pPr>
+        <w:pStyle w:val="Normal"/>
+        <w:bidi w:val="1"/>
+        <w:spacing w:before="0" w:after="160"/>
+        <w:jc w:val="center"/>
+        <w:rPr/>
+      </w:pPr>
+      <w:r>
+        <w:drawing>
+          <wp:anchor behindDoc="0" distT="0" distB="0" distL="0" distR="0" simplePos="0" locked="0" layoutInCell="1" allowOverlap="1" relativeHeight="7">
+            <wp:simplePos x="0" y="0"/>
+            <wp:positionH relativeFrom="column">
+              <wp:align>center</wp:align>
+            </wp:positionH>
+            <wp:positionV relativeFrom="paragraph">
+              <wp:posOffset>635</wp:posOffset>
+            </wp:positionV>
+            <wp:extent cx="5943600" cy="4251325"/>
+            <wp:effectExtent l="0" t="0" r="0" b="0"/>
+            <wp:wrapSquare wrapText="largest"/>
+            <wp:docPr id="6" name="Image6" descr=""/>
+            <wp:cNvGraphicFramePr>
+              <a:graphicFrameLocks xmlns:a="http://schemas.openxmlformats.org/drawingml/2006/main" noChangeAspect="1"/>
+            </wp:cNvGraphicFramePr>
+            <a:graphic xmlns:a="http://schemas.openxmlformats.org/drawingml/2006/main">
+              <a:graphicData uri="http://schemas.openxmlformats.org/drawingml/2006/picture">
+                <pic:pic xmlns:pic="http://schemas.openxmlformats.org/drawingml/2006/picture">
+                  <pic:nvPicPr>
+                    <pic:cNvPr id="6" name="Image6" descr=""/>
+                    <pic:cNvPicPr>
+                      <a:picLocks noChangeAspect="1" noChangeArrowheads="1"/>
+                    </pic:cNvPicPr>
+                  </pic:nvPicPr>
+                  <pic:blipFill>
+                    <a:blip r:embed="rId7"/>
+                    <a:stretch>
+                      <a:fillRect/>
+                    </a:stretch>
+                  </pic:blipFill>
+                  <pic:spPr bwMode="auto">
+                    <a:xfrm>
+                      <a:off x="0" y="0"/>
+                      <a:ext cx="5943600" cy="4251325"/>
+                    </a:xfrm>
+                    <a:prstGeom prst="rect">
+                      <a:avLst/>
+                    </a:prstGeom>
+                  </pic:spPr>
+                </pic:pic>
+              </a:graphicData>
+            </a:graphic>
+          </wp:anchor>
+        </w:drawing>
+      </w:r>
+      <w:r>
+        <w:rPr>
+          <w:sz w:val="28"/>
+          <w:sz w:val="28"/>
+          <w:szCs w:val="28"/>
+          <w:rtl w:val="true"/>
+        </w:rPr>
+        <w:t>ش</w:t>
+      </w:r>
+      <w:r>
+        <w:rPr>
+          <w:sz w:val="28"/>
+          <w:sz w:val="28"/>
+          <w:szCs w:val="28"/>
+          <w:rtl w:val="true"/>
+        </w:rPr>
+        <w:t xml:space="preserve">کل </w:t>
+      </w:r>
+      <w:r>
+        <w:rPr>
+          <w:sz w:val="28"/>
+          <w:szCs w:val="28"/>
+        </w:rPr>
+        <w:t>4.6</w:t>
+      </w:r>
+    </w:p>
+    <w:p>
+      <w:pPr>
+        <w:pStyle w:val="Normal"/>
+        <w:bidi w:val="1"/>
+        <w:spacing w:before="0" w:after="160"/>
+        <w:jc w:val="center"/>
+        <w:rPr/>
+      </w:pPr>
+      <w:r>
+        <w:rPr>
+          <w:sz w:val="28"/>
+          <w:sz w:val="28"/>
+          <w:szCs w:val="28"/>
+          <w:rtl w:val="true"/>
+        </w:rPr>
+        <w:t xml:space="preserve">تغییر مگاپاسکال </w:t>
+      </w:r>
+      <w:r>
+        <w:rPr>
+          <w:sz w:val="28"/>
+          <w:szCs w:val="28"/>
+        </w:rPr>
+        <w:t>α</w:t>
+      </w:r>
+      <w:r>
+        <w:rPr>
+          <w:sz w:val="28"/>
+          <w:szCs w:val="28"/>
+          <w:rtl w:val="true"/>
+        </w:rPr>
+        <w:t xml:space="preserve"> </w:t>
+      </w:r>
+      <w:r>
+        <w:rPr>
+          <w:sz w:val="28"/>
+          <w:sz w:val="28"/>
+          <w:szCs w:val="28"/>
+          <w:rtl w:val="true"/>
+        </w:rPr>
+        <w:t xml:space="preserve">و </w:t>
+      </w:r>
+      <w:r>
+        <w:rPr>
+          <w:sz w:val="28"/>
+          <w:szCs w:val="28"/>
+        </w:rPr>
+        <w:t>β</w:t>
+      </w:r>
+      <w:r>
+        <w:rPr>
+          <w:sz w:val="28"/>
+          <w:szCs w:val="28"/>
+          <w:rtl w:val="true"/>
+        </w:rPr>
+        <w:t xml:space="preserve"> </w:t>
+      </w:r>
+      <w:r>
+        <w:rPr>
+          <w:sz w:val="28"/>
+          <w:sz w:val="28"/>
+          <w:szCs w:val="28"/>
+          <w:rtl w:val="true"/>
+        </w:rPr>
+        <w:t xml:space="preserve">با مقاومت بتن </w:t>
+      </w:r>
+      <w:r>
+        <w:rPr>
+          <w:sz w:val="28"/>
+          <w:szCs w:val="28"/>
+        </w:rPr>
+        <w:t>f c</w:t>
+      </w:r>
+      <w:r>
+        <w:rPr>
+          <w:sz w:val="28"/>
+          <w:szCs w:val="28"/>
+          <w:rtl w:val="true"/>
+        </w:rPr>
+        <w:t>'.</w:t>
+      </w:r>
+    </w:p>
+    <w:p>
+      <w:pPr>
+        <w:pStyle w:val="Normal"/>
+        <w:bidi w:val="1"/>
+        <w:spacing w:before="0" w:after="160"/>
+        <w:jc w:val="left"/>
+        <w:rPr>
+          <w:sz w:val="28"/>
+          <w:szCs w:val="28"/>
+        </w:rPr>
+      </w:pPr>
+      <w:r>
+        <w:rPr>
+          <w:sz w:val="28"/>
+          <w:szCs w:val="28"/>
+          <w:rtl w:val="true"/>
+        </w:rPr>
+      </w:r>
+    </w:p>
+    <w:p>
+      <w:pPr>
+        <w:pStyle w:val="Normal"/>
+        <w:bidi w:val="1"/>
+        <w:spacing w:before="0" w:after="160"/>
+        <w:jc w:val="left"/>
+        <w:rPr/>
+      </w:pPr>
+      <w:r>
+        <w:rPr>
+          <w:sz w:val="28"/>
+          <w:sz w:val="28"/>
+          <w:szCs w:val="28"/>
+          <w:rtl w:val="true"/>
+        </w:rPr>
+        <w:t>دادن فاصله از محور خنثی در هنگام شکست کشش</w:t>
+      </w:r>
+      <w:r>
+        <w:rPr>
+          <w:sz w:val="28"/>
+          <w:szCs w:val="28"/>
+          <w:rtl w:val="true"/>
+        </w:rPr>
+        <w:t xml:space="preserve">. </w:t>
+      </w:r>
+      <w:r>
+        <w:rPr>
+          <w:sz w:val="28"/>
+          <w:sz w:val="28"/>
+          <w:szCs w:val="28"/>
+          <w:rtl w:val="true"/>
+        </w:rPr>
+        <w:t xml:space="preserve">سپس گشتاور اسمی </w:t>
+      </w:r>
+      <w:r>
+        <w:rPr>
+          <w:sz w:val="28"/>
+          <w:szCs w:val="28"/>
+        </w:rPr>
+        <w:t>M n</w:t>
+      </w:r>
+      <w:r>
+        <w:rPr>
+          <w:sz w:val="28"/>
+          <w:szCs w:val="28"/>
+          <w:rtl w:val="true"/>
+        </w:rPr>
+        <w:t xml:space="preserve"> </w:t>
+      </w:r>
+      <w:r>
+        <w:rPr>
+          <w:sz w:val="28"/>
+          <w:sz w:val="28"/>
+          <w:szCs w:val="28"/>
+          <w:rtl w:val="true"/>
+        </w:rPr>
+        <w:t>از معادله به دست می آید</w:t>
+      </w:r>
+      <w:r>
+        <w:rPr>
+          <w:sz w:val="28"/>
+          <w:szCs w:val="28"/>
+          <w:rtl w:val="true"/>
+        </w:rPr>
+        <w:t>. (</w:t>
+      </w:r>
+      <w:r>
+        <w:rPr>
+          <w:sz w:val="28"/>
+          <w:szCs w:val="28"/>
+        </w:rPr>
+        <w:t>4.13</w:t>
+      </w:r>
+      <w:r>
+        <w:rPr>
+          <w:sz w:val="28"/>
+          <w:szCs w:val="28"/>
+          <w:rtl w:val="true"/>
+        </w:rPr>
+        <w:t xml:space="preserve">) </w:t>
+      </w:r>
+      <w:r>
+        <w:rPr>
+          <w:sz w:val="28"/>
+          <w:sz w:val="28"/>
+          <w:szCs w:val="28"/>
+          <w:rtl w:val="true"/>
+        </w:rPr>
+        <w:t xml:space="preserve">با مقدار </w:t>
+      </w:r>
+      <w:r>
+        <w:rPr>
+          <w:sz w:val="28"/>
+          <w:szCs w:val="28"/>
+        </w:rPr>
+        <w:t>c</w:t>
+      </w:r>
+      <w:r>
+        <w:rPr>
+          <w:sz w:val="28"/>
+          <w:szCs w:val="28"/>
+          <w:rtl w:val="true"/>
+        </w:rPr>
+        <w:t xml:space="preserve"> </w:t>
+      </w:r>
+      <w:r>
+        <w:rPr>
+          <w:sz w:val="28"/>
+          <w:sz w:val="28"/>
+          <w:szCs w:val="28"/>
+          <w:rtl w:val="true"/>
+        </w:rPr>
+        <w:t xml:space="preserve">که به تازگی تعیین شده است، و </w:t>
+      </w:r>
+      <w:r>
+        <w:rPr>
+          <w:sz w:val="28"/>
+          <w:szCs w:val="28"/>
+        </w:rPr>
+        <w:t>f s = f y</w:t>
+      </w:r>
+      <w:r>
+        <w:rPr>
+          <w:sz w:val="28"/>
+          <w:szCs w:val="28"/>
+          <w:rtl w:val="true"/>
+        </w:rPr>
+        <w:t xml:space="preserve"> ; </w:t>
+      </w:r>
+      <w:r>
+        <w:rPr>
+          <w:sz w:val="28"/>
+          <w:sz w:val="28"/>
+          <w:szCs w:val="28"/>
+          <w:rtl w:val="true"/>
+        </w:rPr>
+        <w:t>به این معنا که،</w:t>
+      </w:r>
+    </w:p>
+    <w:p>
+      <w:pPr>
+        <w:pStyle w:val="Normal"/>
+        <w:bidi w:val="1"/>
+        <w:spacing w:before="0" w:after="160"/>
+        <w:jc w:val="left"/>
+        <w:rPr>
+          <w:sz w:val="28"/>
+          <w:szCs w:val="28"/>
+        </w:rPr>
+      </w:pPr>
+      <w:r>
+        <w:rPr>
+          <w:sz w:val="28"/>
+          <w:szCs w:val="28"/>
+          <w:rtl w:val="true"/>
+        </w:rPr>
+      </w:r>
+    </w:p>
+    <w:p>
+      <w:pPr>
+        <w:pStyle w:val="Normal"/>
+        <w:bidi w:val="1"/>
+        <w:spacing w:before="0" w:after="160"/>
+        <w:jc w:val="left"/>
+        <w:rPr/>
+      </w:pPr>
+      <w:r>
+        <w:rPr>
+          <w:sz w:val="28"/>
+          <w:sz w:val="28"/>
+          <w:szCs w:val="28"/>
+          <w:rtl w:val="true"/>
+        </w:rPr>
+        <w:t xml:space="preserve">فرمول </w:t>
+      </w:r>
+      <w:r>
+        <w:rPr>
+          <w:sz w:val="28"/>
+          <w:szCs w:val="28"/>
+        </w:rPr>
+        <w:t>16</w:t>
+      </w:r>
+      <w:r>
+        <w:rPr>
+          <w:sz w:val="28"/>
+          <w:szCs w:val="28"/>
+          <w:rtl w:val="true"/>
+        </w:rPr>
+        <w:t>-</w:t>
+      </w:r>
+      <w:r>
+        <w:rPr>
+          <w:sz w:val="28"/>
+          <w:szCs w:val="28"/>
+        </w:rPr>
+        <w:t>4</w:t>
+      </w:r>
+      <w:r>
+        <w:rPr>
+          <w:sz w:val="28"/>
+          <w:szCs w:val="28"/>
+          <w:rtl w:val="true"/>
+        </w:rPr>
+        <w:t>-</w:t>
+      </w:r>
+      <w:r>
+        <w:rPr>
+          <w:sz w:val="28"/>
+          <w:sz w:val="28"/>
+          <w:szCs w:val="28"/>
+          <w:rtl w:val="true"/>
+        </w:rPr>
+        <w:t>الف</w:t>
+      </w:r>
+    </w:p>
+    <w:p>
+      <w:pPr>
+        <w:pStyle w:val="Normal"/>
+        <w:bidi w:val="1"/>
+        <w:spacing w:before="0" w:after="160"/>
+        <w:jc w:val="left"/>
+        <w:rPr>
+          <w:sz w:val="28"/>
+          <w:szCs w:val="28"/>
+        </w:rPr>
+      </w:pPr>
+      <w:r>
+        <w:rPr>
+          <w:sz w:val="28"/>
+          <w:szCs w:val="28"/>
+          <w:rtl w:val="true"/>
+        </w:rPr>
+      </w:r>
+    </w:p>
+    <w:p>
+      <w:pPr>
+        <w:pStyle w:val="Normal"/>
+        <w:bidi w:val="1"/>
+        <w:spacing w:before="0" w:after="160"/>
+        <w:jc w:val="left"/>
+        <w:rPr/>
+      </w:pPr>
+      <w:r>
+        <w:rPr>
+          <w:sz w:val="28"/>
+          <w:sz w:val="28"/>
+          <w:szCs w:val="28"/>
+          <w:rtl w:val="true"/>
+        </w:rPr>
+        <w:t xml:space="preserve">با مقادیر خاص و تجربی به دست آمده برای </w:t>
+      </w:r>
+      <w:r>
+        <w:rPr>
+          <w:sz w:val="28"/>
+          <w:szCs w:val="28"/>
+        </w:rPr>
+        <w:t>α</w:t>
+      </w:r>
+      <w:r>
+        <w:rPr>
+          <w:sz w:val="28"/>
+          <w:szCs w:val="28"/>
+          <w:rtl w:val="true"/>
+        </w:rPr>
+        <w:t xml:space="preserve"> </w:t>
+      </w:r>
+      <w:r>
+        <w:rPr>
+          <w:sz w:val="28"/>
+          <w:sz w:val="28"/>
+          <w:szCs w:val="28"/>
+          <w:rtl w:val="true"/>
+        </w:rPr>
+        <w:t xml:space="preserve">و </w:t>
+      </w:r>
+      <w:r>
+        <w:rPr>
+          <w:sz w:val="28"/>
+          <w:szCs w:val="28"/>
+        </w:rPr>
+        <w:t>β</w:t>
+      </w:r>
+      <w:r>
+        <w:rPr>
+          <w:sz w:val="28"/>
+          <w:szCs w:val="28"/>
+          <w:rtl w:val="true"/>
+        </w:rPr>
+        <w:t xml:space="preserve"> </w:t>
+      </w:r>
+      <w:r>
+        <w:rPr>
+          <w:sz w:val="28"/>
+          <w:sz w:val="28"/>
+          <w:szCs w:val="28"/>
+          <w:rtl w:val="true"/>
+        </w:rPr>
+        <w:t>که قبلا داده شده بود، این می شود</w:t>
+      </w:r>
+      <w:r>
+        <w:rPr>
+          <w:sz w:val="28"/>
+          <w:szCs w:val="28"/>
+          <w:rtl w:val="true"/>
+        </w:rPr>
+        <w:t>:</w:t>
+      </w:r>
+    </w:p>
+    <w:p>
+      <w:pPr>
+        <w:pStyle w:val="Normal"/>
+        <w:bidi w:val="1"/>
+        <w:spacing w:before="0" w:after="160"/>
+        <w:jc w:val="left"/>
+        <w:rPr/>
+      </w:pPr>
+      <w:r>
+        <w:rPr>
+          <w:sz w:val="28"/>
+          <w:sz w:val="28"/>
+          <w:szCs w:val="28"/>
+          <w:rtl w:val="true"/>
+        </w:rPr>
+        <w:t xml:space="preserve">فرمول </w:t>
+      </w:r>
+      <w:r>
+        <w:rPr>
+          <w:sz w:val="28"/>
+          <w:szCs w:val="28"/>
+        </w:rPr>
+        <w:t>16</w:t>
+      </w:r>
+      <w:r>
+        <w:rPr>
+          <w:sz w:val="28"/>
+          <w:szCs w:val="28"/>
+          <w:rtl w:val="true"/>
+        </w:rPr>
+        <w:t>-</w:t>
+      </w:r>
+      <w:r>
+        <w:rPr>
+          <w:sz w:val="28"/>
+          <w:szCs w:val="28"/>
+        </w:rPr>
+        <w:t>4</w:t>
+      </w:r>
+      <w:r>
+        <w:rPr>
+          <w:sz w:val="28"/>
+          <w:szCs w:val="28"/>
+          <w:rtl w:val="true"/>
+        </w:rPr>
+        <w:t>-</w:t>
+      </w:r>
+      <w:r>
+        <w:rPr>
+          <w:sz w:val="28"/>
+          <w:sz w:val="28"/>
+          <w:szCs w:val="28"/>
+          <w:rtl w:val="true"/>
+        </w:rPr>
+        <w:t>ب</w:t>
+      </w:r>
+    </w:p>
+    <w:p>
+      <w:pPr>
+        <w:pStyle w:val="Normal"/>
+        <w:bidi w:val="1"/>
+        <w:spacing w:before="0" w:after="160"/>
+        <w:jc w:val="left"/>
+        <w:rPr/>
+      </w:pPr>
+      <w:r>
+        <w:rPr>
+          <w:sz w:val="28"/>
+          <w:sz w:val="28"/>
+          <w:szCs w:val="28"/>
+          <w:rtl w:val="true"/>
+        </w:rPr>
+        <w:t xml:space="preserve">اگر برای نسبت‌های آرماتور بزرگ‌تر، فولاد در هنگام شکست به تسلیم نرسد، در آن صورت کرنش در بتن به </w:t>
+      </w:r>
+      <w:r>
+        <w:rPr>
+          <w:sz w:val="28"/>
+          <w:szCs w:val="28"/>
+        </w:rPr>
+        <w:t>0.003</w:t>
+      </w:r>
+      <w:r>
+        <w:rPr>
+          <w:sz w:val="28"/>
+          <w:szCs w:val="28"/>
+          <w:rtl w:val="true"/>
+        </w:rPr>
+        <w:t xml:space="preserve"> </w:t>
+      </w:r>
+      <w:r>
+        <w:rPr>
+          <w:sz w:val="28"/>
+          <w:szCs w:val="28"/>
+        </w:rPr>
+        <w:t>εu = 0.003</w:t>
+      </w:r>
+      <w:r>
+        <w:rPr>
+          <w:sz w:val="28"/>
+          <w:szCs w:val="28"/>
+          <w:rtl w:val="true"/>
+        </w:rPr>
+        <w:t xml:space="preserve"> </w:t>
+      </w:r>
+      <w:r>
+        <w:rPr>
+          <w:sz w:val="28"/>
+          <w:sz w:val="28"/>
+          <w:szCs w:val="28"/>
+          <w:rtl w:val="true"/>
+        </w:rPr>
+        <w:t>می‌شود</w:t>
+      </w:r>
+      <w:r>
+        <w:rPr>
+          <w:sz w:val="28"/>
+          <w:szCs w:val="28"/>
+          <w:rtl w:val="true"/>
+        </w:rPr>
+        <w:t xml:space="preserve">. </w:t>
+      </w:r>
+      <w:r>
+        <w:rPr>
+          <w:sz w:val="28"/>
+          <w:sz w:val="28"/>
+          <w:szCs w:val="28"/>
+          <w:rtl w:val="true"/>
+        </w:rPr>
+        <w:t xml:space="preserve">تنش فولاد </w:t>
+      </w:r>
+      <w:r>
+        <w:rPr>
+          <w:sz w:val="28"/>
+          <w:szCs w:val="28"/>
+        </w:rPr>
+        <w:t>f s</w:t>
+      </w:r>
+      <w:r>
+        <w:rPr>
+          <w:sz w:val="28"/>
+          <w:szCs w:val="28"/>
+          <w:rtl w:val="true"/>
+        </w:rPr>
+        <w:t xml:space="preserve"> </w:t>
+      </w:r>
+      <w:r>
+        <w:rPr>
+          <w:sz w:val="28"/>
+          <w:sz w:val="28"/>
+          <w:szCs w:val="28"/>
+          <w:rtl w:val="true"/>
+        </w:rPr>
+        <w:t xml:space="preserve">که به نقطه تسلیم نرسیده است با کرنش فولاد </w:t>
+      </w:r>
+      <w:r>
+        <w:rPr>
+          <w:sz w:val="28"/>
+          <w:szCs w:val="28"/>
+        </w:rPr>
+        <w:t>ε s</w:t>
+      </w:r>
+      <w:r>
+        <w:rPr>
+          <w:sz w:val="28"/>
+          <w:szCs w:val="28"/>
+          <w:rtl w:val="true"/>
+        </w:rPr>
+        <w:t xml:space="preserve"> </w:t>
+      </w:r>
+      <w:r>
+        <w:rPr>
+          <w:sz w:val="28"/>
+          <w:sz w:val="28"/>
+          <w:szCs w:val="28"/>
+          <w:rtl w:val="true"/>
+        </w:rPr>
+        <w:t>متناسب است</w:t>
+      </w:r>
+      <w:r>
+        <w:rPr>
+          <w:sz w:val="28"/>
+          <w:szCs w:val="28"/>
+          <w:rtl w:val="true"/>
+        </w:rPr>
+        <w:t xml:space="preserve">. </w:t>
+      </w:r>
+      <w:r>
+        <w:rPr>
+          <w:sz w:val="28"/>
+          <w:sz w:val="28"/>
+          <w:szCs w:val="28"/>
+          <w:rtl w:val="true"/>
+        </w:rPr>
+        <w:t>یعنی طبق قانون هوک</w:t>
+      </w:r>
+      <w:r>
+        <w:rPr>
+          <w:sz w:val="28"/>
+          <w:szCs w:val="28"/>
+          <w:rtl w:val="true"/>
+        </w:rPr>
+        <w:t>:</w:t>
+      </w:r>
+    </w:p>
+    <w:p>
+      <w:pPr>
+        <w:pStyle w:val="Normal"/>
+        <w:bidi w:val="1"/>
+        <w:spacing w:before="0" w:after="160"/>
+        <w:jc w:val="left"/>
+        <w:rPr>
+          <w:sz w:val="28"/>
+          <w:szCs w:val="28"/>
+        </w:rPr>
+      </w:pPr>
+      <w:r>
+        <w:rPr>
+          <w:sz w:val="28"/>
+          <w:szCs w:val="28"/>
+          <w:rtl w:val="true"/>
+        </w:rPr>
+      </w:r>
+    </w:p>
+    <w:p>
+      <w:pPr>
+        <w:pStyle w:val="Normal"/>
+        <w:bidi w:val="1"/>
+        <w:spacing w:before="0" w:after="160"/>
+        <w:jc w:val="left"/>
+        <w:rPr/>
+      </w:pPr>
+      <w:r>
+        <w:rPr>
+          <w:sz w:val="28"/>
+          <w:sz w:val="28"/>
+          <w:szCs w:val="28"/>
+          <w:rtl w:val="true"/>
+        </w:rPr>
+        <w:t xml:space="preserve">فرمول </w:t>
+      </w:r>
+    </w:p>
+    <w:p>
+      <w:pPr>
+        <w:pStyle w:val="Normal"/>
+        <w:bidi w:val="1"/>
+        <w:spacing w:before="0" w:after="160"/>
+        <w:jc w:val="left"/>
+        <w:rPr>
+          <w:sz w:val="28"/>
+          <w:szCs w:val="28"/>
+        </w:rPr>
+      </w:pPr>
+      <w:r>
+        <w:rPr>
+          <w:sz w:val="28"/>
+          <w:szCs w:val="28"/>
+          <w:rtl w:val="true"/>
+        </w:rPr>
+      </w:r>
+    </w:p>
+    <w:p>
+      <w:pPr>
+        <w:pStyle w:val="Normal"/>
+        <w:bidi w:val="1"/>
+        <w:spacing w:before="0" w:after="160"/>
+        <w:jc w:val="left"/>
+        <w:rPr/>
+      </w:pPr>
+      <w:r>
+        <w:rPr>
+          <w:sz w:val="28"/>
+          <w:sz w:val="28"/>
+          <w:szCs w:val="28"/>
+          <w:rtl w:val="true"/>
+        </w:rPr>
+        <w:t xml:space="preserve">از توزیع کرنش نشان داده شده در شکل </w:t>
       </w:r>
       <w:r>
         <w:rPr>
@@ -9699,26 +13105,398 @@
         </w:rPr>
         <w:t>4.5</w:t>
       </w:r>
-    </w:p>
-    <w:p>
-      <w:pPr>
-        <w:pStyle w:val="Normal"/>
-        <w:bidi w:val="1"/>
-        <w:spacing w:before="0" w:after="160"/>
-        <w:jc w:val="center"/>
-        <w:rPr>
-          <w:sz w:val="28"/>
-          <w:szCs w:val="28"/>
-        </w:rPr>
-      </w:pPr>
-      <w:r>
-        <w:rPr>
-          <w:sz w:val="28"/>
-          <w:sz w:val="28"/>
-          <w:szCs w:val="28"/>
-          <w:rtl w:val="true"/>
-        </w:rPr>
-        <w:t>توزیع تنش و کرنش در بار نهایی</w:t>
+      <w:r>
+        <w:rPr>
+          <w:sz w:val="28"/>
+          <w:sz w:val="28"/>
+          <w:szCs w:val="28"/>
+          <w:rtl w:val="true"/>
+        </w:rPr>
+        <w:t xml:space="preserve">، کرنش فولاد </w:t>
+      </w:r>
+      <w:r>
+        <w:rPr>
+          <w:sz w:val="28"/>
+          <w:szCs w:val="28"/>
+        </w:rPr>
+        <w:t>ε s</w:t>
+      </w:r>
+      <w:r>
+        <w:rPr>
+          <w:sz w:val="28"/>
+          <w:szCs w:val="28"/>
+          <w:rtl w:val="true"/>
+        </w:rPr>
+        <w:t xml:space="preserve"> </w:t>
+      </w:r>
+      <w:r>
+        <w:rPr>
+          <w:sz w:val="28"/>
+          <w:sz w:val="28"/>
+          <w:szCs w:val="28"/>
+          <w:rtl w:val="true"/>
+        </w:rPr>
+        <w:t xml:space="preserve">را می توان بر حسب فاصله </w:t>
+      </w:r>
+      <w:r>
+        <w:rPr>
+          <w:sz w:val="28"/>
+          <w:szCs w:val="28"/>
+        </w:rPr>
+        <w:t>c</w:t>
+      </w:r>
+      <w:r>
+        <w:rPr>
+          <w:sz w:val="28"/>
+          <w:szCs w:val="28"/>
+          <w:rtl w:val="true"/>
+        </w:rPr>
+        <w:t xml:space="preserve"> </w:t>
+      </w:r>
+      <w:r>
+        <w:rPr>
+          <w:sz w:val="28"/>
+          <w:sz w:val="28"/>
+          <w:szCs w:val="28"/>
+          <w:rtl w:val="true"/>
+        </w:rPr>
+        <w:t>با ارزیابی مثلث های مشابه بیان کرد، پس از آن مشاهده می شود که</w:t>
+      </w:r>
+    </w:p>
+    <w:p>
+      <w:pPr>
+        <w:pStyle w:val="Normal"/>
+        <w:bidi w:val="1"/>
+        <w:spacing w:before="0" w:after="160"/>
+        <w:jc w:val="left"/>
+        <w:rPr>
+          <w:sz w:val="28"/>
+          <w:szCs w:val="28"/>
+        </w:rPr>
+      </w:pPr>
+      <w:r>
+        <w:rPr>
+          <w:sz w:val="28"/>
+          <w:szCs w:val="28"/>
+          <w:rtl w:val="true"/>
+        </w:rPr>
+      </w:r>
+    </w:p>
+    <w:p>
+      <w:pPr>
+        <w:pStyle w:val="Normal"/>
+        <w:bidi w:val="1"/>
+        <w:spacing w:before="0" w:after="160"/>
+        <w:jc w:val="left"/>
+        <w:rPr/>
+      </w:pPr>
+      <w:r>
+        <w:rPr>
+          <w:sz w:val="28"/>
+          <w:sz w:val="28"/>
+          <w:szCs w:val="28"/>
+          <w:rtl w:val="true"/>
+        </w:rPr>
+        <w:t xml:space="preserve">فرمول </w:t>
+      </w:r>
+      <w:r>
+        <w:rPr>
+          <w:sz w:val="28"/>
+          <w:szCs w:val="28"/>
+        </w:rPr>
+        <w:t>17</w:t>
+      </w:r>
+      <w:r>
+        <w:rPr>
+          <w:sz w:val="28"/>
+          <w:szCs w:val="28"/>
+          <w:rtl w:val="true"/>
+        </w:rPr>
+        <w:t>-</w:t>
+      </w:r>
+      <w:r>
+        <w:rPr>
+          <w:sz w:val="28"/>
+          <w:szCs w:val="28"/>
+        </w:rPr>
+        <w:t>4</w:t>
+      </w:r>
+    </w:p>
+    <w:p>
+      <w:pPr>
+        <w:pStyle w:val="Normal"/>
+        <w:bidi w:val="1"/>
+        <w:spacing w:before="0" w:after="160"/>
+        <w:jc w:val="left"/>
+        <w:rPr>
+          <w:sz w:val="28"/>
+          <w:szCs w:val="28"/>
+        </w:rPr>
+      </w:pPr>
+      <w:r>
+        <w:rPr>
+          <w:sz w:val="28"/>
+          <w:szCs w:val="28"/>
+          <w:rtl w:val="true"/>
+        </w:rPr>
+      </w:r>
+    </w:p>
+    <w:p>
+      <w:pPr>
+        <w:pStyle w:val="Normal"/>
+        <w:bidi w:val="1"/>
+        <w:spacing w:before="0" w:after="160"/>
+        <w:jc w:val="left"/>
+        <w:rPr/>
+      </w:pPr>
+      <w:r>
+        <w:rPr>
+          <w:sz w:val="28"/>
+          <w:sz w:val="28"/>
+          <w:szCs w:val="28"/>
+          <w:rtl w:val="true"/>
+        </w:rPr>
+        <w:t xml:space="preserve">فرمول </w:t>
+      </w:r>
+      <w:r>
+        <w:rPr>
+          <w:sz w:val="28"/>
+          <w:szCs w:val="28"/>
+        </w:rPr>
+        <w:t>18</w:t>
+      </w:r>
+      <w:r>
+        <w:rPr>
+          <w:sz w:val="28"/>
+          <w:szCs w:val="28"/>
+          <w:rtl w:val="true"/>
+        </w:rPr>
+        <w:t>-</w:t>
+      </w:r>
+      <w:r>
+        <w:rPr>
+          <w:sz w:val="28"/>
+          <w:szCs w:val="28"/>
+        </w:rPr>
+        <w:t>4</w:t>
+      </w:r>
+    </w:p>
+    <w:p>
+      <w:pPr>
+        <w:pStyle w:val="Normal"/>
+        <w:bidi w:val="1"/>
+        <w:spacing w:before="0" w:after="160"/>
+        <w:jc w:val="left"/>
+        <w:rPr>
+          <w:sz w:val="28"/>
+          <w:szCs w:val="28"/>
+        </w:rPr>
+      </w:pPr>
+      <w:r>
+        <w:rPr>
+          <w:sz w:val="28"/>
+          <w:szCs w:val="28"/>
+          <w:rtl w:val="true"/>
+        </w:rPr>
+      </w:r>
+    </w:p>
+    <w:p>
+      <w:pPr>
+        <w:pStyle w:val="Normal"/>
+        <w:bidi w:val="1"/>
+        <w:spacing w:before="0" w:after="160"/>
+        <w:jc w:val="left"/>
+        <w:rPr/>
+      </w:pPr>
+      <w:r>
+        <w:rPr>
+          <w:sz w:val="28"/>
+          <w:sz w:val="28"/>
+          <w:szCs w:val="28"/>
+          <w:rtl w:val="true"/>
+        </w:rPr>
+        <w:t xml:space="preserve">و این درجه دوم ممکن است برای </w:t>
+      </w:r>
+      <w:r>
+        <w:rPr>
+          <w:sz w:val="28"/>
+          <w:szCs w:val="28"/>
+        </w:rPr>
+        <w:t>c</w:t>
+      </w:r>
+      <w:r>
+        <w:rPr>
+          <w:sz w:val="28"/>
+          <w:sz w:val="28"/>
+          <w:szCs w:val="28"/>
+          <w:rtl w:val="true"/>
+        </w:rPr>
+        <w:t>، تنها مجهول برای پرتو داده شده حل شود</w:t>
+      </w:r>
+      <w:r>
+        <w:rPr>
+          <w:sz w:val="28"/>
+          <w:szCs w:val="28"/>
+          <w:rtl w:val="true"/>
+        </w:rPr>
+        <w:t xml:space="preserve">. </w:t>
+      </w:r>
+      <w:r>
+        <w:rPr>
+          <w:sz w:val="28"/>
+          <w:sz w:val="28"/>
+          <w:szCs w:val="28"/>
+          <w:rtl w:val="true"/>
+        </w:rPr>
+        <w:t xml:space="preserve">با دانستن هر دو </w:t>
+      </w:r>
+      <w:r>
+        <w:rPr>
+          <w:sz w:val="28"/>
+          <w:szCs w:val="28"/>
+        </w:rPr>
+        <w:t>c</w:t>
+      </w:r>
+      <w:r>
+        <w:rPr>
+          <w:sz w:val="28"/>
+          <w:szCs w:val="28"/>
+          <w:rtl w:val="true"/>
+        </w:rPr>
+        <w:t xml:space="preserve"> </w:t>
+      </w:r>
+      <w:r>
+        <w:rPr>
+          <w:sz w:val="28"/>
+          <w:sz w:val="28"/>
+          <w:szCs w:val="28"/>
+          <w:rtl w:val="true"/>
+        </w:rPr>
+        <w:t xml:space="preserve">و </w:t>
+      </w:r>
+      <w:r>
+        <w:rPr>
+          <w:sz w:val="28"/>
+          <w:szCs w:val="28"/>
+        </w:rPr>
+        <w:t>f s</w:t>
+      </w:r>
+      <w:r>
+        <w:rPr>
+          <w:sz w:val="28"/>
+          <w:sz w:val="28"/>
+          <w:szCs w:val="28"/>
+          <w:rtl w:val="true"/>
+        </w:rPr>
+        <w:t>، ممان اسمی تیر، به حدی تقویت شده است که شکست در اثر خرد شدن بتن رخ می دهد، ممکن است از هر دو معادله پیدا شود</w:t>
+      </w:r>
+      <w:r>
+        <w:rPr>
+          <w:sz w:val="28"/>
+          <w:szCs w:val="28"/>
+          <w:rtl w:val="true"/>
+        </w:rPr>
+        <w:t>. (</w:t>
+      </w:r>
+      <w:r>
+        <w:rPr>
+          <w:sz w:val="28"/>
+          <w:szCs w:val="28"/>
+        </w:rPr>
+        <w:t>4.13</w:t>
+      </w:r>
+      <w:r>
+        <w:rPr>
+          <w:sz w:val="28"/>
+          <w:szCs w:val="28"/>
+          <w:rtl w:val="true"/>
+        </w:rPr>
+        <w:t xml:space="preserve">) </w:t>
+      </w:r>
+      <w:r>
+        <w:rPr>
+          <w:sz w:val="28"/>
+          <w:sz w:val="28"/>
+          <w:szCs w:val="28"/>
+          <w:rtl w:val="true"/>
+        </w:rPr>
+        <w:t xml:space="preserve">یا معادله </w:t>
+      </w:r>
+      <w:r>
+        <w:rPr>
+          <w:sz w:val="28"/>
+          <w:szCs w:val="28"/>
+          <w:rtl w:val="true"/>
+        </w:rPr>
+        <w:t>(</w:t>
+      </w:r>
+      <w:r>
+        <w:rPr>
+          <w:sz w:val="28"/>
+          <w:szCs w:val="28"/>
+        </w:rPr>
+        <w:t>4.14</w:t>
+      </w:r>
+      <w:r>
+        <w:rPr>
+          <w:sz w:val="28"/>
+          <w:szCs w:val="28"/>
+          <w:rtl w:val="true"/>
+        </w:rPr>
+        <w:t>).</w:t>
+      </w:r>
+    </w:p>
+    <w:p>
+      <w:pPr>
+        <w:pStyle w:val="Normal"/>
+        <w:bidi w:val="1"/>
+        <w:spacing w:before="0" w:after="160"/>
+        <w:jc w:val="left"/>
+        <w:rPr>
+          <w:sz w:val="28"/>
+          <w:szCs w:val="28"/>
+        </w:rPr>
+      </w:pPr>
+      <w:r>
+        <w:rPr>
+          <w:sz w:val="28"/>
+          <w:szCs w:val="28"/>
+          <w:rtl w:val="true"/>
+        </w:rPr>
+      </w:r>
+    </w:p>
+    <w:p>
+      <w:pPr>
+        <w:pStyle w:val="Normal"/>
+        <w:bidi w:val="1"/>
+        <w:spacing w:before="0" w:after="160"/>
+        <w:jc w:val="left"/>
+        <w:rPr/>
+      </w:pPr>
+      <w:r>
+        <w:rPr>
+          <w:sz w:val="28"/>
+          <w:sz w:val="28"/>
+          <w:szCs w:val="28"/>
+          <w:rtl w:val="true"/>
+        </w:rPr>
+        <w:t xml:space="preserve">اینکه آیا فولاد در هنگام شکست تسلیم شده است یا نه، می توان با مقایسه نسبت آرماتور واقعی با نسبت آرماتور متعادل </w:t>
+      </w:r>
+      <w:r>
+        <w:rPr>
+          <w:sz w:val="28"/>
+          <w:szCs w:val="28"/>
+        </w:rPr>
+        <w:t>ρb</w:t>
+      </w:r>
+      <w:r>
+        <w:rPr>
+          <w:sz w:val="28"/>
+          <w:sz w:val="28"/>
+          <w:szCs w:val="28"/>
+          <w:rtl w:val="true"/>
+        </w:rPr>
+        <w:t>، تعیین کرد که نشان دهنده آن مقدار آرماتور لازم برای شکست تیر با خرد شدن بتن در همان بار است که باعث تسلیم شدن فولاد می شود</w:t>
       </w:r>
       <w:r>
         <w:rPr>
@@ -9753,37 +13531,194 @@
         <w:pStyle w:val="Normal"/>
         <w:bidi w:val="1"/>
         <w:spacing w:before="0" w:after="160"/>
-        <w:jc w:val="center"/>
-        <w:rPr>
-          <w:sz w:val="28"/>
-          <w:szCs w:val="28"/>
-        </w:rPr>
-      </w:pPr>
-      <w:r>
-        <w:rPr>
-          <w:sz w:val="28"/>
-          <w:szCs w:val="28"/>
-          <w:rtl w:val="true"/>
-        </w:rPr>
-      </w:r>
-    </w:p>
-    <w:p>
-      <w:pPr>
-        <w:pStyle w:val="Normal"/>
-        <w:bidi w:val="1"/>
-        <w:spacing w:before="0" w:after="160"/>
         <w:jc w:val="left"/>
-        <w:rPr>
-          <w:sz w:val="28"/>
-          <w:szCs w:val="28"/>
-        </w:rPr>
-      </w:pPr>
-      <w:r>
-        <w:rPr>
-          <w:sz w:val="28"/>
-          <w:szCs w:val="28"/>
-          <w:rtl w:val="true"/>
-        </w:rPr>
+        <w:rPr/>
+      </w:pPr>
+      <w:r>
+        <w:rPr>
+          <w:sz w:val="28"/>
+          <w:sz w:val="28"/>
+          <w:szCs w:val="28"/>
+          <w:rtl w:val="true"/>
+        </w:rPr>
+        <w:t xml:space="preserve">این بدان معنی است که محور خنثی باید به گونه ای قرار گیرد که در باری که فولاد شروع به تسلیم می کند، بتن به حد کرنش فشاری </w:t>
+      </w:r>
+      <w:r>
+        <w:rPr>
+          <w:sz w:val="28"/>
+          <w:szCs w:val="28"/>
+        </w:rPr>
+        <w:t>εu</w:t>
+      </w:r>
+      <w:r>
+        <w:rPr>
+          <w:sz w:val="28"/>
+          <w:szCs w:val="28"/>
+          <w:rtl w:val="true"/>
+        </w:rPr>
+        <w:t xml:space="preserve"> </w:t>
+      </w:r>
+      <w:r>
+        <w:rPr>
+          <w:sz w:val="28"/>
+          <w:sz w:val="28"/>
+          <w:szCs w:val="28"/>
+          <w:rtl w:val="true"/>
+        </w:rPr>
+        <w:t>برسد</w:t>
+      </w:r>
+      <w:r>
+        <w:rPr>
+          <w:sz w:val="28"/>
+          <w:szCs w:val="28"/>
+          <w:rtl w:val="true"/>
+        </w:rPr>
+        <w:t xml:space="preserve">. </w:t>
+      </w:r>
+      <w:r>
+        <w:rPr>
+          <w:sz w:val="28"/>
+          <w:sz w:val="28"/>
+          <w:szCs w:val="28"/>
+          <w:rtl w:val="true"/>
+        </w:rPr>
+        <w:t xml:space="preserve">به همین ترتیب، تنظیم </w:t>
+      </w:r>
+      <w:r>
+        <w:rPr>
+          <w:sz w:val="28"/>
+          <w:szCs w:val="28"/>
+        </w:rPr>
+        <w:t>f s = f y</w:t>
+      </w:r>
+      <w:r>
+        <w:rPr>
+          <w:sz w:val="28"/>
+          <w:szCs w:val="28"/>
+          <w:rtl w:val="true"/>
+        </w:rPr>
+        <w:t xml:space="preserve"> </w:t>
+      </w:r>
+      <w:r>
+        <w:rPr>
+          <w:sz w:val="28"/>
+          <w:sz w:val="28"/>
+          <w:szCs w:val="28"/>
+          <w:rtl w:val="true"/>
+        </w:rPr>
+        <w:t xml:space="preserve">در معادله </w:t>
+      </w:r>
+      <w:r>
+        <w:rPr>
+          <w:sz w:val="28"/>
+          <w:szCs w:val="28"/>
+          <w:rtl w:val="true"/>
+        </w:rPr>
+        <w:t>(</w:t>
+      </w:r>
+      <w:r>
+        <w:rPr>
+          <w:sz w:val="28"/>
+          <w:szCs w:val="28"/>
+        </w:rPr>
+        <w:t>4.17</w:t>
+      </w:r>
+      <w:r>
+        <w:rPr>
+          <w:sz w:val="28"/>
+          <w:szCs w:val="28"/>
+          <w:rtl w:val="true"/>
+        </w:rPr>
+        <w:t xml:space="preserve">) </w:t>
+      </w:r>
+      <w:r>
+        <w:rPr>
+          <w:sz w:val="28"/>
+          <w:sz w:val="28"/>
+          <w:szCs w:val="28"/>
+          <w:rtl w:val="true"/>
+        </w:rPr>
+        <w:t xml:space="preserve">و جایگزینی کرنش تسلیم </w:t>
+      </w:r>
+      <w:r>
+        <w:rPr>
+          <w:sz w:val="28"/>
+          <w:szCs w:val="28"/>
+        </w:rPr>
+        <w:t>ε y</w:t>
+      </w:r>
+      <w:r>
+        <w:rPr>
+          <w:sz w:val="28"/>
+          <w:szCs w:val="28"/>
+          <w:rtl w:val="true"/>
+        </w:rPr>
+        <w:t xml:space="preserve"> </w:t>
+      </w:r>
+      <w:r>
+        <w:rPr>
+          <w:sz w:val="28"/>
+          <w:sz w:val="28"/>
+          <w:szCs w:val="28"/>
+          <w:rtl w:val="true"/>
+        </w:rPr>
+        <w:t xml:space="preserve">به جای </w:t>
+      </w:r>
+      <w:r>
+        <w:rPr>
+          <w:sz w:val="28"/>
+          <w:szCs w:val="28"/>
+        </w:rPr>
+        <w:t>f y ∕E s</w:t>
+      </w:r>
+      <w:r>
+        <w:rPr>
+          <w:sz w:val="28"/>
+          <w:szCs w:val="28"/>
+          <w:rtl w:val="true"/>
+        </w:rPr>
+        <w:t xml:space="preserve"> </w:t>
+      </w:r>
+      <w:r>
+        <w:rPr>
+          <w:sz w:val="28"/>
+          <w:sz w:val="28"/>
+          <w:szCs w:val="28"/>
+          <w:rtl w:val="true"/>
+        </w:rPr>
+        <w:t xml:space="preserve">مقدار </w:t>
+      </w:r>
+      <w:r>
+        <w:rPr>
+          <w:sz w:val="28"/>
+          <w:szCs w:val="28"/>
+        </w:rPr>
+        <w:t>c</w:t>
+      </w:r>
+      <w:r>
+        <w:rPr>
+          <w:sz w:val="28"/>
+          <w:szCs w:val="28"/>
+          <w:rtl w:val="true"/>
+        </w:rPr>
+        <w:t xml:space="preserve"> </w:t>
+      </w:r>
+      <w:r>
+        <w:rPr>
+          <w:sz w:val="28"/>
+          <w:sz w:val="28"/>
+          <w:szCs w:val="28"/>
+          <w:rtl w:val="true"/>
+        </w:rPr>
+        <w:t>را می دهد که موقعیت منحصر به فرد محور خنثی مربوط به خرد شدن همزمان بتن و شروع تسلیم در فولاد را تعیین می کند</w:t>
+      </w:r>
+      <w:r>
+        <w:rPr>
+          <w:sz w:val="28"/>
+          <w:szCs w:val="28"/>
+          <w:rtl w:val="true"/>
+        </w:rPr>
+        <w:t>.</w:t>
       </w:r>
     </w:p>
     <w:p>
@@ -9811,17 +13746,38 @@
         <w:bidi w:val="1"/>
         <w:spacing w:before="0" w:after="160"/>
         <w:jc w:val="left"/>
-        <w:rPr>
-          <w:sz w:val="28"/>
-          <w:szCs w:val="28"/>
-        </w:rPr>
-      </w:pPr>
-      <w:r>
-        <w:rPr>
-          <w:sz w:val="28"/>
-          <w:szCs w:val="28"/>
-          <w:rtl w:val="true"/>
-        </w:rPr>
+        <w:rPr/>
+      </w:pPr>
+      <w:r>
+        <w:rPr>
+          <w:sz w:val="28"/>
+          <w:sz w:val="28"/>
+          <w:szCs w:val="28"/>
+          <w:rtl w:val="true"/>
+        </w:rPr>
+        <w:t xml:space="preserve">فرمول </w:t>
+      </w:r>
+      <w:r>
+        <w:rPr>
+          <w:sz w:val="28"/>
+          <w:szCs w:val="28"/>
+        </w:rPr>
+        <w:t>19</w:t>
+      </w:r>
+      <w:r>
+        <w:rPr>
+          <w:sz w:val="28"/>
+          <w:szCs w:val="28"/>
+          <w:rtl w:val="true"/>
+        </w:rPr>
+        <w:t>-</w:t>
+      </w:r>
+      <w:r>
+        <w:rPr>
+          <w:sz w:val="28"/>
+          <w:szCs w:val="28"/>
+        </w:rPr>
+        <w:t>4</w:t>
       </w:r>
     </w:p>
     <w:p>
@@ -9857,9 +13813,91 @@
       <w:r>
         <w:rPr>
           <w:sz w:val="28"/>
-          <w:szCs w:val="28"/>
-          <w:rtl w:val="true"/>
-        </w:rPr>
+          <w:sz w:val="28"/>
+          <w:szCs w:val="28"/>
+          <w:rtl w:val="true"/>
+        </w:rPr>
+        <w:t xml:space="preserve">جایگزین کردن مقدار </w:t>
+      </w:r>
+      <w:r>
+        <w:rPr>
+          <w:sz w:val="28"/>
+          <w:szCs w:val="28"/>
+        </w:rPr>
+        <w:t>c</w:t>
+      </w:r>
+      <w:r>
+        <w:rPr>
+          <w:sz w:val="28"/>
+          <w:szCs w:val="28"/>
+          <w:rtl w:val="true"/>
+        </w:rPr>
+        <w:t xml:space="preserve"> </w:t>
+      </w:r>
+      <w:r>
+        <w:rPr>
+          <w:sz w:val="28"/>
+          <w:sz w:val="28"/>
+          <w:szCs w:val="28"/>
+          <w:rtl w:val="true"/>
+        </w:rPr>
+        <w:t>به معادله</w:t>
+      </w:r>
+      <w:r>
+        <w:rPr>
+          <w:sz w:val="28"/>
+          <w:szCs w:val="28"/>
+          <w:rtl w:val="true"/>
+        </w:rPr>
+        <w:t>. (</w:t>
+      </w:r>
+      <w:r>
+        <w:rPr>
+          <w:sz w:val="28"/>
+          <w:szCs w:val="28"/>
+        </w:rPr>
+        <w:t>4.12</w:t>
+      </w:r>
+      <w:r>
+        <w:rPr>
+          <w:sz w:val="28"/>
+          <w:szCs w:val="28"/>
+          <w:rtl w:val="true"/>
+        </w:rPr>
+        <w:t>)</w:t>
+      </w:r>
+      <w:r>
+        <w:rPr>
+          <w:sz w:val="28"/>
+          <w:sz w:val="28"/>
+          <w:szCs w:val="28"/>
+          <w:rtl w:val="true"/>
+        </w:rPr>
+        <w:t xml:space="preserve">، با </w:t>
+      </w:r>
+      <w:r>
+        <w:rPr>
+          <w:sz w:val="28"/>
+          <w:szCs w:val="28"/>
+        </w:rPr>
+        <w:t>As fs = ρbdf y</w:t>
+      </w:r>
+      <w:r>
+        <w:rPr>
+          <w:sz w:val="28"/>
+          <w:sz w:val="28"/>
+          <w:szCs w:val="28"/>
+          <w:rtl w:val="true"/>
+        </w:rPr>
+        <w:t>، نسبت تقویت متعادل را نشان می دهد</w:t>
+      </w:r>
+      <w:r>
+        <w:rPr>
+          <w:sz w:val="28"/>
+          <w:szCs w:val="28"/>
+          <w:rtl w:val="true"/>
+        </w:rPr>
+        <w:t>.</w:t>
       </w:r>
     </w:p>
     <w:p>
@@ -9876,184 +13914,40 @@
       <w:r>
         <w:rPr>
           <w:sz w:val="28"/>
-          <w:szCs w:val="28"/>
-          <w:rtl w:val="true"/>
-        </w:rPr>
-      </w:r>
-    </w:p>
-    <w:p>
-      <w:pPr>
-        <w:pStyle w:val="Normal"/>
-        <w:bidi w:val="1"/>
-        <w:spacing w:before="0" w:after="160"/>
-        <w:jc w:val="left"/>
-        <w:rPr>
-          <w:sz w:val="28"/>
-          <w:szCs w:val="28"/>
-        </w:rPr>
-      </w:pPr>
-      <w:r>
-        <w:rPr>
-          <w:sz w:val="28"/>
-          <w:szCs w:val="28"/>
-          <w:rtl w:val="true"/>
-        </w:rPr>
-      </w:r>
-    </w:p>
-    <w:p>
-      <w:pPr>
-        <w:pStyle w:val="Normal"/>
-        <w:bidi w:val="1"/>
-        <w:spacing w:before="0" w:after="160"/>
-        <w:jc w:val="left"/>
-        <w:rPr>
-          <w:sz w:val="28"/>
-          <w:szCs w:val="28"/>
-        </w:rPr>
-      </w:pPr>
-      <w:r>
-        <w:rPr>
-          <w:sz w:val="28"/>
-          <w:szCs w:val="28"/>
-          <w:rtl w:val="true"/>
-        </w:rPr>
-      </w:r>
-    </w:p>
-    <w:p>
-      <w:pPr>
-        <w:pStyle w:val="Normal"/>
-        <w:bidi w:val="1"/>
-        <w:spacing w:before="0" w:after="160"/>
-        <w:jc w:val="left"/>
-        <w:rPr>
-          <w:sz w:val="28"/>
-          <w:szCs w:val="28"/>
-        </w:rPr>
-      </w:pPr>
-      <w:r>
-        <w:rPr>
-          <w:sz w:val="28"/>
-          <w:szCs w:val="28"/>
-          <w:rtl w:val="true"/>
-        </w:rPr>
-      </w:r>
-    </w:p>
-    <w:p>
-      <w:pPr>
-        <w:pStyle w:val="Normal"/>
-        <w:bidi w:val="1"/>
-        <w:spacing w:before="0" w:after="160"/>
-        <w:jc w:val="left"/>
-        <w:rPr>
-          <w:sz w:val="28"/>
-          <w:szCs w:val="28"/>
-        </w:rPr>
-      </w:pPr>
-      <w:r>
-        <w:rPr>
-          <w:sz w:val="28"/>
-          <w:szCs w:val="28"/>
-          <w:rtl w:val="true"/>
-        </w:rPr>
-      </w:r>
-    </w:p>
-    <w:p>
-      <w:pPr>
-        <w:pStyle w:val="Normal"/>
-        <w:bidi w:val="1"/>
-        <w:spacing w:before="0" w:after="160"/>
-        <w:jc w:val="left"/>
-        <w:rPr>
-          <w:sz w:val="28"/>
-          <w:szCs w:val="28"/>
-        </w:rPr>
-      </w:pPr>
-      <w:r>
-        <w:rPr>
-          <w:sz w:val="28"/>
-          <w:szCs w:val="28"/>
-          <w:rtl w:val="true"/>
-        </w:rPr>
-      </w:r>
-    </w:p>
-    <w:p>
-      <w:pPr>
-        <w:pStyle w:val="Normal"/>
-        <w:bidi w:val="1"/>
-        <w:spacing w:before="0" w:after="160"/>
-        <w:jc w:val="left"/>
-        <w:rPr>
-          <w:sz w:val="28"/>
-          <w:szCs w:val="28"/>
-        </w:rPr>
-      </w:pPr>
-      <w:r>
-        <w:rPr>
-          <w:sz w:val="28"/>
-          <w:szCs w:val="28"/>
-          <w:rtl w:val="true"/>
-        </w:rPr>
-      </w:r>
-    </w:p>
-    <w:p>
-      <w:pPr>
-        <w:pStyle w:val="Normal"/>
-        <w:bidi w:val="1"/>
-        <w:spacing w:before="0" w:after="160"/>
-        <w:jc w:val="left"/>
-        <w:rPr>
-          <w:sz w:val="28"/>
-          <w:szCs w:val="28"/>
-        </w:rPr>
-      </w:pPr>
-      <w:r>
-        <w:rPr>
-          <w:sz w:val="28"/>
-          <w:szCs w:val="28"/>
-          <w:rtl w:val="true"/>
-        </w:rPr>
-      </w:r>
-    </w:p>
-    <w:p>
-      <w:pPr>
-        <w:pStyle w:val="Normal"/>
-        <w:bidi w:val="1"/>
-        <w:spacing w:before="0" w:after="160"/>
-        <w:jc w:val="left"/>
-        <w:rPr>
-          <w:sz w:val="28"/>
-          <w:szCs w:val="28"/>
-        </w:rPr>
-      </w:pPr>
-      <w:r>
-        <w:rPr>
-          <w:sz w:val="28"/>
-          <w:szCs w:val="28"/>
-          <w:rtl w:val="true"/>
-        </w:rPr>
-      </w:r>
-    </w:p>
-    <w:p>
-      <w:pPr>
-        <w:pStyle w:val="Normal"/>
-        <w:bidi w:val="1"/>
-        <w:spacing w:before="0" w:after="160"/>
-        <w:jc w:val="left"/>
-        <w:rPr>
-          <w:sz w:val="28"/>
-          <w:szCs w:val="28"/>
-        </w:rPr>
-      </w:pPr>
-      <w:r>
-        <w:rPr>
-          <w:rtl w:val="true"/>
-        </w:rPr>
+          <w:sz w:val="28"/>
+          <w:szCs w:val="28"/>
+          <w:rtl w:val="true"/>
+        </w:rPr>
+        <w:t xml:space="preserve">فرمول </w:t>
+      </w:r>
+      <w:r>
+        <w:rPr>
+          <w:sz w:val="28"/>
+          <w:szCs w:val="28"/>
+        </w:rPr>
+        <w:t>20</w:t>
+      </w:r>
+      <w:r>
+        <w:rPr>
+          <w:sz w:val="28"/>
+          <w:szCs w:val="28"/>
+          <w:rtl w:val="true"/>
+        </w:rPr>
+        <w:t>-</w:t>
+      </w:r>
+      <w:r>
+        <w:rPr>
+          <w:sz w:val="28"/>
+          <w:szCs w:val="28"/>
+        </w:rPr>
+        <w:t>4</w:t>
       </w:r>
     </w:p>
     <w:sectPr>
+      <w:headerReference w:type="default" r:id="rId8"/>
       <w:type w:val="nextPage"/>
       <w:pgSz w:w="12240" w:h="15840"/>
-      <w:pgMar w:left="1440" w:right="1440" w:header="0" w:top="1440" w:footer="0" w:bottom="1440" w:gutter="0"/>
+      <w:pgMar w:left="1440" w:right="1440" w:header="1440" w:top="2159" w:footer="0" w:bottom="1440" w:gutter="0"/>
       <w:pgNumType w:fmt="decimal"/>
       <w:formProt w:val="false"/>
       <w:textDirection w:val="lrTb"/>
@@ -10061,6 +13955,22 @@
     </w:sectPr>
   </w:body>
 </w:document>
+</file>
+
+<file path=word/header1.xml><?xml version="1.0" encoding="utf-8"?>
+<w:hdr xmlns:o="urn:schemas-microsoft-com:office:office" xmlns:r="http://schemas.openxmlformats.org/officeDocument/2006/relationships" xmlns:v="urn:schemas-microsoft-com:vml" xmlns:w="http://schemas.openxmlformats.org/wordprocessingml/2006/main" xmlns:w10="urn:schemas-microsoft-com:office:word" xmlns:wp="http://schemas.openxmlformats.org/drawingml/2006/wordprocessingDrawing" xmlns:wps="http://schemas.microsoft.com/office/word/2010/wordprocessingShape" xmlns:wpg="http://schemas.microsoft.com/office/word/2010/wordprocessingGroup" xmlns:mc="http://schemas.openxmlformats.org/markup-compatibility/2006" xmlns:wp14="http://schemas.microsoft.com/office/word/2010/wordprocessingDrawing" xmlns:w14="http://schemas.microsoft.com/office/word/2010/wordml" mc:Ignorable="w14 wp14">
+  <w:p>
+    <w:pPr>
+      <w:pStyle w:val="Header"/>
+      <w:suppressLineNumbers/>
+      <w:spacing w:before="0" w:after="160"/>
+      <w:rPr/>
+    </w:pPr>
+    <w:r>
+      <w:rPr/>
+    </w:r>
+  </w:p>
+</w:hdr>
 </file>
 
 <file path=word/styles.xml><?xml version="1.0" encoding="utf-8"?>
@@ -10564,6 +14474,14 @@
     </w:pPr>
     <w:rPr/>
   </w:style>
+  <w:style w:type="paragraph" w:styleId="Header">
+    <w:name w:val="Header"/>
+    <w:basedOn w:val="HeaderandFooter"/>
+    <w:pPr>
+      <w:suppressLineNumbers/>
+    </w:pPr>
+    <w:rPr/>
+  </w:style>
   <w:style w:type="numbering" w:styleId="NoList" w:default="1">
     <w:name w:val="No List"/>
     <w:uiPriority w:val="99"/>

</xml_diff>